<commit_message>
Starting parameter optimization. Realization that maximising sensitivity is the goal. Added interesting experiments with kernel SVM, decision trees and logistic regression on R.
</commit_message>
<xml_diff>
--- a/Documentation/Fuzzy data analysis practical assignment.docx
+++ b/Documentation/Fuzzy data analysis practical assignment.docx
@@ -10,14 +10,14 @@
         <w:tblLook w:val="04A0" w:firstRow="1" w:lastRow="0" w:firstColumn="1" w:lastColumn="0" w:noHBand="0" w:noVBand="1"/>
       </w:tblPr>
       <w:tblGrid>
-        <w:gridCol w:w="1873"/>
-        <w:gridCol w:w="1070"/>
-        <w:gridCol w:w="1248"/>
-        <w:gridCol w:w="1158"/>
-        <w:gridCol w:w="89"/>
-        <w:gridCol w:w="1245"/>
+        <w:gridCol w:w="1745"/>
+        <w:gridCol w:w="1185"/>
+        <w:gridCol w:w="1235"/>
+        <w:gridCol w:w="1153"/>
+        <w:gridCol w:w="81"/>
+        <w:gridCol w:w="1233"/>
         <w:gridCol w:w="1299"/>
-        <w:gridCol w:w="1248"/>
+        <w:gridCol w:w="1299"/>
       </w:tblGrid>
       <w:tr>
         <w:trPr>
@@ -25,7 +25,7 @@
         </w:trPr>
         <w:tc>
           <w:tcPr>
-            <w:tcW w:w="1873" w:type="dxa"/>
+            <w:tcW w:w="1745" w:type="dxa"/>
             <w:vMerge w:val="restart"/>
             <w:shd w:val="clear" w:color="auto" w:fill="1F3864" w:themeFill="accent1" w:themeFillShade="80"/>
           </w:tcPr>
@@ -41,7 +41,7 @@
         </w:tc>
         <w:tc>
           <w:tcPr>
-            <w:tcW w:w="3476" w:type="dxa"/>
+            <w:tcW w:w="3573" w:type="dxa"/>
             <w:gridSpan w:val="3"/>
             <w:shd w:val="clear" w:color="auto" w:fill="1F3864" w:themeFill="accent1" w:themeFillShade="80"/>
           </w:tcPr>
@@ -68,7 +68,7 @@
         </w:tc>
         <w:tc>
           <w:tcPr>
-            <w:tcW w:w="3881" w:type="dxa"/>
+            <w:tcW w:w="3912" w:type="dxa"/>
             <w:gridSpan w:val="4"/>
             <w:shd w:val="clear" w:color="auto" w:fill="1F3864" w:themeFill="accent1" w:themeFillShade="80"/>
           </w:tcPr>
@@ -100,7 +100,7 @@
         </w:trPr>
         <w:tc>
           <w:tcPr>
-            <w:tcW w:w="1873" w:type="dxa"/>
+            <w:tcW w:w="1745" w:type="dxa"/>
             <w:vMerge/>
             <w:shd w:val="clear" w:color="auto" w:fill="1F3864" w:themeFill="accent1" w:themeFillShade="80"/>
           </w:tcPr>
@@ -116,7 +116,7 @@
         </w:tc>
         <w:tc>
           <w:tcPr>
-            <w:tcW w:w="1070" w:type="dxa"/>
+            <w:tcW w:w="1185" w:type="dxa"/>
             <w:shd w:val="clear" w:color="auto" w:fill="1F3864" w:themeFill="accent1" w:themeFillShade="80"/>
           </w:tcPr>
           <w:p>
@@ -142,7 +142,7 @@
         </w:tc>
         <w:tc>
           <w:tcPr>
-            <w:tcW w:w="1248" w:type="dxa"/>
+            <w:tcW w:w="1235" w:type="dxa"/>
             <w:shd w:val="clear" w:color="auto" w:fill="1F3864" w:themeFill="accent1" w:themeFillShade="80"/>
           </w:tcPr>
           <w:p>
@@ -168,7 +168,7 @@
         </w:tc>
         <w:tc>
           <w:tcPr>
-            <w:tcW w:w="1247" w:type="dxa"/>
+            <w:tcW w:w="1234" w:type="dxa"/>
             <w:gridSpan w:val="2"/>
             <w:shd w:val="clear" w:color="auto" w:fill="1F3864" w:themeFill="accent1" w:themeFillShade="80"/>
           </w:tcPr>
@@ -195,7 +195,7 @@
         </w:tc>
         <w:tc>
           <w:tcPr>
-            <w:tcW w:w="1245" w:type="dxa"/>
+            <w:tcW w:w="1233" w:type="dxa"/>
             <w:shd w:val="clear" w:color="auto" w:fill="1F3864" w:themeFill="accent1" w:themeFillShade="80"/>
           </w:tcPr>
           <w:p>
@@ -247,7 +247,7 @@
         </w:tc>
         <w:tc>
           <w:tcPr>
-            <w:tcW w:w="1248" w:type="dxa"/>
+            <w:tcW w:w="1299" w:type="dxa"/>
             <w:shd w:val="clear" w:color="auto" w:fill="1F3864" w:themeFill="accent1" w:themeFillShade="80"/>
           </w:tcPr>
           <w:p>
@@ -278,47 +278,34 @@
         </w:trPr>
         <w:tc>
           <w:tcPr>
-            <w:tcW w:w="1873" w:type="dxa"/>
-            <w:shd w:val="clear" w:color="auto" w:fill="DEEAF6" w:themeFill="accent5" w:themeFillTint="33"/>
-          </w:tcPr>
-          <w:p>
-            <w:pPr>
-              <w:rPr>
-                <w:rFonts w:ascii="Open Sans" w:hAnsi="Open Sans" w:cs="Open Sans"/>
-                <w:sz w:val="20"/>
-                <w:szCs w:val="20"/>
-              </w:rPr>
-            </w:pPr>
-            <w:r>
-              <w:rPr>
-                <w:rFonts w:ascii="Open Sans" w:hAnsi="Open Sans" w:cs="Open Sans"/>
-                <w:sz w:val="20"/>
-                <w:szCs w:val="20"/>
-              </w:rPr>
-              <w:t>Fuzzy PCA &amp;</w:t>
-            </w:r>
-          </w:p>
-          <w:p>
-            <w:pPr>
-              <w:rPr>
-                <w:rFonts w:ascii="Open Sans" w:hAnsi="Open Sans" w:cs="Open Sans"/>
-                <w:sz w:val="20"/>
-                <w:szCs w:val="20"/>
-              </w:rPr>
-            </w:pPr>
-            <w:r>
-              <w:rPr>
-                <w:rFonts w:ascii="Open Sans" w:hAnsi="Open Sans" w:cs="Open Sans"/>
-                <w:sz w:val="20"/>
-                <w:szCs w:val="20"/>
-              </w:rPr>
-              <w:t>Fuzzy K-NN</w:t>
-            </w:r>
-          </w:p>
-        </w:tc>
-        <w:tc>
-          <w:tcPr>
-            <w:tcW w:w="1070" w:type="dxa"/>
+            <w:tcW w:w="1745" w:type="dxa"/>
+            <w:shd w:val="clear" w:color="auto" w:fill="DEEAF6" w:themeFill="accent5" w:themeFillTint="33"/>
+          </w:tcPr>
+          <w:p>
+            <w:pPr>
+              <w:rPr>
+                <w:rFonts w:ascii="Open Sans" w:hAnsi="Open Sans" w:cs="Open Sans"/>
+                <w:b/>
+                <w:sz w:val="20"/>
+                <w:szCs w:val="20"/>
+                <w:lang w:val="en-GB"/>
+              </w:rPr>
+            </w:pPr>
+            <w:r>
+              <w:rPr>
+                <w:rFonts w:ascii="Open Sans" w:hAnsi="Open Sans" w:cs="Open Sans"/>
+                <w:b/>
+                <w:sz w:val="20"/>
+                <w:szCs w:val="20"/>
+                <w:lang w:val="en-GB"/>
+              </w:rPr>
+              <w:t>BASELINE</w:t>
+            </w:r>
+          </w:p>
+        </w:tc>
+        <w:tc>
+          <w:tcPr>
+            <w:tcW w:w="1185" w:type="dxa"/>
             <w:shd w:val="clear" w:color="auto" w:fill="AEAAAA" w:themeFill="background2" w:themeFillShade="BF"/>
           </w:tcPr>
           <w:p>
@@ -333,7 +320,7 @@
         </w:tc>
         <w:tc>
           <w:tcPr>
-            <w:tcW w:w="1248" w:type="dxa"/>
+            <w:tcW w:w="1235" w:type="dxa"/>
             <w:shd w:val="clear" w:color="auto" w:fill="AEAAAA" w:themeFill="background2" w:themeFillShade="BF"/>
           </w:tcPr>
           <w:p>
@@ -348,7 +335,7 @@
         </w:tc>
         <w:tc>
           <w:tcPr>
-            <w:tcW w:w="1247" w:type="dxa"/>
+            <w:tcW w:w="1234" w:type="dxa"/>
             <w:gridSpan w:val="2"/>
             <w:shd w:val="clear" w:color="auto" w:fill="AEAAAA" w:themeFill="background2" w:themeFillShade="BF"/>
           </w:tcPr>
@@ -364,7 +351,184 @@
         </w:tc>
         <w:tc>
           <w:tcPr>
-            <w:tcW w:w="1245" w:type="dxa"/>
+            <w:tcW w:w="1233" w:type="dxa"/>
+            <w:shd w:val="clear" w:color="auto" w:fill="DEEAF6" w:themeFill="accent5" w:themeFillTint="33"/>
+          </w:tcPr>
+          <w:p>
+            <w:pPr>
+              <w:rPr>
+                <w:rFonts w:ascii="Open Sans" w:hAnsi="Open Sans" w:cs="Open Sans"/>
+                <w:sz w:val="20"/>
+                <w:szCs w:val="20"/>
+                <w:lang w:val="en-GB"/>
+              </w:rPr>
+            </w:pPr>
+            <w:r>
+              <w:rPr>
+                <w:rFonts w:ascii="Open Sans" w:hAnsi="Open Sans" w:cs="Open Sans"/>
+                <w:sz w:val="20"/>
+                <w:szCs w:val="20"/>
+                <w:lang w:val="en-GB"/>
+              </w:rPr>
+              <w:t>0.</w:t>
+            </w:r>
+            <w:r>
+              <w:rPr>
+                <w:rFonts w:ascii="Open Sans" w:hAnsi="Open Sans" w:cs="Open Sans"/>
+                <w:sz w:val="20"/>
+                <w:szCs w:val="20"/>
+                <w:lang w:val="en-GB"/>
+              </w:rPr>
+              <w:t>9419</w:t>
+            </w:r>
+            <w:bookmarkStart w:id="0" w:name="_GoBack"/>
+            <w:bookmarkEnd w:id="0"/>
+          </w:p>
+        </w:tc>
+        <w:tc>
+          <w:tcPr>
+            <w:tcW w:w="1299" w:type="dxa"/>
+            <w:shd w:val="clear" w:color="auto" w:fill="DEEAF6" w:themeFill="accent5" w:themeFillTint="33"/>
+          </w:tcPr>
+          <w:p>
+            <w:pPr>
+              <w:rPr>
+                <w:rFonts w:ascii="Open Sans" w:hAnsi="Open Sans" w:cs="Open Sans"/>
+                <w:sz w:val="20"/>
+                <w:szCs w:val="20"/>
+                <w:lang w:val="en-GB"/>
+              </w:rPr>
+            </w:pPr>
+            <w:r>
+              <w:rPr>
+                <w:rFonts w:ascii="Open Sans" w:hAnsi="Open Sans" w:cs="Open Sans"/>
+                <w:sz w:val="20"/>
+                <w:szCs w:val="20"/>
+                <w:lang w:val="en-GB"/>
+              </w:rPr>
+              <w:t>0</w:t>
+            </w:r>
+          </w:p>
+        </w:tc>
+        <w:tc>
+          <w:tcPr>
+            <w:tcW w:w="1299" w:type="dxa"/>
+            <w:shd w:val="clear" w:color="auto" w:fill="DEEAF6" w:themeFill="accent5" w:themeFillTint="33"/>
+          </w:tcPr>
+          <w:p>
+            <w:pPr>
+              <w:rPr>
+                <w:rFonts w:ascii="Open Sans" w:hAnsi="Open Sans" w:cs="Open Sans"/>
+                <w:sz w:val="20"/>
+                <w:szCs w:val="20"/>
+                <w:lang w:val="en-GB"/>
+              </w:rPr>
+            </w:pPr>
+            <w:r>
+              <w:rPr>
+                <w:rFonts w:ascii="Open Sans" w:hAnsi="Open Sans" w:cs="Open Sans"/>
+                <w:sz w:val="20"/>
+                <w:szCs w:val="20"/>
+                <w:lang w:val="en-GB"/>
+              </w:rPr>
+              <w:t>1</w:t>
+            </w:r>
+          </w:p>
+        </w:tc>
+      </w:tr>
+      <w:tr>
+        <w:trPr>
+          <w:trHeight w:val="555"/>
+        </w:trPr>
+        <w:tc>
+          <w:tcPr>
+            <w:tcW w:w="1745" w:type="dxa"/>
+            <w:shd w:val="clear" w:color="auto" w:fill="DEEAF6" w:themeFill="accent5" w:themeFillTint="33"/>
+          </w:tcPr>
+          <w:p>
+            <w:pPr>
+              <w:rPr>
+                <w:rFonts w:ascii="Open Sans" w:hAnsi="Open Sans" w:cs="Open Sans"/>
+                <w:sz w:val="20"/>
+                <w:szCs w:val="20"/>
+              </w:rPr>
+            </w:pPr>
+            <w:r>
+              <w:rPr>
+                <w:rFonts w:ascii="Open Sans" w:hAnsi="Open Sans" w:cs="Open Sans"/>
+                <w:sz w:val="20"/>
+                <w:szCs w:val="20"/>
+              </w:rPr>
+              <w:t>Fuzzy PCA &amp;</w:t>
+            </w:r>
+          </w:p>
+          <w:p>
+            <w:pPr>
+              <w:rPr>
+                <w:rFonts w:ascii="Open Sans" w:hAnsi="Open Sans" w:cs="Open Sans"/>
+                <w:sz w:val="20"/>
+                <w:szCs w:val="20"/>
+              </w:rPr>
+            </w:pPr>
+            <w:r>
+              <w:rPr>
+                <w:rFonts w:ascii="Open Sans" w:hAnsi="Open Sans" w:cs="Open Sans"/>
+                <w:sz w:val="20"/>
+                <w:szCs w:val="20"/>
+              </w:rPr>
+              <w:t>Fuzzy K-NN</w:t>
+            </w:r>
+          </w:p>
+        </w:tc>
+        <w:tc>
+          <w:tcPr>
+            <w:tcW w:w="1185" w:type="dxa"/>
+            <w:shd w:val="clear" w:color="auto" w:fill="AEAAAA" w:themeFill="background2" w:themeFillShade="BF"/>
+          </w:tcPr>
+          <w:p>
+            <w:pPr>
+              <w:rPr>
+                <w:rFonts w:ascii="Open Sans" w:hAnsi="Open Sans" w:cs="Open Sans"/>
+                <w:sz w:val="20"/>
+                <w:szCs w:val="20"/>
+              </w:rPr>
+            </w:pPr>
+          </w:p>
+        </w:tc>
+        <w:tc>
+          <w:tcPr>
+            <w:tcW w:w="1235" w:type="dxa"/>
+            <w:shd w:val="clear" w:color="auto" w:fill="AEAAAA" w:themeFill="background2" w:themeFillShade="BF"/>
+          </w:tcPr>
+          <w:p>
+            <w:pPr>
+              <w:rPr>
+                <w:rFonts w:ascii="Open Sans" w:hAnsi="Open Sans" w:cs="Open Sans"/>
+                <w:sz w:val="20"/>
+                <w:szCs w:val="20"/>
+              </w:rPr>
+            </w:pPr>
+          </w:p>
+        </w:tc>
+        <w:tc>
+          <w:tcPr>
+            <w:tcW w:w="1234" w:type="dxa"/>
+            <w:gridSpan w:val="2"/>
+            <w:shd w:val="clear" w:color="auto" w:fill="AEAAAA" w:themeFill="background2" w:themeFillShade="BF"/>
+          </w:tcPr>
+          <w:p>
+            <w:pPr>
+              <w:rPr>
+                <w:rFonts w:ascii="Open Sans" w:hAnsi="Open Sans" w:cs="Open Sans"/>
+                <w:sz w:val="20"/>
+                <w:szCs w:val="20"/>
+              </w:rPr>
+            </w:pPr>
+          </w:p>
+        </w:tc>
+        <w:tc>
+          <w:tcPr>
+            <w:tcW w:w="1233" w:type="dxa"/>
             <w:shd w:val="clear" w:color="auto" w:fill="DEEAF6" w:themeFill="accent5" w:themeFillTint="33"/>
           </w:tcPr>
           <w:p>
@@ -412,7 +576,7 @@
         </w:tc>
         <w:tc>
           <w:tcPr>
-            <w:tcW w:w="1248" w:type="dxa"/>
+            <w:tcW w:w="1299" w:type="dxa"/>
             <w:shd w:val="clear" w:color="auto" w:fill="DEEAF6" w:themeFill="accent5" w:themeFillTint="33"/>
           </w:tcPr>
           <w:p>
@@ -441,7 +605,7 @@
         </w:trPr>
         <w:tc>
           <w:tcPr>
-            <w:tcW w:w="1873" w:type="dxa"/>
+            <w:tcW w:w="1745" w:type="dxa"/>
             <w:shd w:val="clear" w:color="auto" w:fill="DEEAF6" w:themeFill="accent5" w:themeFillTint="33"/>
           </w:tcPr>
           <w:p>
@@ -485,7 +649,7 @@
         </w:tc>
         <w:tc>
           <w:tcPr>
-            <w:tcW w:w="1070" w:type="dxa"/>
+            <w:tcW w:w="1185" w:type="dxa"/>
             <w:shd w:val="clear" w:color="auto" w:fill="AEAAAA" w:themeFill="background2" w:themeFillShade="BF"/>
           </w:tcPr>
           <w:p>
@@ -500,7 +664,7 @@
         </w:tc>
         <w:tc>
           <w:tcPr>
-            <w:tcW w:w="1248" w:type="dxa"/>
+            <w:tcW w:w="1235" w:type="dxa"/>
             <w:shd w:val="clear" w:color="auto" w:fill="AEAAAA" w:themeFill="background2" w:themeFillShade="BF"/>
           </w:tcPr>
           <w:p>
@@ -515,7 +679,7 @@
         </w:tc>
         <w:tc>
           <w:tcPr>
-            <w:tcW w:w="1247" w:type="dxa"/>
+            <w:tcW w:w="1234" w:type="dxa"/>
             <w:gridSpan w:val="2"/>
             <w:shd w:val="clear" w:color="auto" w:fill="AEAAAA" w:themeFill="background2" w:themeFillShade="BF"/>
           </w:tcPr>
@@ -531,7 +695,7 @@
         </w:tc>
         <w:tc>
           <w:tcPr>
-            <w:tcW w:w="1245" w:type="dxa"/>
+            <w:tcW w:w="1233" w:type="dxa"/>
             <w:shd w:val="clear" w:color="auto" w:fill="DEEAF6" w:themeFill="accent5" w:themeFillTint="33"/>
           </w:tcPr>
           <w:p>
@@ -579,7 +743,7 @@
         </w:tc>
         <w:tc>
           <w:tcPr>
-            <w:tcW w:w="1248" w:type="dxa"/>
+            <w:tcW w:w="1299" w:type="dxa"/>
             <w:shd w:val="clear" w:color="auto" w:fill="DEEAF6" w:themeFill="accent5" w:themeFillTint="33"/>
           </w:tcPr>
           <w:p>
@@ -608,7 +772,7 @@
         </w:trPr>
         <w:tc>
           <w:tcPr>
-            <w:tcW w:w="1873" w:type="dxa"/>
+            <w:tcW w:w="1745" w:type="dxa"/>
             <w:shd w:val="clear" w:color="auto" w:fill="DEEAF6" w:themeFill="accent5" w:themeFillTint="33"/>
           </w:tcPr>
           <w:p>
@@ -633,7 +797,7 @@
         </w:tc>
         <w:tc>
           <w:tcPr>
-            <w:tcW w:w="1070" w:type="dxa"/>
+            <w:tcW w:w="1185" w:type="dxa"/>
             <w:shd w:val="clear" w:color="auto" w:fill="AEAAAA" w:themeFill="background2" w:themeFillShade="BF"/>
           </w:tcPr>
           <w:p>
@@ -648,7 +812,7 @@
         </w:tc>
         <w:tc>
           <w:tcPr>
-            <w:tcW w:w="1248" w:type="dxa"/>
+            <w:tcW w:w="1235" w:type="dxa"/>
             <w:shd w:val="clear" w:color="auto" w:fill="AEAAAA" w:themeFill="background2" w:themeFillShade="BF"/>
           </w:tcPr>
           <w:p>
@@ -663,7 +827,7 @@
         </w:tc>
         <w:tc>
           <w:tcPr>
-            <w:tcW w:w="1247" w:type="dxa"/>
+            <w:tcW w:w="1234" w:type="dxa"/>
             <w:gridSpan w:val="2"/>
             <w:shd w:val="clear" w:color="auto" w:fill="AEAAAA" w:themeFill="background2" w:themeFillShade="BF"/>
           </w:tcPr>
@@ -679,7 +843,7 @@
         </w:tc>
         <w:tc>
           <w:tcPr>
-            <w:tcW w:w="1245" w:type="dxa"/>
+            <w:tcW w:w="1233" w:type="dxa"/>
             <w:shd w:val="clear" w:color="auto" w:fill="DEEAF6" w:themeFill="accent5" w:themeFillTint="33"/>
           </w:tcPr>
           <w:p>
@@ -729,7 +893,7 @@
         </w:tc>
         <w:tc>
           <w:tcPr>
-            <w:tcW w:w="1248" w:type="dxa"/>
+            <w:tcW w:w="1299" w:type="dxa"/>
             <w:shd w:val="clear" w:color="auto" w:fill="DEEAF6" w:themeFill="accent5" w:themeFillTint="33"/>
           </w:tcPr>
           <w:p>
@@ -758,7 +922,7 @@
         </w:trPr>
         <w:tc>
           <w:tcPr>
-            <w:tcW w:w="1873" w:type="dxa"/>
+            <w:tcW w:w="1745" w:type="dxa"/>
             <w:shd w:val="clear" w:color="auto" w:fill="DEEAF6" w:themeFill="accent5" w:themeFillTint="33"/>
           </w:tcPr>
           <w:p>
@@ -783,7 +947,7 @@
         </w:tc>
         <w:tc>
           <w:tcPr>
-            <w:tcW w:w="1070" w:type="dxa"/>
+            <w:tcW w:w="1185" w:type="dxa"/>
             <w:shd w:val="clear" w:color="auto" w:fill="DEEAF6" w:themeFill="accent5" w:themeFillTint="33"/>
           </w:tcPr>
           <w:p>
@@ -808,7 +972,7 @@
         </w:tc>
         <w:tc>
           <w:tcPr>
-            <w:tcW w:w="1248" w:type="dxa"/>
+            <w:tcW w:w="1235" w:type="dxa"/>
             <w:shd w:val="clear" w:color="auto" w:fill="DEEAF6" w:themeFill="accent5" w:themeFillTint="33"/>
           </w:tcPr>
           <w:p>
@@ -833,7 +997,7 @@
         </w:tc>
         <w:tc>
           <w:tcPr>
-            <w:tcW w:w="1247" w:type="dxa"/>
+            <w:tcW w:w="1234" w:type="dxa"/>
             <w:gridSpan w:val="2"/>
             <w:shd w:val="clear" w:color="auto" w:fill="DEEAF6" w:themeFill="accent5" w:themeFillTint="33"/>
           </w:tcPr>
@@ -859,7 +1023,7 @@
         </w:tc>
         <w:tc>
           <w:tcPr>
-            <w:tcW w:w="1245" w:type="dxa"/>
+            <w:tcW w:w="1233" w:type="dxa"/>
             <w:shd w:val="clear" w:color="auto" w:fill="DEEAF6" w:themeFill="accent5" w:themeFillTint="33"/>
           </w:tcPr>
           <w:p>
@@ -909,7 +1073,7 @@
         </w:tc>
         <w:tc>
           <w:tcPr>
-            <w:tcW w:w="1248" w:type="dxa"/>
+            <w:tcW w:w="1299" w:type="dxa"/>
             <w:shd w:val="clear" w:color="auto" w:fill="DEEAF6" w:themeFill="accent5" w:themeFillTint="33"/>
           </w:tcPr>
           <w:p>
@@ -939,7 +1103,7 @@
         </w:trPr>
         <w:tc>
           <w:tcPr>
-            <w:tcW w:w="1873" w:type="dxa"/>
+            <w:tcW w:w="1745" w:type="dxa"/>
             <w:shd w:val="clear" w:color="auto" w:fill="DEEAF6" w:themeFill="accent5" w:themeFillTint="33"/>
           </w:tcPr>
           <w:p>
@@ -964,7 +1128,7 @@
         </w:tc>
         <w:tc>
           <w:tcPr>
-            <w:tcW w:w="1070" w:type="dxa"/>
+            <w:tcW w:w="1185" w:type="dxa"/>
             <w:shd w:val="clear" w:color="auto" w:fill="DEEAF6" w:themeFill="accent5" w:themeFillTint="33"/>
           </w:tcPr>
           <w:p>
@@ -989,7 +1153,7 @@
         </w:tc>
         <w:tc>
           <w:tcPr>
-            <w:tcW w:w="1248" w:type="dxa"/>
+            <w:tcW w:w="1235" w:type="dxa"/>
             <w:shd w:val="clear" w:color="auto" w:fill="DEEAF6" w:themeFill="accent5" w:themeFillTint="33"/>
           </w:tcPr>
           <w:p>
@@ -1014,7 +1178,7 @@
         </w:tc>
         <w:tc>
           <w:tcPr>
-            <w:tcW w:w="1247" w:type="dxa"/>
+            <w:tcW w:w="1234" w:type="dxa"/>
             <w:gridSpan w:val="2"/>
             <w:shd w:val="clear" w:color="auto" w:fill="DEEAF6" w:themeFill="accent5" w:themeFillTint="33"/>
           </w:tcPr>
@@ -1040,7 +1204,7 @@
         </w:tc>
         <w:tc>
           <w:tcPr>
-            <w:tcW w:w="1245" w:type="dxa"/>
+            <w:tcW w:w="1233" w:type="dxa"/>
             <w:shd w:val="clear" w:color="auto" w:fill="DEEAF6" w:themeFill="accent5" w:themeFillTint="33"/>
           </w:tcPr>
           <w:p>
@@ -1086,7 +1250,7 @@
         </w:tc>
         <w:tc>
           <w:tcPr>
-            <w:tcW w:w="1248" w:type="dxa"/>
+            <w:tcW w:w="1299" w:type="dxa"/>
             <w:shd w:val="clear" w:color="auto" w:fill="DEEAF6" w:themeFill="accent5" w:themeFillTint="33"/>
           </w:tcPr>
           <w:p>
@@ -1114,7 +1278,7 @@
         </w:trPr>
         <w:tc>
           <w:tcPr>
-            <w:tcW w:w="1873" w:type="dxa"/>
+            <w:tcW w:w="1745" w:type="dxa"/>
             <w:shd w:val="clear" w:color="auto" w:fill="DEEAF6" w:themeFill="accent5" w:themeFillTint="33"/>
           </w:tcPr>
           <w:p>
@@ -1139,7 +1303,7 @@
         </w:tc>
         <w:tc>
           <w:tcPr>
-            <w:tcW w:w="1070" w:type="dxa"/>
+            <w:tcW w:w="1185" w:type="dxa"/>
             <w:shd w:val="clear" w:color="auto" w:fill="DEEAF6" w:themeFill="accent5" w:themeFillTint="33"/>
           </w:tcPr>
           <w:p>
@@ -1164,7 +1328,7 @@
         </w:tc>
         <w:tc>
           <w:tcPr>
-            <w:tcW w:w="1248" w:type="dxa"/>
+            <w:tcW w:w="1235" w:type="dxa"/>
             <w:shd w:val="clear" w:color="auto" w:fill="DEEAF6" w:themeFill="accent5" w:themeFillTint="33"/>
           </w:tcPr>
           <w:p>
@@ -1189,7 +1353,7 @@
         </w:tc>
         <w:tc>
           <w:tcPr>
-            <w:tcW w:w="1247" w:type="dxa"/>
+            <w:tcW w:w="1234" w:type="dxa"/>
             <w:gridSpan w:val="2"/>
             <w:shd w:val="clear" w:color="auto" w:fill="DEEAF6" w:themeFill="accent5" w:themeFillTint="33"/>
           </w:tcPr>
@@ -1215,7 +1379,7 @@
         </w:tc>
         <w:tc>
           <w:tcPr>
-            <w:tcW w:w="1245" w:type="dxa"/>
+            <w:tcW w:w="1233" w:type="dxa"/>
             <w:shd w:val="clear" w:color="auto" w:fill="DEEAF6" w:themeFill="accent5" w:themeFillTint="33"/>
           </w:tcPr>
           <w:p>
@@ -1261,7 +1425,7 @@
         </w:tc>
         <w:tc>
           <w:tcPr>
-            <w:tcW w:w="1248" w:type="dxa"/>
+            <w:tcW w:w="1299" w:type="dxa"/>
             <w:shd w:val="clear" w:color="auto" w:fill="DEEAF6" w:themeFill="accent5" w:themeFillTint="33"/>
           </w:tcPr>
           <w:p>
@@ -1285,11 +1449,11 @@
       </w:tr>
       <w:tr>
         <w:trPr>
-          <w:trHeight w:val="550"/>
+          <w:trHeight w:val="418"/>
         </w:trPr>
         <w:tc>
           <w:tcPr>
-            <w:tcW w:w="1873" w:type="dxa"/>
+            <w:tcW w:w="1745" w:type="dxa"/>
             <w:shd w:val="clear" w:color="auto" w:fill="DEEAF6" w:themeFill="accent5" w:themeFillTint="33"/>
           </w:tcPr>
           <w:p>
@@ -1324,7 +1488,7 @@
         </w:tc>
         <w:tc>
           <w:tcPr>
-            <w:tcW w:w="1070" w:type="dxa"/>
+            <w:tcW w:w="1185" w:type="dxa"/>
             <w:shd w:val="clear" w:color="auto" w:fill="DEEAF6" w:themeFill="accent5" w:themeFillTint="33"/>
           </w:tcPr>
           <w:p>
@@ -1347,7 +1511,7 @@
         </w:tc>
         <w:tc>
           <w:tcPr>
-            <w:tcW w:w="1248" w:type="dxa"/>
+            <w:tcW w:w="1235" w:type="dxa"/>
             <w:shd w:val="clear" w:color="auto" w:fill="DEEAF6" w:themeFill="accent5" w:themeFillTint="33"/>
           </w:tcPr>
           <w:p>
@@ -1370,7 +1534,7 @@
         </w:tc>
         <w:tc>
           <w:tcPr>
-            <w:tcW w:w="1247" w:type="dxa"/>
+            <w:tcW w:w="1234" w:type="dxa"/>
             <w:gridSpan w:val="2"/>
             <w:shd w:val="clear" w:color="auto" w:fill="DEEAF6" w:themeFill="accent5" w:themeFillTint="33"/>
           </w:tcPr>
@@ -1394,7 +1558,7 @@
         </w:tc>
         <w:tc>
           <w:tcPr>
-            <w:tcW w:w="1245" w:type="dxa"/>
+            <w:tcW w:w="1233" w:type="dxa"/>
             <w:shd w:val="clear" w:color="auto" w:fill="DEEAF6" w:themeFill="accent5" w:themeFillTint="33"/>
           </w:tcPr>
           <w:p>
@@ -1440,7 +1604,7 @@
         </w:tc>
         <w:tc>
           <w:tcPr>
-            <w:tcW w:w="1248" w:type="dxa"/>
+            <w:tcW w:w="1299" w:type="dxa"/>
             <w:shd w:val="clear" w:color="auto" w:fill="DEEAF6" w:themeFill="accent5" w:themeFillTint="33"/>
           </w:tcPr>
           <w:p>
@@ -1458,6 +1622,176 @@
                 <w:szCs w:val="20"/>
               </w:rPr>
               <w:t>0.966683</w:t>
+            </w:r>
+          </w:p>
+        </w:tc>
+      </w:tr>
+      <w:tr>
+        <w:trPr>
+          <w:trHeight w:val="586"/>
+        </w:trPr>
+        <w:tc>
+          <w:tcPr>
+            <w:tcW w:w="1745" w:type="dxa"/>
+            <w:shd w:val="clear" w:color="auto" w:fill="DEEAF6" w:themeFill="accent5" w:themeFillTint="33"/>
+          </w:tcPr>
+          <w:p>
+            <w:pPr>
+              <w:rPr>
+                <w:rFonts w:ascii="Open Sans" w:hAnsi="Open Sans" w:cs="Open Sans"/>
+                <w:sz w:val="20"/>
+                <w:szCs w:val="20"/>
+                <w:lang w:val="en-GB"/>
+              </w:rPr>
+            </w:pPr>
+            <w:r>
+              <w:rPr>
+                <w:rFonts w:ascii="Open Sans" w:hAnsi="Open Sans" w:cs="Open Sans"/>
+                <w:sz w:val="20"/>
+                <w:szCs w:val="20"/>
+                <w:lang w:val="en-GB"/>
+              </w:rPr>
+              <w:t>Simple linear regression PCA data</w:t>
+            </w:r>
+          </w:p>
+        </w:tc>
+        <w:tc>
+          <w:tcPr>
+            <w:tcW w:w="1185" w:type="dxa"/>
+            <w:shd w:val="clear" w:color="auto" w:fill="DEEAF6" w:themeFill="accent5" w:themeFillTint="33"/>
+          </w:tcPr>
+          <w:p>
+            <w:pPr>
+              <w:rPr>
+                <w:rFonts w:ascii="Open Sans" w:hAnsi="Open Sans" w:cs="Open Sans"/>
+                <w:sz w:val="20"/>
+                <w:szCs w:val="20"/>
+                <w:lang w:val="en-GB"/>
+              </w:rPr>
+            </w:pPr>
+            <w:r>
+              <w:rPr>
+                <w:rFonts w:ascii="Open Sans" w:hAnsi="Open Sans" w:cs="Open Sans"/>
+                <w:sz w:val="20"/>
+                <w:szCs w:val="20"/>
+              </w:rPr>
+              <w:t>0.946158</w:t>
+            </w:r>
+          </w:p>
+        </w:tc>
+        <w:tc>
+          <w:tcPr>
+            <w:tcW w:w="1235" w:type="dxa"/>
+            <w:shd w:val="clear" w:color="auto" w:fill="DEEAF6" w:themeFill="accent5" w:themeFillTint="33"/>
+          </w:tcPr>
+          <w:p>
+            <w:pPr>
+              <w:rPr>
+                <w:rFonts w:ascii="Open Sans" w:hAnsi="Open Sans" w:cs="Open Sans"/>
+                <w:sz w:val="20"/>
+                <w:szCs w:val="20"/>
+              </w:rPr>
+            </w:pPr>
+            <w:r>
+              <w:rPr>
+                <w:rFonts w:ascii="Open Sans" w:hAnsi="Open Sans" w:cs="Open Sans"/>
+                <w:sz w:val="20"/>
+                <w:szCs w:val="20"/>
+              </w:rPr>
+              <w:t>0.158696</w:t>
+            </w:r>
+          </w:p>
+        </w:tc>
+        <w:tc>
+          <w:tcPr>
+            <w:tcW w:w="1234" w:type="dxa"/>
+            <w:gridSpan w:val="2"/>
+            <w:shd w:val="clear" w:color="auto" w:fill="DEEAF6" w:themeFill="accent5" w:themeFillTint="33"/>
+          </w:tcPr>
+          <w:p>
+            <w:pPr>
+              <w:rPr>
+                <w:rFonts w:ascii="Open Sans" w:hAnsi="Open Sans" w:cs="Open Sans"/>
+                <w:sz w:val="20"/>
+                <w:szCs w:val="20"/>
+              </w:rPr>
+            </w:pPr>
+            <w:r>
+              <w:rPr>
+                <w:rFonts w:ascii="Open Sans" w:hAnsi="Open Sans" w:cs="Open Sans"/>
+                <w:sz w:val="20"/>
+                <w:szCs w:val="20"/>
+              </w:rPr>
+              <w:t>0.994767</w:t>
+            </w:r>
+          </w:p>
+        </w:tc>
+        <w:tc>
+          <w:tcPr>
+            <w:tcW w:w="1233" w:type="dxa"/>
+            <w:shd w:val="clear" w:color="auto" w:fill="DEEAF6" w:themeFill="accent5" w:themeFillTint="33"/>
+          </w:tcPr>
+          <w:p>
+            <w:pPr>
+              <w:rPr>
+                <w:rFonts w:ascii="Open Sans" w:hAnsi="Open Sans" w:cs="Open Sans"/>
+                <w:sz w:val="20"/>
+                <w:szCs w:val="20"/>
+              </w:rPr>
+            </w:pPr>
+            <w:r>
+              <w:rPr>
+                <w:rFonts w:ascii="Open Sans" w:hAnsi="Open Sans" w:cs="Open Sans"/>
+                <w:sz w:val="20"/>
+                <w:szCs w:val="20"/>
+              </w:rPr>
+              <w:t>0.254792</w:t>
+            </w:r>
+          </w:p>
+        </w:tc>
+        <w:tc>
+          <w:tcPr>
+            <w:tcW w:w="1299" w:type="dxa"/>
+            <w:shd w:val="clear" w:color="auto" w:fill="DEEAF6" w:themeFill="accent5" w:themeFillTint="33"/>
+          </w:tcPr>
+          <w:p>
+            <w:pPr>
+              <w:rPr>
+                <w:rFonts w:ascii="Open Sans" w:hAnsi="Open Sans" w:cs="Open Sans"/>
+                <w:sz w:val="20"/>
+                <w:szCs w:val="20"/>
+              </w:rPr>
+            </w:pPr>
+            <w:r>
+              <w:rPr>
+                <w:rFonts w:ascii="Open Sans" w:hAnsi="Open Sans" w:cs="Open Sans"/>
+                <w:sz w:val="20"/>
+                <w:szCs w:val="20"/>
+              </w:rPr>
+              <w:t>1.000000</w:t>
+            </w:r>
+          </w:p>
+        </w:tc>
+        <w:tc>
+          <w:tcPr>
+            <w:tcW w:w="1299" w:type="dxa"/>
+            <w:shd w:val="clear" w:color="auto" w:fill="DEEAF6" w:themeFill="accent5" w:themeFillTint="33"/>
+          </w:tcPr>
+          <w:p>
+            <w:pPr>
+              <w:rPr>
+                <w:rFonts w:ascii="Open Sans" w:hAnsi="Open Sans" w:cs="Open Sans"/>
+                <w:sz w:val="20"/>
+                <w:szCs w:val="20"/>
+              </w:rPr>
+            </w:pPr>
+            <w:r>
+              <w:rPr>
+                <w:rFonts w:ascii="Open Sans" w:hAnsi="Open Sans" w:cs="Open Sans"/>
+                <w:sz w:val="20"/>
+                <w:szCs w:val="20"/>
+              </w:rPr>
+              <w:t>0.000692</w:t>
             </w:r>
           </w:p>
         </w:tc>
@@ -1468,41 +1802,40 @@
         </w:trPr>
         <w:tc>
           <w:tcPr>
-            <w:tcW w:w="1873" w:type="dxa"/>
-            <w:shd w:val="clear" w:color="auto" w:fill="DEEAF6" w:themeFill="accent5" w:themeFillTint="33"/>
-          </w:tcPr>
-          <w:p>
-            <w:pPr>
-              <w:rPr>
-                <w:rFonts w:ascii="Open Sans" w:hAnsi="Open Sans" w:cs="Open Sans"/>
-                <w:sz w:val="20"/>
-                <w:szCs w:val="20"/>
-                <w:lang w:val="en-GB"/>
-              </w:rPr>
-            </w:pPr>
-            <w:r>
-              <w:rPr>
-                <w:rFonts w:ascii="Open Sans" w:hAnsi="Open Sans" w:cs="Open Sans"/>
-                <w:sz w:val="20"/>
-                <w:szCs w:val="20"/>
-                <w:lang w:val="en-GB"/>
-              </w:rPr>
-              <w:t>Simple linear regression PCA data</w:t>
-            </w:r>
-          </w:p>
-        </w:tc>
-        <w:tc>
-          <w:tcPr>
-            <w:tcW w:w="1070" w:type="dxa"/>
-            <w:shd w:val="clear" w:color="auto" w:fill="DEEAF6" w:themeFill="accent5" w:themeFillTint="33"/>
-          </w:tcPr>
-          <w:p>
-            <w:pPr>
-              <w:rPr>
-                <w:rFonts w:ascii="Open Sans" w:hAnsi="Open Sans" w:cs="Open Sans"/>
-                <w:sz w:val="20"/>
-                <w:szCs w:val="20"/>
-                <w:lang w:val="en-GB"/>
+            <w:tcW w:w="1745" w:type="dxa"/>
+            <w:shd w:val="clear" w:color="auto" w:fill="DEEAF6" w:themeFill="accent5" w:themeFillTint="33"/>
+          </w:tcPr>
+          <w:p>
+            <w:pPr>
+              <w:rPr>
+                <w:rFonts w:ascii="Open Sans" w:hAnsi="Open Sans" w:cs="Open Sans"/>
+                <w:sz w:val="20"/>
+                <w:szCs w:val="20"/>
+                <w:lang w:val="en-GB"/>
+              </w:rPr>
+            </w:pPr>
+            <w:r>
+              <w:rPr>
+                <w:rFonts w:ascii="Open Sans" w:hAnsi="Open Sans" w:cs="Open Sans"/>
+                <w:sz w:val="20"/>
+                <w:szCs w:val="20"/>
+                <w:lang w:val="en-GB"/>
+              </w:rPr>
+              <w:t>Simple linear regression FPCA data</w:t>
+            </w:r>
+          </w:p>
+        </w:tc>
+        <w:tc>
+          <w:tcPr>
+            <w:tcW w:w="1185" w:type="dxa"/>
+            <w:shd w:val="clear" w:color="auto" w:fill="DEEAF6" w:themeFill="accent5" w:themeFillTint="33"/>
+          </w:tcPr>
+          <w:p>
+            <w:pPr>
+              <w:rPr>
+                <w:rFonts w:ascii="Open Sans" w:hAnsi="Open Sans" w:cs="Open Sans"/>
+                <w:sz w:val="20"/>
+                <w:szCs w:val="20"/>
               </w:rPr>
             </w:pPr>
             <w:r>
@@ -1517,7 +1850,7 @@
         </w:tc>
         <w:tc>
           <w:tcPr>
-            <w:tcW w:w="1248" w:type="dxa"/>
+            <w:tcW w:w="1235" w:type="dxa"/>
             <w:shd w:val="clear" w:color="auto" w:fill="DEEAF6" w:themeFill="accent5" w:themeFillTint="33"/>
           </w:tcPr>
           <w:p>
@@ -1540,7 +1873,7 @@
         </w:tc>
         <w:tc>
           <w:tcPr>
-            <w:tcW w:w="1247" w:type="dxa"/>
+            <w:tcW w:w="1234" w:type="dxa"/>
             <w:gridSpan w:val="2"/>
             <w:shd w:val="clear" w:color="auto" w:fill="DEEAF6" w:themeFill="accent5" w:themeFillTint="33"/>
           </w:tcPr>
@@ -1564,24 +1897,24 @@
         </w:tc>
         <w:tc>
           <w:tcPr>
-            <w:tcW w:w="1245" w:type="dxa"/>
-            <w:shd w:val="clear" w:color="auto" w:fill="DEEAF6" w:themeFill="accent5" w:themeFillTint="33"/>
-          </w:tcPr>
-          <w:p>
-            <w:pPr>
-              <w:rPr>
-                <w:rFonts w:ascii="Open Sans" w:hAnsi="Open Sans" w:cs="Open Sans"/>
-                <w:sz w:val="20"/>
-                <w:szCs w:val="20"/>
-              </w:rPr>
-            </w:pPr>
-            <w:r>
-              <w:rPr>
-                <w:rFonts w:ascii="Open Sans" w:hAnsi="Open Sans" w:cs="Open Sans"/>
-                <w:sz w:val="20"/>
-                <w:szCs w:val="20"/>
-              </w:rPr>
-              <w:t>0.254792</w:t>
+            <w:tcW w:w="1233" w:type="dxa"/>
+            <w:shd w:val="clear" w:color="auto" w:fill="DEEAF6" w:themeFill="accent5" w:themeFillTint="33"/>
+          </w:tcPr>
+          <w:p>
+            <w:pPr>
+              <w:rPr>
+                <w:rFonts w:ascii="Open Sans" w:hAnsi="Open Sans" w:cs="Open Sans"/>
+                <w:sz w:val="20"/>
+                <w:szCs w:val="20"/>
+              </w:rPr>
+            </w:pPr>
+            <w:r>
+              <w:rPr>
+                <w:rFonts w:ascii="Open Sans" w:hAnsi="Open Sans" w:cs="Open Sans"/>
+                <w:sz w:val="20"/>
+                <w:szCs w:val="20"/>
+              </w:rPr>
+              <w:t>0.750516</w:t>
             </w:r>
           </w:p>
         </w:tc>
@@ -1604,30 +1937,408 @@
                 <w:sz w:val="20"/>
                 <w:szCs w:val="20"/>
               </w:rPr>
-              <w:t>1.000000</w:t>
-            </w:r>
-          </w:p>
-        </w:tc>
-        <w:tc>
-          <w:tcPr>
-            <w:tcW w:w="1248" w:type="dxa"/>
-            <w:shd w:val="clear" w:color="auto" w:fill="DEEAF6" w:themeFill="accent5" w:themeFillTint="33"/>
-          </w:tcPr>
-          <w:p>
-            <w:pPr>
-              <w:rPr>
-                <w:rFonts w:ascii="Open Sans" w:hAnsi="Open Sans" w:cs="Open Sans"/>
-                <w:sz w:val="20"/>
-                <w:szCs w:val="20"/>
-              </w:rPr>
-            </w:pPr>
-            <w:r>
-              <w:rPr>
-                <w:rFonts w:ascii="Open Sans" w:hAnsi="Open Sans" w:cs="Open Sans"/>
-                <w:sz w:val="20"/>
-                <w:szCs w:val="20"/>
-              </w:rPr>
-              <w:t>0.000692</w:t>
+              <w:t>0.116556</w:t>
+            </w:r>
+          </w:p>
+          <w:p>
+            <w:pPr>
+              <w:rPr>
+                <w:rFonts w:ascii="Open Sans" w:hAnsi="Open Sans" w:cs="Open Sans"/>
+                <w:sz w:val="20"/>
+                <w:szCs w:val="20"/>
+              </w:rPr>
+            </w:pPr>
+          </w:p>
+        </w:tc>
+        <w:tc>
+          <w:tcPr>
+            <w:tcW w:w="1299" w:type="dxa"/>
+            <w:shd w:val="clear" w:color="auto" w:fill="DEEAF6" w:themeFill="accent5" w:themeFillTint="33"/>
+          </w:tcPr>
+          <w:p>
+            <w:pPr>
+              <w:rPr>
+                <w:rFonts w:ascii="Open Sans" w:hAnsi="Open Sans" w:cs="Open Sans"/>
+                <w:sz w:val="20"/>
+                <w:szCs w:val="20"/>
+              </w:rPr>
+            </w:pPr>
+            <w:r>
+              <w:rPr>
+                <w:rFonts w:ascii="Open Sans" w:hAnsi="Open Sans" w:cs="Open Sans"/>
+                <w:sz w:val="20"/>
+                <w:szCs w:val="20"/>
+              </w:rPr>
+              <w:t>0.966683</w:t>
+            </w:r>
+          </w:p>
+        </w:tc>
+      </w:tr>
+      <w:tr>
+        <w:trPr>
+          <w:trHeight w:val="568"/>
+        </w:trPr>
+        <w:tc>
+          <w:tcPr>
+            <w:tcW w:w="1745" w:type="dxa"/>
+            <w:shd w:val="clear" w:color="auto" w:fill="DEEAF6" w:themeFill="accent5" w:themeFillTint="33"/>
+          </w:tcPr>
+          <w:p>
+            <w:pPr>
+              <w:rPr>
+                <w:rFonts w:ascii="Open Sans" w:hAnsi="Open Sans" w:cs="Open Sans"/>
+                <w:sz w:val="20"/>
+                <w:szCs w:val="20"/>
+                <w:lang w:val="en-GB"/>
+              </w:rPr>
+            </w:pPr>
+            <w:r>
+              <w:rPr>
+                <w:rFonts w:ascii="Open Sans" w:hAnsi="Open Sans" w:cs="Open Sans"/>
+                <w:sz w:val="20"/>
+                <w:szCs w:val="20"/>
+                <w:lang w:val="en-GB"/>
+              </w:rPr>
+              <w:t>Decision tree classification</w:t>
+            </w:r>
+          </w:p>
+        </w:tc>
+        <w:tc>
+          <w:tcPr>
+            <w:tcW w:w="1185" w:type="dxa"/>
+            <w:shd w:val="clear" w:color="auto" w:fill="DEEAF6" w:themeFill="accent5" w:themeFillTint="33"/>
+          </w:tcPr>
+          <w:p>
+            <w:pPr>
+              <w:rPr>
+                <w:rFonts w:ascii="Open Sans" w:hAnsi="Open Sans" w:cs="Open Sans"/>
+                <w:sz w:val="20"/>
+                <w:szCs w:val="20"/>
+                <w:lang w:val="en-GB"/>
+              </w:rPr>
+            </w:pPr>
+          </w:p>
+        </w:tc>
+        <w:tc>
+          <w:tcPr>
+            <w:tcW w:w="1235" w:type="dxa"/>
+            <w:shd w:val="clear" w:color="auto" w:fill="DEEAF6" w:themeFill="accent5" w:themeFillTint="33"/>
+          </w:tcPr>
+          <w:p>
+            <w:pPr>
+              <w:rPr>
+                <w:rFonts w:ascii="Open Sans" w:hAnsi="Open Sans" w:cs="Open Sans"/>
+                <w:sz w:val="20"/>
+                <w:szCs w:val="20"/>
+              </w:rPr>
+            </w:pPr>
+          </w:p>
+        </w:tc>
+        <w:tc>
+          <w:tcPr>
+            <w:tcW w:w="1234" w:type="dxa"/>
+            <w:gridSpan w:val="2"/>
+            <w:shd w:val="clear" w:color="auto" w:fill="DEEAF6" w:themeFill="accent5" w:themeFillTint="33"/>
+          </w:tcPr>
+          <w:p>
+            <w:pPr>
+              <w:rPr>
+                <w:rFonts w:ascii="Open Sans" w:hAnsi="Open Sans" w:cs="Open Sans"/>
+                <w:sz w:val="20"/>
+                <w:szCs w:val="20"/>
+              </w:rPr>
+            </w:pPr>
+          </w:p>
+        </w:tc>
+        <w:tc>
+          <w:tcPr>
+            <w:tcW w:w="1233" w:type="dxa"/>
+            <w:shd w:val="clear" w:color="auto" w:fill="DEEAF6" w:themeFill="accent5" w:themeFillTint="33"/>
+          </w:tcPr>
+          <w:p>
+            <w:pPr>
+              <w:rPr>
+                <w:rFonts w:ascii="Open Sans" w:hAnsi="Open Sans" w:cs="Open Sans"/>
+                <w:sz w:val="20"/>
+                <w:szCs w:val="20"/>
+                <w:lang w:val="en-GB"/>
+              </w:rPr>
+            </w:pPr>
+            <w:r>
+              <w:rPr>
+                <w:rFonts w:ascii="Open Sans" w:hAnsi="Open Sans" w:cs="Open Sans"/>
+                <w:sz w:val="20"/>
+                <w:szCs w:val="20"/>
+                <w:lang w:val="en-GB"/>
+              </w:rPr>
+              <w:t>0.7569301</w:t>
+            </w:r>
+          </w:p>
+        </w:tc>
+        <w:tc>
+          <w:tcPr>
+            <w:tcW w:w="1299" w:type="dxa"/>
+            <w:shd w:val="clear" w:color="auto" w:fill="DEEAF6" w:themeFill="accent5" w:themeFillTint="33"/>
+          </w:tcPr>
+          <w:p>
+            <w:pPr>
+              <w:rPr>
+                <w:rFonts w:ascii="Open Sans" w:hAnsi="Open Sans" w:cs="Open Sans"/>
+                <w:sz w:val="20"/>
+                <w:szCs w:val="20"/>
+                <w:lang w:val="en-GB"/>
+              </w:rPr>
+            </w:pPr>
+            <w:r>
+              <w:rPr>
+                <w:rFonts w:ascii="Open Sans" w:hAnsi="Open Sans" w:cs="Open Sans"/>
+                <w:sz w:val="20"/>
+                <w:szCs w:val="20"/>
+                <w:lang w:val="en-GB"/>
+              </w:rPr>
+              <w:t>0.0919107</w:t>
+            </w:r>
+          </w:p>
+        </w:tc>
+        <w:tc>
+          <w:tcPr>
+            <w:tcW w:w="1299" w:type="dxa"/>
+            <w:shd w:val="clear" w:color="auto" w:fill="DEEAF6" w:themeFill="accent5" w:themeFillTint="33"/>
+          </w:tcPr>
+          <w:p>
+            <w:pPr>
+              <w:rPr>
+                <w:rFonts w:ascii="Open Sans" w:hAnsi="Open Sans" w:cs="Open Sans"/>
+                <w:sz w:val="20"/>
+                <w:szCs w:val="20"/>
+                <w:lang w:val="en-GB"/>
+              </w:rPr>
+            </w:pPr>
+            <w:r>
+              <w:rPr>
+                <w:rFonts w:ascii="Open Sans" w:hAnsi="Open Sans" w:cs="Open Sans"/>
+                <w:sz w:val="20"/>
+                <w:szCs w:val="20"/>
+                <w:lang w:val="en-GB"/>
+              </w:rPr>
+              <w:t>0.9836876</w:t>
+            </w:r>
+          </w:p>
+        </w:tc>
+      </w:tr>
+      <w:tr>
+        <w:trPr>
+          <w:trHeight w:val="209"/>
+        </w:trPr>
+        <w:tc>
+          <w:tcPr>
+            <w:tcW w:w="1745" w:type="dxa"/>
+            <w:shd w:val="clear" w:color="auto" w:fill="DEEAF6" w:themeFill="accent5" w:themeFillTint="33"/>
+          </w:tcPr>
+          <w:p>
+            <w:pPr>
+              <w:rPr>
+                <w:rFonts w:ascii="Open Sans" w:hAnsi="Open Sans" w:cs="Open Sans"/>
+                <w:sz w:val="20"/>
+                <w:szCs w:val="20"/>
+                <w:lang w:val="en-GB"/>
+              </w:rPr>
+            </w:pPr>
+            <w:r>
+              <w:rPr>
+                <w:rFonts w:ascii="Open Sans" w:hAnsi="Open Sans" w:cs="Open Sans"/>
+                <w:sz w:val="20"/>
+                <w:szCs w:val="20"/>
+                <w:lang w:val="en-GB"/>
+              </w:rPr>
+              <w:t>Kernel SVM</w:t>
+            </w:r>
+          </w:p>
+        </w:tc>
+        <w:tc>
+          <w:tcPr>
+            <w:tcW w:w="1185" w:type="dxa"/>
+            <w:shd w:val="clear" w:color="auto" w:fill="DEEAF6" w:themeFill="accent5" w:themeFillTint="33"/>
+          </w:tcPr>
+          <w:p>
+            <w:pPr>
+              <w:rPr>
+                <w:rFonts w:ascii="Open Sans" w:hAnsi="Open Sans" w:cs="Open Sans"/>
+                <w:sz w:val="20"/>
+                <w:szCs w:val="20"/>
+                <w:lang w:val="en-GB"/>
+              </w:rPr>
+            </w:pPr>
+            <w:r>
+              <w:rPr>
+                <w:rFonts w:ascii="Open Sans" w:hAnsi="Open Sans" w:cs="Open Sans"/>
+                <w:sz w:val="20"/>
+                <w:szCs w:val="20"/>
+                <w:lang w:val="en-GB"/>
+              </w:rPr>
+              <w:t>0.94</w:t>
+            </w:r>
+            <w:r>
+              <w:rPr>
+                <w:rFonts w:ascii="Open Sans" w:hAnsi="Open Sans" w:cs="Open Sans"/>
+                <w:sz w:val="20"/>
+                <w:szCs w:val="20"/>
+                <w:lang w:val="en-GB"/>
+              </w:rPr>
+              <w:t>5</w:t>
+            </w:r>
+            <w:r>
+              <w:rPr>
+                <w:rFonts w:ascii="Open Sans" w:hAnsi="Open Sans" w:cs="Open Sans"/>
+                <w:sz w:val="20"/>
+                <w:szCs w:val="20"/>
+                <w:lang w:val="en-GB"/>
+              </w:rPr>
+              <w:t>6206</w:t>
+            </w:r>
+          </w:p>
+        </w:tc>
+        <w:tc>
+          <w:tcPr>
+            <w:tcW w:w="1235" w:type="dxa"/>
+            <w:shd w:val="clear" w:color="auto" w:fill="DEEAF6" w:themeFill="accent5" w:themeFillTint="33"/>
+          </w:tcPr>
+          <w:p>
+            <w:pPr>
+              <w:rPr>
+                <w:rFonts w:ascii="Open Sans" w:hAnsi="Open Sans" w:cs="Open Sans"/>
+                <w:sz w:val="20"/>
+                <w:szCs w:val="20"/>
+                <w:lang w:val="en-GB"/>
+              </w:rPr>
+            </w:pPr>
+            <w:r>
+              <w:rPr>
+                <w:rFonts w:ascii="Open Sans" w:hAnsi="Open Sans" w:cs="Open Sans"/>
+                <w:sz w:val="20"/>
+                <w:szCs w:val="20"/>
+                <w:lang w:val="en-GB"/>
+              </w:rPr>
+              <w:t>0.1391304</w:t>
+            </w:r>
+          </w:p>
+        </w:tc>
+        <w:tc>
+          <w:tcPr>
+            <w:tcW w:w="1234" w:type="dxa"/>
+            <w:gridSpan w:val="2"/>
+            <w:shd w:val="clear" w:color="auto" w:fill="DEEAF6" w:themeFill="accent5" w:themeFillTint="33"/>
+          </w:tcPr>
+          <w:p>
+            <w:pPr>
+              <w:rPr>
+                <w:rFonts w:ascii="Open Sans" w:hAnsi="Open Sans" w:cs="Open Sans"/>
+                <w:sz w:val="20"/>
+                <w:szCs w:val="20"/>
+                <w:lang w:val="en-GB"/>
+              </w:rPr>
+            </w:pPr>
+            <w:r>
+              <w:rPr>
+                <w:rFonts w:ascii="Open Sans" w:hAnsi="Open Sans" w:cs="Open Sans"/>
+                <w:sz w:val="20"/>
+                <w:szCs w:val="20"/>
+                <w:lang w:val="en-GB"/>
+              </w:rPr>
+              <w:t>0.99</w:t>
+            </w:r>
+            <w:r>
+              <w:rPr>
+                <w:rFonts w:ascii="Open Sans" w:hAnsi="Open Sans" w:cs="Open Sans"/>
+                <w:sz w:val="20"/>
+                <w:szCs w:val="20"/>
+                <w:lang w:val="en-GB"/>
+              </w:rPr>
+              <w:t>54039</w:t>
+            </w:r>
+          </w:p>
+        </w:tc>
+        <w:tc>
+          <w:tcPr>
+            <w:tcW w:w="1233" w:type="dxa"/>
+            <w:shd w:val="clear" w:color="auto" w:fill="DEEAF6" w:themeFill="accent5" w:themeFillTint="33"/>
+          </w:tcPr>
+          <w:p>
+            <w:pPr>
+              <w:rPr>
+                <w:rFonts w:ascii="Open Sans" w:hAnsi="Open Sans" w:cs="Open Sans"/>
+                <w:sz w:val="20"/>
+                <w:szCs w:val="20"/>
+                <w:lang w:val="en-GB"/>
+              </w:rPr>
+            </w:pPr>
+            <w:r>
+              <w:rPr>
+                <w:rFonts w:ascii="Open Sans" w:hAnsi="Open Sans" w:cs="Open Sans"/>
+                <w:sz w:val="20"/>
+                <w:szCs w:val="20"/>
+                <w:lang w:val="en-GB"/>
+              </w:rPr>
+              <w:t>0.7</w:t>
+            </w:r>
+            <w:r>
+              <w:rPr>
+                <w:rFonts w:ascii="Open Sans" w:hAnsi="Open Sans" w:cs="Open Sans"/>
+                <w:sz w:val="20"/>
+                <w:szCs w:val="20"/>
+                <w:lang w:val="en-GB"/>
+              </w:rPr>
+              <w:t>483781</w:t>
+            </w:r>
+          </w:p>
+        </w:tc>
+        <w:tc>
+          <w:tcPr>
+            <w:tcW w:w="1299" w:type="dxa"/>
+            <w:shd w:val="clear" w:color="auto" w:fill="DEEAF6" w:themeFill="accent5" w:themeFillTint="33"/>
+          </w:tcPr>
+          <w:p>
+            <w:pPr>
+              <w:rPr>
+                <w:rFonts w:ascii="Open Sans" w:hAnsi="Open Sans" w:cs="Open Sans"/>
+                <w:sz w:val="20"/>
+                <w:szCs w:val="20"/>
+                <w:lang w:val="en-GB"/>
+              </w:rPr>
+            </w:pPr>
+            <w:r>
+              <w:rPr>
+                <w:rFonts w:ascii="Open Sans" w:hAnsi="Open Sans" w:cs="Open Sans"/>
+                <w:sz w:val="20"/>
+                <w:szCs w:val="20"/>
+                <w:lang w:val="en-GB"/>
+              </w:rPr>
+              <w:t>0.02464482</w:t>
+            </w:r>
+          </w:p>
+        </w:tc>
+        <w:tc>
+          <w:tcPr>
+            <w:tcW w:w="1299" w:type="dxa"/>
+            <w:shd w:val="clear" w:color="auto" w:fill="DEEAF6" w:themeFill="accent5" w:themeFillTint="33"/>
+          </w:tcPr>
+          <w:p>
+            <w:pPr>
+              <w:rPr>
+                <w:rFonts w:ascii="Open Sans" w:hAnsi="Open Sans" w:cs="Open Sans"/>
+                <w:sz w:val="20"/>
+                <w:szCs w:val="20"/>
+                <w:lang w:val="en-GB"/>
+              </w:rPr>
+            </w:pPr>
+            <w:r>
+              <w:rPr>
+                <w:rFonts w:ascii="Open Sans" w:hAnsi="Open Sans" w:cs="Open Sans"/>
+                <w:sz w:val="20"/>
+                <w:szCs w:val="20"/>
+                <w:lang w:val="en-GB"/>
+              </w:rPr>
+              <w:t>0.99151557</w:t>
             </w:r>
           </w:p>
         </w:tc>
@@ -1638,78 +2349,82 @@
         </w:trPr>
         <w:tc>
           <w:tcPr>
-            <w:tcW w:w="1873" w:type="dxa"/>
-            <w:shd w:val="clear" w:color="auto" w:fill="DEEAF6" w:themeFill="accent5" w:themeFillTint="33"/>
-          </w:tcPr>
-          <w:p>
-            <w:pPr>
-              <w:rPr>
-                <w:rFonts w:ascii="Open Sans" w:hAnsi="Open Sans" w:cs="Open Sans"/>
-                <w:sz w:val="20"/>
-                <w:szCs w:val="20"/>
-                <w:lang w:val="en-GB"/>
-              </w:rPr>
-            </w:pPr>
-            <w:r>
-              <w:rPr>
-                <w:rFonts w:ascii="Open Sans" w:hAnsi="Open Sans" w:cs="Open Sans"/>
-                <w:sz w:val="20"/>
-                <w:szCs w:val="20"/>
-                <w:lang w:val="en-GB"/>
-              </w:rPr>
-              <w:t>Simple linear regression FPCA data</w:t>
-            </w:r>
-          </w:p>
-        </w:tc>
-        <w:tc>
-          <w:tcPr>
-            <w:tcW w:w="1070" w:type="dxa"/>
-            <w:shd w:val="clear" w:color="auto" w:fill="DEEAF6" w:themeFill="accent5" w:themeFillTint="33"/>
-          </w:tcPr>
-          <w:p>
-            <w:pPr>
-              <w:rPr>
-                <w:rFonts w:ascii="Open Sans" w:hAnsi="Open Sans" w:cs="Open Sans"/>
-                <w:sz w:val="20"/>
-                <w:szCs w:val="20"/>
-              </w:rPr>
-            </w:pPr>
-            <w:r>
-              <w:rPr>
-                <w:rFonts w:ascii="Open Sans" w:hAnsi="Open Sans" w:cs="Open Sans"/>
-                <w:sz w:val="20"/>
-                <w:szCs w:val="20"/>
-              </w:rPr>
-              <w:t>0.946158</w:t>
-            </w:r>
-          </w:p>
-        </w:tc>
-        <w:tc>
-          <w:tcPr>
-            <w:tcW w:w="1248" w:type="dxa"/>
-            <w:shd w:val="clear" w:color="auto" w:fill="DEEAF6" w:themeFill="accent5" w:themeFillTint="33"/>
-          </w:tcPr>
-          <w:p>
-            <w:pPr>
-              <w:rPr>
-                <w:rFonts w:ascii="Open Sans" w:hAnsi="Open Sans" w:cs="Open Sans"/>
-                <w:sz w:val="20"/>
-                <w:szCs w:val="20"/>
-              </w:rPr>
-            </w:pPr>
-            <w:r>
-              <w:rPr>
-                <w:rFonts w:ascii="Open Sans" w:hAnsi="Open Sans" w:cs="Open Sans"/>
-                <w:sz w:val="20"/>
-                <w:szCs w:val="20"/>
-              </w:rPr>
-              <w:t>0.158696</w:t>
-            </w:r>
-          </w:p>
-        </w:tc>
-        <w:tc>
-          <w:tcPr>
-            <w:tcW w:w="1247" w:type="dxa"/>
+            <w:tcW w:w="1745" w:type="dxa"/>
+            <w:shd w:val="clear" w:color="auto" w:fill="DEEAF6" w:themeFill="accent5" w:themeFillTint="33"/>
+          </w:tcPr>
+          <w:p>
+            <w:pPr>
+              <w:rPr>
+                <w:rFonts w:ascii="Open Sans" w:hAnsi="Open Sans" w:cs="Open Sans"/>
+                <w:sz w:val="20"/>
+                <w:szCs w:val="20"/>
+                <w:lang w:val="en-GB"/>
+              </w:rPr>
+            </w:pPr>
+            <w:r>
+              <w:rPr>
+                <w:rFonts w:ascii="Open Sans" w:hAnsi="Open Sans" w:cs="Open Sans"/>
+                <w:sz w:val="20"/>
+                <w:szCs w:val="20"/>
+                <w:lang w:val="en-GB"/>
+              </w:rPr>
+              <w:t>Logistic Regression</w:t>
+            </w:r>
+          </w:p>
+        </w:tc>
+        <w:tc>
+          <w:tcPr>
+            <w:tcW w:w="1185" w:type="dxa"/>
+            <w:shd w:val="clear" w:color="auto" w:fill="DEEAF6" w:themeFill="accent5" w:themeFillTint="33"/>
+          </w:tcPr>
+          <w:p>
+            <w:pPr>
+              <w:rPr>
+                <w:rFonts w:ascii="Open Sans" w:hAnsi="Open Sans" w:cs="Open Sans"/>
+                <w:sz w:val="20"/>
+                <w:szCs w:val="20"/>
+                <w:lang w:val="en-GB"/>
+              </w:rPr>
+            </w:pPr>
+            <w:r>
+              <w:rPr>
+                <w:rFonts w:ascii="Open Sans" w:hAnsi="Open Sans" w:cs="Open Sans"/>
+                <w:sz w:val="20"/>
+                <w:szCs w:val="20"/>
+                <w:lang w:val="en-GB"/>
+              </w:rPr>
+              <w:t>0.9482748</w:t>
+            </w:r>
+          </w:p>
+        </w:tc>
+        <w:tc>
+          <w:tcPr>
+            <w:tcW w:w="1235" w:type="dxa"/>
+            <w:shd w:val="clear" w:color="auto" w:fill="DEEAF6" w:themeFill="accent5" w:themeFillTint="33"/>
+          </w:tcPr>
+          <w:p>
+            <w:pPr>
+              <w:rPr>
+                <w:rFonts w:ascii="Open Sans" w:hAnsi="Open Sans" w:cs="Open Sans"/>
+                <w:sz w:val="20"/>
+                <w:szCs w:val="20"/>
+                <w:lang w:val="en-GB"/>
+              </w:rPr>
+            </w:pPr>
+            <w:r>
+              <w:rPr>
+                <w:rFonts w:ascii="Open Sans" w:hAnsi="Open Sans" w:cs="Open Sans"/>
+                <w:sz w:val="20"/>
+                <w:szCs w:val="20"/>
+                <w:lang w:val="en-GB"/>
+              </w:rPr>
+              <w:t>0.3065217</w:t>
+            </w:r>
+          </w:p>
+        </w:tc>
+        <w:tc>
+          <w:tcPr>
+            <w:tcW w:w="1234" w:type="dxa"/>
             <w:gridSpan w:val="2"/>
             <w:shd w:val="clear" w:color="auto" w:fill="DEEAF6" w:themeFill="accent5" w:themeFillTint="33"/>
           </w:tcPr>
@@ -1719,38 +2434,42 @@
                 <w:rFonts w:ascii="Open Sans" w:hAnsi="Open Sans" w:cs="Open Sans"/>
                 <w:sz w:val="20"/>
                 <w:szCs w:val="20"/>
-              </w:rPr>
-            </w:pPr>
-            <w:r>
-              <w:rPr>
-                <w:rFonts w:ascii="Open Sans" w:hAnsi="Open Sans" w:cs="Open Sans"/>
-                <w:sz w:val="20"/>
-                <w:szCs w:val="20"/>
-              </w:rPr>
-              <w:t>0.994767</w:t>
-            </w:r>
-          </w:p>
-        </w:tc>
-        <w:tc>
-          <w:tcPr>
-            <w:tcW w:w="1245" w:type="dxa"/>
-            <w:shd w:val="clear" w:color="auto" w:fill="DEEAF6" w:themeFill="accent5" w:themeFillTint="33"/>
-          </w:tcPr>
-          <w:p>
-            <w:pPr>
-              <w:rPr>
-                <w:rFonts w:ascii="Open Sans" w:hAnsi="Open Sans" w:cs="Open Sans"/>
-                <w:sz w:val="20"/>
-                <w:szCs w:val="20"/>
-              </w:rPr>
-            </w:pPr>
-            <w:r>
-              <w:rPr>
-                <w:rFonts w:ascii="Open Sans" w:hAnsi="Open Sans" w:cs="Open Sans"/>
-                <w:sz w:val="20"/>
-                <w:szCs w:val="20"/>
-              </w:rPr>
-              <w:t>0.750516</w:t>
+                <w:lang w:val="en-GB"/>
+              </w:rPr>
+            </w:pPr>
+            <w:r>
+              <w:rPr>
+                <w:rFonts w:ascii="Open Sans" w:hAnsi="Open Sans" w:cs="Open Sans"/>
+                <w:sz w:val="20"/>
+                <w:szCs w:val="20"/>
+                <w:lang w:val="en-GB"/>
+              </w:rPr>
+              <w:t>0.9878892</w:t>
+            </w:r>
+          </w:p>
+        </w:tc>
+        <w:tc>
+          <w:tcPr>
+            <w:tcW w:w="1233" w:type="dxa"/>
+            <w:shd w:val="clear" w:color="auto" w:fill="DEEAF6" w:themeFill="accent5" w:themeFillTint="33"/>
+          </w:tcPr>
+          <w:p>
+            <w:pPr>
+              <w:rPr>
+                <w:rFonts w:ascii="Open Sans" w:hAnsi="Open Sans" w:cs="Open Sans"/>
+                <w:sz w:val="20"/>
+                <w:szCs w:val="20"/>
+                <w:lang w:val="en-GB"/>
+              </w:rPr>
+            </w:pPr>
+            <w:r>
+              <w:rPr>
+                <w:rFonts w:ascii="Open Sans" w:hAnsi="Open Sans" w:cs="Open Sans"/>
+                <w:sz w:val="20"/>
+                <w:szCs w:val="20"/>
+                <w:lang w:val="en-GB"/>
+              </w:rPr>
+              <w:t>0.7677676</w:t>
             </w:r>
           </w:p>
         </w:tc>
@@ -1765,139 +2484,18 @@
                 <w:rFonts w:ascii="Open Sans" w:hAnsi="Open Sans" w:cs="Open Sans"/>
                 <w:sz w:val="20"/>
                 <w:szCs w:val="20"/>
-              </w:rPr>
-            </w:pPr>
-            <w:r>
-              <w:rPr>
-                <w:rFonts w:ascii="Open Sans" w:hAnsi="Open Sans" w:cs="Open Sans"/>
-                <w:sz w:val="20"/>
-                <w:szCs w:val="20"/>
-              </w:rPr>
-              <w:t>0.116556</w:t>
-            </w:r>
-          </w:p>
-          <w:p>
-            <w:pPr>
-              <w:rPr>
-                <w:rFonts w:ascii="Open Sans" w:hAnsi="Open Sans" w:cs="Open Sans"/>
-                <w:sz w:val="20"/>
-                <w:szCs w:val="20"/>
-              </w:rPr>
-            </w:pPr>
-          </w:p>
-        </w:tc>
-        <w:tc>
-          <w:tcPr>
-            <w:tcW w:w="1248" w:type="dxa"/>
-            <w:shd w:val="clear" w:color="auto" w:fill="DEEAF6" w:themeFill="accent5" w:themeFillTint="33"/>
-          </w:tcPr>
-          <w:p>
-            <w:pPr>
-              <w:rPr>
-                <w:rFonts w:ascii="Open Sans" w:hAnsi="Open Sans" w:cs="Open Sans"/>
-                <w:sz w:val="20"/>
-                <w:szCs w:val="20"/>
-              </w:rPr>
-            </w:pPr>
-            <w:r>
-              <w:rPr>
-                <w:rFonts w:ascii="Open Sans" w:hAnsi="Open Sans" w:cs="Open Sans"/>
-                <w:sz w:val="20"/>
-                <w:szCs w:val="20"/>
-              </w:rPr>
-              <w:t>0.966683</w:t>
-            </w:r>
-          </w:p>
-        </w:tc>
-      </w:tr>
-      <w:tr>
-        <w:trPr>
-          <w:trHeight w:val="568"/>
-        </w:trPr>
-        <w:tc>
-          <w:tcPr>
-            <w:tcW w:w="1873" w:type="dxa"/>
-            <w:shd w:val="clear" w:color="auto" w:fill="DEEAF6" w:themeFill="accent5" w:themeFillTint="33"/>
-          </w:tcPr>
-          <w:p>
-            <w:pPr>
-              <w:rPr>
-                <w:rFonts w:ascii="Open Sans" w:hAnsi="Open Sans" w:cs="Open Sans"/>
-                <w:sz w:val="20"/>
-                <w:szCs w:val="20"/>
-                <w:lang w:val="en-GB"/>
-              </w:rPr>
-            </w:pPr>
-            <w:r>
-              <w:rPr>
-                <w:rFonts w:ascii="Open Sans" w:hAnsi="Open Sans" w:cs="Open Sans"/>
-                <w:sz w:val="20"/>
-                <w:szCs w:val="20"/>
-                <w:lang w:val="en-GB"/>
-              </w:rPr>
-              <w:t>Random forest</w:t>
-            </w:r>
-          </w:p>
-        </w:tc>
-        <w:tc>
-          <w:tcPr>
-            <w:tcW w:w="1070" w:type="dxa"/>
-            <w:shd w:val="clear" w:color="auto" w:fill="DEEAF6" w:themeFill="accent5" w:themeFillTint="33"/>
-          </w:tcPr>
-          <w:p>
-            <w:pPr>
-              <w:rPr>
-                <w:rFonts w:ascii="Open Sans" w:hAnsi="Open Sans" w:cs="Open Sans"/>
-                <w:sz w:val="20"/>
-                <w:szCs w:val="20"/>
-              </w:rPr>
-            </w:pPr>
-          </w:p>
-        </w:tc>
-        <w:tc>
-          <w:tcPr>
-            <w:tcW w:w="1248" w:type="dxa"/>
-            <w:shd w:val="clear" w:color="auto" w:fill="DEEAF6" w:themeFill="accent5" w:themeFillTint="33"/>
-          </w:tcPr>
-          <w:p>
-            <w:pPr>
-              <w:rPr>
-                <w:rFonts w:ascii="Open Sans" w:hAnsi="Open Sans" w:cs="Open Sans"/>
-                <w:sz w:val="20"/>
-                <w:szCs w:val="20"/>
-              </w:rPr>
-            </w:pPr>
-          </w:p>
-        </w:tc>
-        <w:tc>
-          <w:tcPr>
-            <w:tcW w:w="1247" w:type="dxa"/>
-            <w:gridSpan w:val="2"/>
-            <w:shd w:val="clear" w:color="auto" w:fill="DEEAF6" w:themeFill="accent5" w:themeFillTint="33"/>
-          </w:tcPr>
-          <w:p>
-            <w:pPr>
-              <w:rPr>
-                <w:rFonts w:ascii="Open Sans" w:hAnsi="Open Sans" w:cs="Open Sans"/>
-                <w:sz w:val="20"/>
-                <w:szCs w:val="20"/>
-              </w:rPr>
-            </w:pPr>
-          </w:p>
-        </w:tc>
-        <w:tc>
-          <w:tcPr>
-            <w:tcW w:w="1245" w:type="dxa"/>
-            <w:shd w:val="clear" w:color="auto" w:fill="DEEAF6" w:themeFill="accent5" w:themeFillTint="33"/>
-          </w:tcPr>
-          <w:p>
-            <w:pPr>
-              <w:rPr>
-                <w:rFonts w:ascii="Open Sans" w:hAnsi="Open Sans" w:cs="Open Sans"/>
-                <w:sz w:val="20"/>
-                <w:szCs w:val="20"/>
-              </w:rPr>
-            </w:pPr>
+                <w:lang w:val="en-GB"/>
+              </w:rPr>
+            </w:pPr>
+            <w:r>
+              <w:rPr>
+                <w:rFonts w:ascii="Open Sans" w:hAnsi="Open Sans" w:cs="Open Sans"/>
+                <w:sz w:val="20"/>
+                <w:szCs w:val="20"/>
+                <w:lang w:val="en-GB"/>
+              </w:rPr>
+              <w:t>0.2220934</w:t>
+            </w:r>
           </w:p>
         </w:tc>
         <w:tc>
@@ -1911,466 +2509,18 @@
                 <w:rFonts w:ascii="Open Sans" w:hAnsi="Open Sans" w:cs="Open Sans"/>
                 <w:sz w:val="20"/>
                 <w:szCs w:val="20"/>
-              </w:rPr>
-            </w:pPr>
-          </w:p>
-        </w:tc>
-        <w:tc>
-          <w:tcPr>
-            <w:tcW w:w="1248" w:type="dxa"/>
-            <w:shd w:val="clear" w:color="auto" w:fill="DEEAF6" w:themeFill="accent5" w:themeFillTint="33"/>
-          </w:tcPr>
-          <w:p>
-            <w:pPr>
-              <w:rPr>
-                <w:rFonts w:ascii="Open Sans" w:hAnsi="Open Sans" w:cs="Open Sans"/>
-                <w:sz w:val="20"/>
-                <w:szCs w:val="20"/>
-              </w:rPr>
-            </w:pPr>
-          </w:p>
-        </w:tc>
-      </w:tr>
-      <w:tr>
-        <w:trPr>
-          <w:trHeight w:val="952"/>
-        </w:trPr>
-        <w:tc>
-          <w:tcPr>
-            <w:tcW w:w="1873" w:type="dxa"/>
-            <w:shd w:val="clear" w:color="auto" w:fill="DEEAF6" w:themeFill="accent5" w:themeFillTint="33"/>
-          </w:tcPr>
-          <w:p>
-            <w:pPr>
-              <w:rPr>
-                <w:rFonts w:ascii="Open Sans" w:hAnsi="Open Sans" w:cs="Open Sans"/>
-                <w:sz w:val="20"/>
-                <w:szCs w:val="20"/>
-                <w:lang w:val="en-GB"/>
-              </w:rPr>
-            </w:pPr>
-            <w:r>
-              <w:rPr>
-                <w:rFonts w:ascii="Open Sans" w:hAnsi="Open Sans" w:cs="Open Sans"/>
-                <w:sz w:val="20"/>
-                <w:szCs w:val="20"/>
-                <w:lang w:val="en-GB"/>
-              </w:rPr>
-              <w:t>SVM</w:t>
-            </w:r>
-          </w:p>
-        </w:tc>
-        <w:tc>
-          <w:tcPr>
-            <w:tcW w:w="1070" w:type="dxa"/>
-            <w:shd w:val="clear" w:color="auto" w:fill="DEEAF6" w:themeFill="accent5" w:themeFillTint="33"/>
-          </w:tcPr>
-          <w:p>
-            <w:pPr>
-              <w:rPr>
-                <w:rFonts w:ascii="Open Sans" w:hAnsi="Open Sans" w:cs="Open Sans"/>
-                <w:sz w:val="20"/>
-                <w:szCs w:val="20"/>
-                <w:lang w:val="en-GB"/>
-              </w:rPr>
-            </w:pPr>
-            <w:r>
-              <w:rPr>
-                <w:rFonts w:ascii="Open Sans" w:hAnsi="Open Sans" w:cs="Open Sans"/>
-                <w:sz w:val="20"/>
-                <w:szCs w:val="20"/>
-                <w:lang w:val="en-GB"/>
-              </w:rPr>
-              <w:t>0.943187</w:t>
-            </w:r>
-          </w:p>
-        </w:tc>
-        <w:tc>
-          <w:tcPr>
-            <w:tcW w:w="1248" w:type="dxa"/>
-            <w:shd w:val="clear" w:color="auto" w:fill="DEEAF6" w:themeFill="accent5" w:themeFillTint="33"/>
-          </w:tcPr>
-          <w:p>
-            <w:pPr>
-              <w:rPr>
-                <w:rFonts w:ascii="Open Sans" w:hAnsi="Open Sans" w:cs="Open Sans"/>
-                <w:sz w:val="20"/>
-                <w:szCs w:val="20"/>
-                <w:lang w:val="en-GB"/>
-              </w:rPr>
-            </w:pPr>
-            <w:r>
-              <w:rPr>
-                <w:rFonts w:ascii="Open Sans" w:hAnsi="Open Sans" w:cs="Open Sans"/>
-                <w:sz w:val="20"/>
-                <w:szCs w:val="20"/>
-                <w:lang w:val="en-GB"/>
-              </w:rPr>
-              <w:t>0.060869</w:t>
-            </w:r>
-          </w:p>
-        </w:tc>
-        <w:tc>
-          <w:tcPr>
-            <w:tcW w:w="1247" w:type="dxa"/>
-            <w:gridSpan w:val="2"/>
-            <w:shd w:val="clear" w:color="auto" w:fill="DEEAF6" w:themeFill="accent5" w:themeFillTint="33"/>
-          </w:tcPr>
-          <w:p>
-            <w:pPr>
-              <w:rPr>
-                <w:rFonts w:ascii="Open Sans" w:hAnsi="Open Sans" w:cs="Open Sans"/>
-                <w:sz w:val="20"/>
-                <w:szCs w:val="20"/>
-                <w:lang w:val="en-GB"/>
-              </w:rPr>
-            </w:pPr>
-            <w:r>
-              <w:rPr>
-                <w:rFonts w:ascii="Open Sans" w:hAnsi="Open Sans" w:cs="Open Sans"/>
-                <w:sz w:val="20"/>
-                <w:szCs w:val="20"/>
-                <w:lang w:val="en-GB"/>
-              </w:rPr>
-              <w:t>0.997651</w:t>
-            </w:r>
-          </w:p>
-        </w:tc>
-        <w:tc>
-          <w:tcPr>
-            <w:tcW w:w="1245" w:type="dxa"/>
-            <w:shd w:val="clear" w:color="auto" w:fill="DEEAF6" w:themeFill="accent5" w:themeFillTint="33"/>
-          </w:tcPr>
-          <w:p>
-            <w:pPr>
-              <w:rPr>
-                <w:rFonts w:ascii="Open Sans" w:hAnsi="Open Sans" w:cs="Open Sans"/>
-                <w:sz w:val="20"/>
-                <w:szCs w:val="20"/>
-                <w:lang w:val="en-GB"/>
-              </w:rPr>
-            </w:pPr>
-            <w:r>
-              <w:rPr>
-                <w:rFonts w:ascii="Open Sans" w:hAnsi="Open Sans" w:cs="Open Sans"/>
-                <w:sz w:val="20"/>
-                <w:szCs w:val="20"/>
-                <w:lang w:val="en-GB"/>
-              </w:rPr>
-              <w:t>0.737</w:t>
-            </w:r>
-            <w:bookmarkStart w:id="0" w:name="_GoBack"/>
-            <w:bookmarkEnd w:id="0"/>
-            <w:r>
-              <w:rPr>
-                <w:rFonts w:ascii="Open Sans" w:hAnsi="Open Sans" w:cs="Open Sans"/>
-                <w:sz w:val="20"/>
-                <w:szCs w:val="20"/>
-                <w:lang w:val="en-GB"/>
-              </w:rPr>
-              <w:t>98</w:t>
-            </w:r>
-            <w:r>
-              <w:rPr>
-                <w:rFonts w:ascii="Open Sans" w:hAnsi="Open Sans" w:cs="Open Sans"/>
-                <w:sz w:val="20"/>
-                <w:szCs w:val="20"/>
-                <w:lang w:val="en-GB"/>
-              </w:rPr>
-              <w:t>3</w:t>
-            </w:r>
-          </w:p>
-        </w:tc>
-        <w:tc>
-          <w:tcPr>
-            <w:tcW w:w="1299" w:type="dxa"/>
-            <w:shd w:val="clear" w:color="auto" w:fill="DEEAF6" w:themeFill="accent5" w:themeFillTint="33"/>
-          </w:tcPr>
-          <w:p>
-            <w:pPr>
-              <w:rPr>
-                <w:rFonts w:ascii="Open Sans" w:hAnsi="Open Sans" w:cs="Open Sans"/>
-                <w:sz w:val="20"/>
-                <w:szCs w:val="20"/>
-                <w:lang w:val="en-GB"/>
-              </w:rPr>
-            </w:pPr>
-            <w:r>
-              <w:rPr>
-                <w:rFonts w:ascii="Open Sans" w:hAnsi="Open Sans" w:cs="Open Sans"/>
-                <w:sz w:val="20"/>
-                <w:szCs w:val="20"/>
-                <w:lang w:val="en-GB"/>
-              </w:rPr>
-              <w:t>0.08611192</w:t>
-            </w:r>
-          </w:p>
-        </w:tc>
-        <w:tc>
-          <w:tcPr>
-            <w:tcW w:w="1248" w:type="dxa"/>
-            <w:shd w:val="clear" w:color="auto" w:fill="DEEAF6" w:themeFill="accent5" w:themeFillTint="33"/>
-          </w:tcPr>
-          <w:p>
-            <w:pPr>
-              <w:rPr>
-                <w:rFonts w:ascii="Open Sans" w:hAnsi="Open Sans" w:cs="Open Sans"/>
-                <w:sz w:val="20"/>
-                <w:szCs w:val="20"/>
-                <w:lang w:val="en-GB"/>
-              </w:rPr>
-            </w:pPr>
-            <w:r>
-              <w:rPr>
-                <w:rFonts w:ascii="Open Sans" w:hAnsi="Open Sans" w:cs="Open Sans"/>
-                <w:sz w:val="20"/>
-                <w:szCs w:val="20"/>
-                <w:lang w:val="en-GB"/>
-              </w:rPr>
-              <w:t>0.960257</w:t>
-            </w:r>
-          </w:p>
-        </w:tc>
-      </w:tr>
-      <w:tr>
-        <w:trPr>
-          <w:trHeight w:val="952"/>
-        </w:trPr>
-        <w:tc>
-          <w:tcPr>
-            <w:tcW w:w="1873" w:type="dxa"/>
-            <w:shd w:val="clear" w:color="auto" w:fill="DEEAF6" w:themeFill="accent5" w:themeFillTint="33"/>
-          </w:tcPr>
-          <w:p>
-            <w:pPr>
-              <w:rPr>
-                <w:rFonts w:ascii="Open Sans" w:hAnsi="Open Sans" w:cs="Open Sans"/>
-                <w:sz w:val="20"/>
-                <w:szCs w:val="20"/>
-                <w:lang w:val="en-GB"/>
-              </w:rPr>
-            </w:pPr>
-            <w:r>
-              <w:rPr>
-                <w:rFonts w:ascii="Open Sans" w:hAnsi="Open Sans" w:cs="Open Sans"/>
-                <w:sz w:val="20"/>
-                <w:szCs w:val="20"/>
-                <w:lang w:val="en-GB"/>
-              </w:rPr>
-              <w:t>Naïve Bayes</w:t>
-            </w:r>
-          </w:p>
-        </w:tc>
-        <w:tc>
-          <w:tcPr>
-            <w:tcW w:w="1070" w:type="dxa"/>
-            <w:shd w:val="clear" w:color="auto" w:fill="DEEAF6" w:themeFill="accent5" w:themeFillTint="33"/>
-          </w:tcPr>
-          <w:p>
-            <w:pPr>
-              <w:rPr>
-                <w:rFonts w:ascii="Open Sans" w:hAnsi="Open Sans" w:cs="Open Sans"/>
-                <w:sz w:val="20"/>
-                <w:szCs w:val="20"/>
-              </w:rPr>
-            </w:pPr>
-          </w:p>
-        </w:tc>
-        <w:tc>
-          <w:tcPr>
-            <w:tcW w:w="1248" w:type="dxa"/>
-            <w:shd w:val="clear" w:color="auto" w:fill="DEEAF6" w:themeFill="accent5" w:themeFillTint="33"/>
-          </w:tcPr>
-          <w:p>
-            <w:pPr>
-              <w:rPr>
-                <w:rFonts w:ascii="Open Sans" w:hAnsi="Open Sans" w:cs="Open Sans"/>
-                <w:sz w:val="20"/>
-                <w:szCs w:val="20"/>
-              </w:rPr>
-            </w:pPr>
-          </w:p>
-        </w:tc>
-        <w:tc>
-          <w:tcPr>
-            <w:tcW w:w="1247" w:type="dxa"/>
-            <w:gridSpan w:val="2"/>
-            <w:shd w:val="clear" w:color="auto" w:fill="DEEAF6" w:themeFill="accent5" w:themeFillTint="33"/>
-          </w:tcPr>
-          <w:p>
-            <w:pPr>
-              <w:rPr>
-                <w:rFonts w:ascii="Open Sans" w:hAnsi="Open Sans" w:cs="Open Sans"/>
-                <w:sz w:val="20"/>
-                <w:szCs w:val="20"/>
-              </w:rPr>
-            </w:pPr>
-          </w:p>
-        </w:tc>
-        <w:tc>
-          <w:tcPr>
-            <w:tcW w:w="1245" w:type="dxa"/>
-            <w:shd w:val="clear" w:color="auto" w:fill="DEEAF6" w:themeFill="accent5" w:themeFillTint="33"/>
-          </w:tcPr>
-          <w:p>
-            <w:pPr>
-              <w:rPr>
-                <w:rFonts w:ascii="Open Sans" w:hAnsi="Open Sans" w:cs="Open Sans"/>
-                <w:sz w:val="20"/>
-                <w:szCs w:val="20"/>
-              </w:rPr>
-            </w:pPr>
-          </w:p>
-        </w:tc>
-        <w:tc>
-          <w:tcPr>
-            <w:tcW w:w="1299" w:type="dxa"/>
-            <w:shd w:val="clear" w:color="auto" w:fill="DEEAF6" w:themeFill="accent5" w:themeFillTint="33"/>
-          </w:tcPr>
-          <w:p>
-            <w:pPr>
-              <w:rPr>
-                <w:rFonts w:ascii="Open Sans" w:hAnsi="Open Sans" w:cs="Open Sans"/>
-                <w:sz w:val="20"/>
-                <w:szCs w:val="20"/>
-              </w:rPr>
-            </w:pPr>
-          </w:p>
-        </w:tc>
-        <w:tc>
-          <w:tcPr>
-            <w:tcW w:w="1248" w:type="dxa"/>
-            <w:shd w:val="clear" w:color="auto" w:fill="DEEAF6" w:themeFill="accent5" w:themeFillTint="33"/>
-          </w:tcPr>
-          <w:p>
-            <w:pPr>
-              <w:rPr>
-                <w:rFonts w:ascii="Open Sans" w:hAnsi="Open Sans" w:cs="Open Sans"/>
-                <w:sz w:val="20"/>
-                <w:szCs w:val="20"/>
-              </w:rPr>
-            </w:pPr>
-          </w:p>
-        </w:tc>
-      </w:tr>
-      <w:tr>
-        <w:trPr>
-          <w:trHeight w:val="952"/>
-        </w:trPr>
-        <w:tc>
-          <w:tcPr>
-            <w:tcW w:w="1873" w:type="dxa"/>
-            <w:shd w:val="clear" w:color="auto" w:fill="DEEAF6" w:themeFill="accent5" w:themeFillTint="33"/>
-          </w:tcPr>
-          <w:p>
-            <w:pPr>
-              <w:rPr>
-                <w:rFonts w:ascii="Open Sans" w:hAnsi="Open Sans" w:cs="Open Sans"/>
-                <w:sz w:val="20"/>
-                <w:szCs w:val="20"/>
-                <w:lang w:val="en-GB"/>
-              </w:rPr>
-            </w:pPr>
-            <w:r>
-              <w:rPr>
-                <w:rFonts w:ascii="Open Sans" w:hAnsi="Open Sans" w:cs="Open Sans"/>
-                <w:sz w:val="20"/>
-                <w:szCs w:val="20"/>
-                <w:lang w:val="en-GB"/>
-              </w:rPr>
-              <w:t>Logistic Regression</w:t>
-            </w:r>
-          </w:p>
-        </w:tc>
-        <w:tc>
-          <w:tcPr>
-            <w:tcW w:w="1070" w:type="dxa"/>
-            <w:shd w:val="clear" w:color="auto" w:fill="DEEAF6" w:themeFill="accent5" w:themeFillTint="33"/>
-          </w:tcPr>
-          <w:p>
-            <w:pPr>
-              <w:rPr>
-                <w:rFonts w:ascii="Open Sans" w:hAnsi="Open Sans" w:cs="Open Sans"/>
-                <w:sz w:val="20"/>
-                <w:szCs w:val="20"/>
-              </w:rPr>
-            </w:pPr>
-          </w:p>
-        </w:tc>
-        <w:tc>
-          <w:tcPr>
-            <w:tcW w:w="1248" w:type="dxa"/>
-            <w:shd w:val="clear" w:color="auto" w:fill="DEEAF6" w:themeFill="accent5" w:themeFillTint="33"/>
-          </w:tcPr>
-          <w:p>
-            <w:pPr>
-              <w:rPr>
-                <w:rFonts w:ascii="Open Sans" w:hAnsi="Open Sans" w:cs="Open Sans"/>
-                <w:sz w:val="20"/>
-                <w:szCs w:val="20"/>
-              </w:rPr>
-            </w:pPr>
-          </w:p>
-        </w:tc>
-        <w:tc>
-          <w:tcPr>
-            <w:tcW w:w="1247" w:type="dxa"/>
-            <w:gridSpan w:val="2"/>
-            <w:shd w:val="clear" w:color="auto" w:fill="DEEAF6" w:themeFill="accent5" w:themeFillTint="33"/>
-          </w:tcPr>
-          <w:p>
-            <w:pPr>
-              <w:rPr>
-                <w:rFonts w:ascii="Open Sans" w:hAnsi="Open Sans" w:cs="Open Sans"/>
-                <w:sz w:val="20"/>
-                <w:szCs w:val="20"/>
-              </w:rPr>
-            </w:pPr>
-          </w:p>
-        </w:tc>
-        <w:tc>
-          <w:tcPr>
-            <w:tcW w:w="1245" w:type="dxa"/>
-            <w:shd w:val="clear" w:color="auto" w:fill="DEEAF6" w:themeFill="accent5" w:themeFillTint="33"/>
-          </w:tcPr>
-          <w:p>
-            <w:pPr>
-              <w:rPr>
-                <w:rFonts w:ascii="Open Sans" w:hAnsi="Open Sans" w:cs="Open Sans"/>
-                <w:sz w:val="20"/>
-                <w:szCs w:val="20"/>
-              </w:rPr>
-            </w:pPr>
-          </w:p>
-        </w:tc>
-        <w:tc>
-          <w:tcPr>
-            <w:tcW w:w="1299" w:type="dxa"/>
-            <w:shd w:val="clear" w:color="auto" w:fill="DEEAF6" w:themeFill="accent5" w:themeFillTint="33"/>
-          </w:tcPr>
-          <w:p>
-            <w:pPr>
-              <w:rPr>
-                <w:rFonts w:ascii="Open Sans" w:hAnsi="Open Sans" w:cs="Open Sans"/>
-                <w:sz w:val="20"/>
-                <w:szCs w:val="20"/>
-              </w:rPr>
-            </w:pPr>
-          </w:p>
-        </w:tc>
-        <w:tc>
-          <w:tcPr>
-            <w:tcW w:w="1248" w:type="dxa"/>
-            <w:shd w:val="clear" w:color="auto" w:fill="DEEAF6" w:themeFill="accent5" w:themeFillTint="33"/>
-          </w:tcPr>
-          <w:p>
-            <w:pPr>
-              <w:rPr>
-                <w:rFonts w:ascii="Open Sans" w:hAnsi="Open Sans" w:cs="Open Sans"/>
-                <w:sz w:val="20"/>
-                <w:szCs w:val="20"/>
-              </w:rPr>
-            </w:pPr>
+                <w:lang w:val="en-GB"/>
+              </w:rPr>
+            </w:pPr>
+            <w:r>
+              <w:rPr>
+                <w:rFonts w:ascii="Open Sans" w:hAnsi="Open Sans" w:cs="Open Sans"/>
+                <w:sz w:val="20"/>
+                <w:szCs w:val="20"/>
+                <w:lang w:val="en-GB"/>
+              </w:rPr>
+              <w:t>0.9538309</w:t>
+            </w:r>
           </w:p>
         </w:tc>
       </w:tr>

</xml_diff>

<commit_message>
Parameter optimization for knn and fknn doneded?
</commit_message>
<xml_diff>
--- a/Documentation/Fuzzy data analysis practical assignment.docx
+++ b/Documentation/Fuzzy data analysis practical assignment.docx
@@ -258,7 +258,41 @@
       </w:r>
       <w:proofErr w:type="spellEnd"/>
     </w:p>
-    <w:p/>
+    <w:p>
+      <w:r>
+        <w:t xml:space="preserve">When sensitivity is at max: </w:t>
+      </w:r>
+    </w:p>
+    <w:p>
+      <w:r>
+        <w:t xml:space="preserve">ACC: 0.8738 </w:t>
+      </w:r>
+    </w:p>
+    <w:p>
+      <w:r>
+        <w:t xml:space="preserve">SEN: 0.3985 </w:t>
+      </w:r>
+      <w:bookmarkStart w:id="0" w:name="_GoBack"/>
+      <w:bookmarkEnd w:id="0"/>
+    </w:p>
+    <w:p>
+      <w:r>
+        <w:t xml:space="preserve">SPE: 0.9368 </w:t>
+      </w:r>
+    </w:p>
+    <w:p>
+      <w:r>
+        <w:t>K-</w:t>
+      </w:r>
+      <w:proofErr w:type="spellStart"/>
+      <w:r>
+        <w:t>nn</w:t>
+      </w:r>
+      <w:proofErr w:type="spellEnd"/>
+      <w:r>
+        <w:t xml:space="preserve"> neighbours included: 1</w:t>
+      </w:r>
+    </w:p>
     <w:p>
       <w:pPr>
         <w:rPr>
@@ -356,7 +390,6 @@
         <w:pStyle w:val="Heading2"/>
       </w:pPr>
       <w:r>
-        <w:lastRenderedPageBreak/>
         <w:t xml:space="preserve">Decision tree </w:t>
       </w:r>
     </w:p>
@@ -583,8 +616,6 @@
       <w:r>
         <w:t xml:space="preserve"> results</w:t>
       </w:r>
-      <w:bookmarkStart w:id="0" w:name="_GoBack"/>
-      <w:bookmarkEnd w:id="0"/>
       <w:r>
         <w:t xml:space="preserve"> </w:t>
       </w:r>

</xml_diff>

<commit_message>
Parameter optimization for knn and fknn methods fixes. Allmost all optimizations ran. Interesting results. Perhaps next method to try is similarity based classifier.
</commit_message>
<xml_diff>
--- a/Documentation/Fuzzy data analysis practical assignment.docx
+++ b/Documentation/Fuzzy data analysis practical assignment.docx
@@ -12,7 +12,7 @@
           <w:lang w:eastAsia="fi-FI"/>
         </w:rPr>
         <w:drawing>
-          <wp:anchor distT="0" distB="0" distL="114300" distR="114300" simplePos="0" relativeHeight="251659264" behindDoc="1" locked="0" layoutInCell="1" allowOverlap="1" wp14:anchorId="1DED7A39" wp14:editId="52B0BA7C">
+          <wp:anchor distT="0" distB="0" distL="114300" distR="114300" simplePos="0" relativeHeight="251658240" behindDoc="1" locked="0" layoutInCell="1" allowOverlap="1" wp14:anchorId="1DED7A39" wp14:editId="52B0BA7C">
             <wp:simplePos x="0" y="0"/>
             <wp:positionH relativeFrom="margin">
               <wp:align>left</wp:align>
@@ -37,7 +37,7 @@
                     </pic:cNvPicPr>
                   </pic:nvPicPr>
                   <pic:blipFill>
-                    <a:blip r:embed="rId6"/>
+                    <a:blip r:embed="rId7"/>
                     <a:srcRect/>
                     <a:stretch>
                       <a:fillRect/>
@@ -78,6 +78,8 @@
     <w:p/>
     <w:p/>
     <w:p/>
+    <w:p/>
+    <w:p/>
     <w:p>
       <w:pPr>
         <w:jc w:val="center"/>
@@ -205,6 +207,59 @@
     <w:p/>
     <w:p>
       <w:pPr>
+        <w:pStyle w:val="ListParagraph"/>
+        <w:numPr>
+          <w:ilvl w:val="0"/>
+          <w:numId w:val="1"/>
+        </w:numPr>
+      </w:pPr>
+      <w:proofErr w:type="spellStart"/>
+      <w:r>
+        <w:t>Yleistä</w:t>
+      </w:r>
+      <w:proofErr w:type="spellEnd"/>
+    </w:p>
+    <w:p>
+      <w:pPr>
+        <w:pStyle w:val="ListParagraph"/>
+        <w:numPr>
+          <w:ilvl w:val="0"/>
+          <w:numId w:val="1"/>
+        </w:numPr>
+      </w:pPr>
+      <w:proofErr w:type="spellStart"/>
+      <w:r>
+        <w:t>Ongelman</w:t>
+      </w:r>
+      <w:proofErr w:type="spellEnd"/>
+      <w:r>
+        <w:t xml:space="preserve"> </w:t>
+      </w:r>
+      <w:proofErr w:type="spellStart"/>
+      <w:r>
+        <w:t>esittely</w:t>
+      </w:r>
+      <w:proofErr w:type="spellEnd"/>
+      <w:r>
+        <w:t xml:space="preserve"> </w:t>
+      </w:r>
+    </w:p>
+    <w:p>
+      <w:pPr>
+        <w:pStyle w:val="ListParagraph"/>
+        <w:numPr>
+          <w:ilvl w:val="0"/>
+          <w:numId w:val="1"/>
+        </w:numPr>
+      </w:pPr>
+      <w:r>
+        <w:t>Baseline</w:t>
+      </w:r>
+    </w:p>
+    <w:p/>
+    <w:p/>
+    <w:p>
+      <w:pPr>
         <w:pStyle w:val="Heading2"/>
       </w:pPr>
       <w:r>
@@ -251,48 +306,336 @@
         <w:t xml:space="preserve">Pre-processing data with PCA </w:t>
       </w:r>
     </w:p>
-    <w:p>
+    <w:tbl>
+      <w:tblPr>
+        <w:tblStyle w:val="TableGrid"/>
+        <w:tblW w:w="9230" w:type="dxa"/>
+        <w:tblLook w:val="04A0" w:firstRow="1" w:lastRow="0" w:firstColumn="1" w:lastColumn="0" w:noHBand="0" w:noVBand="1"/>
+      </w:tblPr>
+      <w:tblGrid>
+        <w:gridCol w:w="1745"/>
+        <w:gridCol w:w="1185"/>
+        <w:gridCol w:w="1235"/>
+        <w:gridCol w:w="1234"/>
+        <w:gridCol w:w="1233"/>
+        <w:gridCol w:w="1299"/>
+        <w:gridCol w:w="1299"/>
+      </w:tblGrid>
+      <w:tr>
+        <w:trPr>
+          <w:trHeight w:val="177"/>
+        </w:trPr>
+        <w:tc>
+          <w:tcPr>
+            <w:tcW w:w="1745" w:type="dxa"/>
+            <w:vMerge w:val="restart"/>
+            <w:shd w:val="clear" w:color="auto" w:fill="1F3864" w:themeFill="accent1" w:themeFillShade="80"/>
+          </w:tcPr>
+          <w:p/>
+        </w:tc>
+        <w:tc>
+          <w:tcPr>
+            <w:tcW w:w="3654" w:type="dxa"/>
+            <w:gridSpan w:val="3"/>
+            <w:shd w:val="clear" w:color="auto" w:fill="1F3864" w:themeFill="accent1" w:themeFillShade="80"/>
+          </w:tcPr>
+          <w:p>
+            <w:r>
+              <w:t>Training set</w:t>
+            </w:r>
+          </w:p>
+        </w:tc>
+        <w:tc>
+          <w:tcPr>
+            <w:tcW w:w="3831" w:type="dxa"/>
+            <w:gridSpan w:val="3"/>
+            <w:shd w:val="clear" w:color="auto" w:fill="1F3864" w:themeFill="accent1" w:themeFillShade="80"/>
+          </w:tcPr>
+          <w:p>
+            <w:r>
+              <w:t>Test set</w:t>
+            </w:r>
+          </w:p>
+        </w:tc>
+      </w:tr>
+      <w:tr>
+        <w:trPr>
+          <w:trHeight w:val="422"/>
+        </w:trPr>
+        <w:tc>
+          <w:tcPr>
+            <w:tcW w:w="1745" w:type="dxa"/>
+            <w:vMerge/>
+            <w:shd w:val="clear" w:color="auto" w:fill="1F3864" w:themeFill="accent1" w:themeFillShade="80"/>
+          </w:tcPr>
+          <w:p/>
+        </w:tc>
+        <w:tc>
+          <w:tcPr>
+            <w:tcW w:w="1185" w:type="dxa"/>
+            <w:shd w:val="clear" w:color="auto" w:fill="1F3864" w:themeFill="accent1" w:themeFillShade="80"/>
+          </w:tcPr>
+          <w:p>
+            <w:r>
+              <w:t>Accuracy</w:t>
+            </w:r>
+          </w:p>
+        </w:tc>
+        <w:tc>
+          <w:tcPr>
+            <w:tcW w:w="1235" w:type="dxa"/>
+            <w:shd w:val="clear" w:color="auto" w:fill="1F3864" w:themeFill="accent1" w:themeFillShade="80"/>
+          </w:tcPr>
+          <w:p>
+            <w:r>
+              <w:t>Sensitivity</w:t>
+            </w:r>
+          </w:p>
+        </w:tc>
+        <w:tc>
+          <w:tcPr>
+            <w:tcW w:w="1234" w:type="dxa"/>
+            <w:shd w:val="clear" w:color="auto" w:fill="1F3864" w:themeFill="accent1" w:themeFillShade="80"/>
+          </w:tcPr>
+          <w:p>
+            <w:r>
+              <w:t>Specificity</w:t>
+            </w:r>
+          </w:p>
+        </w:tc>
+        <w:tc>
+          <w:tcPr>
+            <w:tcW w:w="1233" w:type="dxa"/>
+            <w:shd w:val="clear" w:color="auto" w:fill="1F3864" w:themeFill="accent1" w:themeFillShade="80"/>
+          </w:tcPr>
+          <w:p>
+            <w:r>
+              <w:t>Accuracy</w:t>
+            </w:r>
+          </w:p>
+        </w:tc>
+        <w:tc>
+          <w:tcPr>
+            <w:tcW w:w="1299" w:type="dxa"/>
+            <w:shd w:val="clear" w:color="auto" w:fill="1F3864" w:themeFill="accent1" w:themeFillShade="80"/>
+          </w:tcPr>
+          <w:p>
+            <w:r>
+              <w:t>Sensitivity</w:t>
+            </w:r>
+          </w:p>
+        </w:tc>
+        <w:tc>
+          <w:tcPr>
+            <w:tcW w:w="1299" w:type="dxa"/>
+            <w:shd w:val="clear" w:color="auto" w:fill="1F3864" w:themeFill="accent1" w:themeFillShade="80"/>
+          </w:tcPr>
+          <w:p>
+            <w:r>
+              <w:t>Specificity</w:t>
+            </w:r>
+          </w:p>
+        </w:tc>
+      </w:tr>
+      <w:tr>
+        <w:trPr>
+          <w:trHeight w:val="317"/>
+        </w:trPr>
+        <w:tc>
+          <w:tcPr>
+            <w:tcW w:w="1745" w:type="dxa"/>
+            <w:shd w:val="clear" w:color="auto" w:fill="DEEAF6" w:themeFill="accent5" w:themeFillTint="33"/>
+          </w:tcPr>
+          <w:p>
+            <w:r>
+              <w:t>BASELINE</w:t>
+            </w:r>
+          </w:p>
+        </w:tc>
+        <w:tc>
+          <w:tcPr>
+            <w:tcW w:w="1185" w:type="dxa"/>
+            <w:tcBorders>
+              <w:bottom w:val="single" w:sz="4" w:space="0" w:color="auto"/>
+            </w:tcBorders>
+            <w:shd w:val="clear" w:color="auto" w:fill="AEAAAA" w:themeFill="background2" w:themeFillShade="BF"/>
+          </w:tcPr>
+          <w:p/>
+        </w:tc>
+        <w:tc>
+          <w:tcPr>
+            <w:tcW w:w="1235" w:type="dxa"/>
+            <w:tcBorders>
+              <w:bottom w:val="single" w:sz="4" w:space="0" w:color="auto"/>
+            </w:tcBorders>
+            <w:shd w:val="clear" w:color="auto" w:fill="AEAAAA" w:themeFill="background2" w:themeFillShade="BF"/>
+          </w:tcPr>
+          <w:p/>
+        </w:tc>
+        <w:tc>
+          <w:tcPr>
+            <w:tcW w:w="1234" w:type="dxa"/>
+            <w:tcBorders>
+              <w:bottom w:val="single" w:sz="4" w:space="0" w:color="auto"/>
+            </w:tcBorders>
+            <w:shd w:val="clear" w:color="auto" w:fill="AEAAAA" w:themeFill="background2" w:themeFillShade="BF"/>
+          </w:tcPr>
+          <w:p/>
+        </w:tc>
+        <w:tc>
+          <w:tcPr>
+            <w:tcW w:w="1233" w:type="dxa"/>
+            <w:shd w:val="clear" w:color="auto" w:fill="DEEAF6" w:themeFill="accent5" w:themeFillTint="33"/>
+          </w:tcPr>
+          <w:p>
+            <w:r>
+              <w:t>0.9419</w:t>
+            </w:r>
+          </w:p>
+        </w:tc>
+        <w:tc>
+          <w:tcPr>
+            <w:tcW w:w="1299" w:type="dxa"/>
+            <w:shd w:val="clear" w:color="auto" w:fill="DEEAF6" w:themeFill="accent5" w:themeFillTint="33"/>
+          </w:tcPr>
+          <w:p>
+            <w:r>
+              <w:t>0</w:t>
+            </w:r>
+          </w:p>
+        </w:tc>
+        <w:tc>
+          <w:tcPr>
+            <w:tcW w:w="1299" w:type="dxa"/>
+            <w:shd w:val="clear" w:color="auto" w:fill="DEEAF6" w:themeFill="accent5" w:themeFillTint="33"/>
+          </w:tcPr>
+          <w:p>
+            <w:r>
+              <w:t>1</w:t>
+            </w:r>
+          </w:p>
+        </w:tc>
+      </w:tr>
+      <w:tr>
+        <w:trPr>
+          <w:trHeight w:val="265"/>
+        </w:trPr>
+        <w:tc>
+          <w:tcPr>
+            <w:tcW w:w="1745" w:type="dxa"/>
+            <w:shd w:val="clear" w:color="auto" w:fill="DEEAF6" w:themeFill="accent5" w:themeFillTint="33"/>
+          </w:tcPr>
+          <w:p>
+            <w:r>
+              <w:t xml:space="preserve">PCA &amp; </w:t>
+            </w:r>
+          </w:p>
+          <w:p>
+            <w:r>
+              <w:t>Fuzzy K-NN</w:t>
+            </w:r>
+          </w:p>
+        </w:tc>
+        <w:tc>
+          <w:tcPr>
+            <w:tcW w:w="1185" w:type="dxa"/>
+            <w:shd w:val="clear" w:color="auto" w:fill="DEEAF6" w:themeFill="accent5" w:themeFillTint="33"/>
+          </w:tcPr>
+          <w:p>
+            <w:r>
+              <w:t>0.933</w:t>
+            </w:r>
+          </w:p>
+        </w:tc>
+        <w:tc>
+          <w:tcPr>
+            <w:tcW w:w="1235" w:type="dxa"/>
+            <w:shd w:val="clear" w:color="auto" w:fill="DEEAF6" w:themeFill="accent5" w:themeFillTint="33"/>
+          </w:tcPr>
+          <w:p>
+            <w:r>
+              <w:t>0.335</w:t>
+            </w:r>
+          </w:p>
+        </w:tc>
+        <w:tc>
+          <w:tcPr>
+            <w:tcW w:w="1234" w:type="dxa"/>
+            <w:shd w:val="clear" w:color="auto" w:fill="DEEAF6" w:themeFill="accent5" w:themeFillTint="33"/>
+          </w:tcPr>
+          <w:p>
+            <w:r>
+              <w:t>0.970</w:t>
+            </w:r>
+          </w:p>
+        </w:tc>
+        <w:tc>
+          <w:tcPr>
+            <w:tcW w:w="1233" w:type="dxa"/>
+            <w:shd w:val="clear" w:color="auto" w:fill="DEEAF6" w:themeFill="accent5" w:themeFillTint="33"/>
+          </w:tcPr>
+          <w:p>
+            <w:r>
+              <w:t>0.750</w:t>
+            </w:r>
+          </w:p>
+        </w:tc>
+        <w:tc>
+          <w:tcPr>
+            <w:tcW w:w="1299" w:type="dxa"/>
+            <w:shd w:val="clear" w:color="auto" w:fill="DEEAF6" w:themeFill="accent5" w:themeFillTint="33"/>
+          </w:tcPr>
+          <w:p>
+            <w:r>
+              <w:t>0.202</w:t>
+            </w:r>
+          </w:p>
+        </w:tc>
+        <w:tc>
+          <w:tcPr>
+            <w:tcW w:w="1299" w:type="dxa"/>
+            <w:shd w:val="clear" w:color="auto" w:fill="DEEAF6" w:themeFill="accent5" w:themeFillTint="33"/>
+          </w:tcPr>
+          <w:p>
+            <w:r>
+              <w:t>0.937</w:t>
+            </w:r>
+          </w:p>
+        </w:tc>
+      </w:tr>
+    </w:tbl>
+    <w:p>
+      <w:pPr>
+        <w:rPr>
+          <w:b/>
+        </w:rPr>
+      </w:pPr>
+    </w:p>
+    <w:p>
+      <w:r>
+        <w:t>K-</w:t>
+      </w:r>
       <w:proofErr w:type="spellStart"/>
       <w:r>
-        <w:t>Asad</w:t>
+        <w:t>nn</w:t>
       </w:r>
       <w:proofErr w:type="spellEnd"/>
-    </w:p>
-    <w:p>
-      <w:r>
-        <w:t xml:space="preserve">When sensitivity is at max: </w:t>
-      </w:r>
-    </w:p>
-    <w:p>
-      <w:r>
-        <w:t xml:space="preserve">ACC: 0.8738 </w:t>
-      </w:r>
-    </w:p>
-    <w:p>
-      <w:r>
-        <w:t xml:space="preserve">SEN: 0.3985 </w:t>
-      </w:r>
-      <w:bookmarkStart w:id="0" w:name="_GoBack"/>
-      <w:bookmarkEnd w:id="0"/>
-    </w:p>
-    <w:p>
-      <w:r>
-        <w:t xml:space="preserve">SPE: 0.9368 </w:t>
-      </w:r>
-    </w:p>
-    <w:p>
-      <w:r>
-        <w:t>K-</w:t>
-      </w:r>
+      <w:r>
+        <w:t xml:space="preserve"> neighbours included: 1 </w:t>
+      </w:r>
+    </w:p>
+    <w:p>
       <w:proofErr w:type="spellStart"/>
       <w:r>
-        <w:t>nn</w:t>
+        <w:t>Num</w:t>
       </w:r>
       <w:proofErr w:type="spellEnd"/>
       <w:r>
-        <w:t xml:space="preserve"> neighbours included: 1</w:t>
-      </w:r>
-    </w:p>
+        <w:t xml:space="preserve"> of columns from data: 32 </w:t>
+      </w:r>
+    </w:p>
+    <w:p/>
+    <w:p/>
     <w:p>
       <w:pPr>
         <w:rPr>
@@ -307,16 +650,344 @@
       </w:r>
     </w:p>
     <w:p>
+      <w:pPr>
+        <w:rPr>
+          <w:b/>
+        </w:rPr>
+      </w:pPr>
+    </w:p>
+    <w:tbl>
+      <w:tblPr>
+        <w:tblStyle w:val="TableGrid"/>
+        <w:tblW w:w="9230" w:type="dxa"/>
+        <w:tblLook w:val="04A0" w:firstRow="1" w:lastRow="0" w:firstColumn="1" w:lastColumn="0" w:noHBand="0" w:noVBand="1"/>
+      </w:tblPr>
+      <w:tblGrid>
+        <w:gridCol w:w="1745"/>
+        <w:gridCol w:w="1185"/>
+        <w:gridCol w:w="1235"/>
+        <w:gridCol w:w="1153"/>
+        <w:gridCol w:w="81"/>
+        <w:gridCol w:w="1233"/>
+        <w:gridCol w:w="1299"/>
+        <w:gridCol w:w="1299"/>
+      </w:tblGrid>
+      <w:tr>
+        <w:trPr>
+          <w:trHeight w:val="416"/>
+        </w:trPr>
+        <w:tc>
+          <w:tcPr>
+            <w:tcW w:w="1745" w:type="dxa"/>
+            <w:vMerge w:val="restart"/>
+            <w:shd w:val="clear" w:color="auto" w:fill="1F3864" w:themeFill="accent1" w:themeFillShade="80"/>
+          </w:tcPr>
+          <w:p/>
+        </w:tc>
+        <w:tc>
+          <w:tcPr>
+            <w:tcW w:w="3573" w:type="dxa"/>
+            <w:gridSpan w:val="3"/>
+            <w:shd w:val="clear" w:color="auto" w:fill="1F3864" w:themeFill="accent1" w:themeFillShade="80"/>
+          </w:tcPr>
+          <w:p>
+            <w:r>
+              <w:t>Training set</w:t>
+            </w:r>
+          </w:p>
+        </w:tc>
+        <w:tc>
+          <w:tcPr>
+            <w:tcW w:w="3912" w:type="dxa"/>
+            <w:gridSpan w:val="4"/>
+            <w:shd w:val="clear" w:color="auto" w:fill="1F3864" w:themeFill="accent1" w:themeFillShade="80"/>
+          </w:tcPr>
+          <w:p>
+            <w:r>
+              <w:t>Test set</w:t>
+            </w:r>
+          </w:p>
+        </w:tc>
+      </w:tr>
+      <w:tr>
+        <w:trPr>
+          <w:trHeight w:val="422"/>
+        </w:trPr>
+        <w:tc>
+          <w:tcPr>
+            <w:tcW w:w="1745" w:type="dxa"/>
+            <w:vMerge/>
+            <w:shd w:val="clear" w:color="auto" w:fill="1F3864" w:themeFill="accent1" w:themeFillShade="80"/>
+          </w:tcPr>
+          <w:p/>
+        </w:tc>
+        <w:tc>
+          <w:tcPr>
+            <w:tcW w:w="1185" w:type="dxa"/>
+            <w:shd w:val="clear" w:color="auto" w:fill="1F3864" w:themeFill="accent1" w:themeFillShade="80"/>
+          </w:tcPr>
+          <w:p>
+            <w:r>
+              <w:t>Accuracy</w:t>
+            </w:r>
+          </w:p>
+        </w:tc>
+        <w:tc>
+          <w:tcPr>
+            <w:tcW w:w="1235" w:type="dxa"/>
+            <w:shd w:val="clear" w:color="auto" w:fill="1F3864" w:themeFill="accent1" w:themeFillShade="80"/>
+          </w:tcPr>
+          <w:p>
+            <w:r>
+              <w:t>Sensitivity</w:t>
+            </w:r>
+          </w:p>
+        </w:tc>
+        <w:tc>
+          <w:tcPr>
+            <w:tcW w:w="1234" w:type="dxa"/>
+            <w:gridSpan w:val="2"/>
+            <w:shd w:val="clear" w:color="auto" w:fill="1F3864" w:themeFill="accent1" w:themeFillShade="80"/>
+          </w:tcPr>
+          <w:p>
+            <w:r>
+              <w:t>Specificity</w:t>
+            </w:r>
+          </w:p>
+        </w:tc>
+        <w:tc>
+          <w:tcPr>
+            <w:tcW w:w="1233" w:type="dxa"/>
+            <w:shd w:val="clear" w:color="auto" w:fill="1F3864" w:themeFill="accent1" w:themeFillShade="80"/>
+          </w:tcPr>
+          <w:p>
+            <w:r>
+              <w:t>Accuracy</w:t>
+            </w:r>
+          </w:p>
+        </w:tc>
+        <w:tc>
+          <w:tcPr>
+            <w:tcW w:w="1299" w:type="dxa"/>
+            <w:shd w:val="clear" w:color="auto" w:fill="1F3864" w:themeFill="accent1" w:themeFillShade="80"/>
+          </w:tcPr>
+          <w:p>
+            <w:r>
+              <w:t>Sensitivity</w:t>
+            </w:r>
+          </w:p>
+        </w:tc>
+        <w:tc>
+          <w:tcPr>
+            <w:tcW w:w="1299" w:type="dxa"/>
+            <w:shd w:val="clear" w:color="auto" w:fill="1F3864" w:themeFill="accent1" w:themeFillShade="80"/>
+          </w:tcPr>
+          <w:p>
+            <w:r>
+              <w:t>Specificity</w:t>
+            </w:r>
+          </w:p>
+        </w:tc>
+      </w:tr>
+      <w:tr>
+        <w:trPr>
+          <w:trHeight w:val="555"/>
+        </w:trPr>
+        <w:tc>
+          <w:tcPr>
+            <w:tcW w:w="1745" w:type="dxa"/>
+            <w:shd w:val="clear" w:color="auto" w:fill="DEEAF6" w:themeFill="accent5" w:themeFillTint="33"/>
+          </w:tcPr>
+          <w:p>
+            <w:r>
+              <w:t>BASELINE</w:t>
+            </w:r>
+          </w:p>
+        </w:tc>
+        <w:tc>
+          <w:tcPr>
+            <w:tcW w:w="1185" w:type="dxa"/>
+            <w:tcBorders>
+              <w:bottom w:val="single" w:sz="4" w:space="0" w:color="auto"/>
+            </w:tcBorders>
+            <w:shd w:val="clear" w:color="auto" w:fill="AEAAAA" w:themeFill="background2" w:themeFillShade="BF"/>
+          </w:tcPr>
+          <w:p/>
+        </w:tc>
+        <w:tc>
+          <w:tcPr>
+            <w:tcW w:w="1235" w:type="dxa"/>
+            <w:tcBorders>
+              <w:bottom w:val="single" w:sz="4" w:space="0" w:color="auto"/>
+            </w:tcBorders>
+            <w:shd w:val="clear" w:color="auto" w:fill="AEAAAA" w:themeFill="background2" w:themeFillShade="BF"/>
+          </w:tcPr>
+          <w:p/>
+        </w:tc>
+        <w:tc>
+          <w:tcPr>
+            <w:tcW w:w="1234" w:type="dxa"/>
+            <w:gridSpan w:val="2"/>
+            <w:tcBorders>
+              <w:bottom w:val="single" w:sz="4" w:space="0" w:color="auto"/>
+            </w:tcBorders>
+            <w:shd w:val="clear" w:color="auto" w:fill="AEAAAA" w:themeFill="background2" w:themeFillShade="BF"/>
+          </w:tcPr>
+          <w:p/>
+        </w:tc>
+        <w:tc>
+          <w:tcPr>
+            <w:tcW w:w="1233" w:type="dxa"/>
+            <w:shd w:val="clear" w:color="auto" w:fill="DEEAF6" w:themeFill="accent5" w:themeFillTint="33"/>
+          </w:tcPr>
+          <w:p>
+            <w:r>
+              <w:t>0.9419</w:t>
+            </w:r>
+          </w:p>
+        </w:tc>
+        <w:tc>
+          <w:tcPr>
+            <w:tcW w:w="1299" w:type="dxa"/>
+            <w:shd w:val="clear" w:color="auto" w:fill="DEEAF6" w:themeFill="accent5" w:themeFillTint="33"/>
+          </w:tcPr>
+          <w:p>
+            <w:r>
+              <w:t>0</w:t>
+            </w:r>
+          </w:p>
+        </w:tc>
+        <w:tc>
+          <w:tcPr>
+            <w:tcW w:w="1299" w:type="dxa"/>
+            <w:shd w:val="clear" w:color="auto" w:fill="DEEAF6" w:themeFill="accent5" w:themeFillTint="33"/>
+          </w:tcPr>
+          <w:p>
+            <w:r>
+              <w:t>1</w:t>
+            </w:r>
+          </w:p>
+        </w:tc>
+      </w:tr>
+      <w:tr>
+        <w:trPr>
+          <w:trHeight w:val="555"/>
+        </w:trPr>
+        <w:tc>
+          <w:tcPr>
+            <w:tcW w:w="1745" w:type="dxa"/>
+            <w:shd w:val="clear" w:color="auto" w:fill="DEEAF6" w:themeFill="accent5" w:themeFillTint="33"/>
+          </w:tcPr>
+          <w:p>
+            <w:r>
+              <w:t>Fuzzy PCA &amp;</w:t>
+            </w:r>
+          </w:p>
+          <w:p>
+            <w:r>
+              <w:t>Fuzzy K-NN</w:t>
+            </w:r>
+          </w:p>
+        </w:tc>
+        <w:tc>
+          <w:tcPr>
+            <w:tcW w:w="1185" w:type="dxa"/>
+            <w:shd w:val="clear" w:color="auto" w:fill="DEEAF6" w:themeFill="accent5" w:themeFillTint="33"/>
+          </w:tcPr>
+          <w:p>
+            <w:r>
+              <w:t>0.933</w:t>
+            </w:r>
+          </w:p>
+        </w:tc>
+        <w:tc>
+          <w:tcPr>
+            <w:tcW w:w="1235" w:type="dxa"/>
+            <w:shd w:val="clear" w:color="auto" w:fill="DEEAF6" w:themeFill="accent5" w:themeFillTint="33"/>
+          </w:tcPr>
+          <w:p>
+            <w:r>
+              <w:t>0.318</w:t>
+            </w:r>
+          </w:p>
+        </w:tc>
+        <w:tc>
+          <w:tcPr>
+            <w:tcW w:w="1234" w:type="dxa"/>
+            <w:gridSpan w:val="2"/>
+            <w:shd w:val="clear" w:color="auto" w:fill="DEEAF6" w:themeFill="accent5" w:themeFillTint="33"/>
+          </w:tcPr>
+          <w:p>
+            <w:r>
+              <w:t>0.971</w:t>
+            </w:r>
+          </w:p>
+        </w:tc>
+        <w:tc>
+          <w:tcPr>
+            <w:tcW w:w="1233" w:type="dxa"/>
+            <w:shd w:val="clear" w:color="auto" w:fill="DEEAF6" w:themeFill="accent5" w:themeFillTint="33"/>
+          </w:tcPr>
+          <w:p>
+            <w:r>
+              <w:t>0.718</w:t>
+            </w:r>
+          </w:p>
+        </w:tc>
+        <w:tc>
+          <w:tcPr>
+            <w:tcW w:w="1299" w:type="dxa"/>
+            <w:shd w:val="clear" w:color="auto" w:fill="DEEAF6" w:themeFill="accent5" w:themeFillTint="33"/>
+          </w:tcPr>
+          <w:p>
+            <w:r>
+              <w:t>0.253</w:t>
+            </w:r>
+          </w:p>
+        </w:tc>
+        <w:tc>
+          <w:tcPr>
+            <w:tcW w:w="1299" w:type="dxa"/>
+            <w:shd w:val="clear" w:color="auto" w:fill="DEEAF6" w:themeFill="accent5" w:themeFillTint="33"/>
+          </w:tcPr>
+          <w:p>
+            <w:r>
+              <w:t>0.876</w:t>
+            </w:r>
+          </w:p>
+        </w:tc>
+      </w:tr>
+    </w:tbl>
+    <w:p>
+      <w:pPr>
+        <w:rPr>
+          <w:b/>
+        </w:rPr>
+      </w:pPr>
+    </w:p>
+    <w:p>
+      <w:r>
+        <w:t>K-</w:t>
+      </w:r>
       <w:proofErr w:type="spellStart"/>
       <w:r>
-        <w:t>Asd</w:t>
+        <w:t>nn</w:t>
       </w:r>
       <w:proofErr w:type="spellEnd"/>
-    </w:p>
-    <w:p/>
-    <w:p/>
-    <w:p/>
-    <w:p/>
+      <w:r>
+        <w:t xml:space="preserve"> neighbours included: 1 </w:t>
+      </w:r>
+    </w:p>
+    <w:p>
+      <w:proofErr w:type="spellStart"/>
+      <w:r>
+        <w:t>Num</w:t>
+      </w:r>
+      <w:proofErr w:type="spellEnd"/>
+      <w:r>
+        <w:t xml:space="preserve"> of columns from data: 26 </w:t>
+      </w:r>
+    </w:p>
     <w:p>
       <w:pPr>
         <w:pStyle w:val="Heading2"/>
@@ -371,13 +1042,662 @@
         <w:t xml:space="preserve">Pre-processing data with PCA </w:t>
       </w:r>
     </w:p>
-    <w:p>
+    <w:tbl>
+      <w:tblPr>
+        <w:tblStyle w:val="TableGrid"/>
+        <w:tblW w:w="9230" w:type="dxa"/>
+        <w:tblLook w:val="04A0" w:firstRow="1" w:lastRow="0" w:firstColumn="1" w:lastColumn="0" w:noHBand="0" w:noVBand="1"/>
+      </w:tblPr>
+      <w:tblGrid>
+        <w:gridCol w:w="1745"/>
+        <w:gridCol w:w="1185"/>
+        <w:gridCol w:w="1235"/>
+        <w:gridCol w:w="1234"/>
+        <w:gridCol w:w="1233"/>
+        <w:gridCol w:w="1299"/>
+        <w:gridCol w:w="1299"/>
+      </w:tblGrid>
+      <w:tr>
+        <w:trPr>
+          <w:trHeight w:val="177"/>
+        </w:trPr>
+        <w:tc>
+          <w:tcPr>
+            <w:tcW w:w="1745" w:type="dxa"/>
+            <w:vMerge w:val="restart"/>
+            <w:shd w:val="clear" w:color="auto" w:fill="1F3864" w:themeFill="accent1" w:themeFillShade="80"/>
+          </w:tcPr>
+          <w:p/>
+        </w:tc>
+        <w:tc>
+          <w:tcPr>
+            <w:tcW w:w="3654" w:type="dxa"/>
+            <w:gridSpan w:val="3"/>
+            <w:shd w:val="clear" w:color="auto" w:fill="1F3864" w:themeFill="accent1" w:themeFillShade="80"/>
+          </w:tcPr>
+          <w:p>
+            <w:r>
+              <w:t>Training set</w:t>
+            </w:r>
+          </w:p>
+        </w:tc>
+        <w:tc>
+          <w:tcPr>
+            <w:tcW w:w="3831" w:type="dxa"/>
+            <w:gridSpan w:val="3"/>
+            <w:shd w:val="clear" w:color="auto" w:fill="1F3864" w:themeFill="accent1" w:themeFillShade="80"/>
+          </w:tcPr>
+          <w:p>
+            <w:r>
+              <w:t>Test set</w:t>
+            </w:r>
+          </w:p>
+        </w:tc>
+      </w:tr>
+      <w:tr>
+        <w:trPr>
+          <w:trHeight w:val="422"/>
+        </w:trPr>
+        <w:tc>
+          <w:tcPr>
+            <w:tcW w:w="1745" w:type="dxa"/>
+            <w:vMerge/>
+            <w:shd w:val="clear" w:color="auto" w:fill="1F3864" w:themeFill="accent1" w:themeFillShade="80"/>
+          </w:tcPr>
+          <w:p/>
+        </w:tc>
+        <w:tc>
+          <w:tcPr>
+            <w:tcW w:w="1185" w:type="dxa"/>
+            <w:shd w:val="clear" w:color="auto" w:fill="1F3864" w:themeFill="accent1" w:themeFillShade="80"/>
+          </w:tcPr>
+          <w:p>
+            <w:r>
+              <w:t>Accuracy</w:t>
+            </w:r>
+          </w:p>
+        </w:tc>
+        <w:tc>
+          <w:tcPr>
+            <w:tcW w:w="1235" w:type="dxa"/>
+            <w:shd w:val="clear" w:color="auto" w:fill="1F3864" w:themeFill="accent1" w:themeFillShade="80"/>
+          </w:tcPr>
+          <w:p>
+            <w:r>
+              <w:t>Sensitivity</w:t>
+            </w:r>
+          </w:p>
+        </w:tc>
+        <w:tc>
+          <w:tcPr>
+            <w:tcW w:w="1234" w:type="dxa"/>
+            <w:shd w:val="clear" w:color="auto" w:fill="1F3864" w:themeFill="accent1" w:themeFillShade="80"/>
+          </w:tcPr>
+          <w:p>
+            <w:r>
+              <w:t>Specificity</w:t>
+            </w:r>
+          </w:p>
+        </w:tc>
+        <w:tc>
+          <w:tcPr>
+            <w:tcW w:w="1233" w:type="dxa"/>
+            <w:shd w:val="clear" w:color="auto" w:fill="1F3864" w:themeFill="accent1" w:themeFillShade="80"/>
+          </w:tcPr>
+          <w:p>
+            <w:r>
+              <w:t>Accuracy</w:t>
+            </w:r>
+          </w:p>
+        </w:tc>
+        <w:tc>
+          <w:tcPr>
+            <w:tcW w:w="1299" w:type="dxa"/>
+            <w:shd w:val="clear" w:color="auto" w:fill="1F3864" w:themeFill="accent1" w:themeFillShade="80"/>
+          </w:tcPr>
+          <w:p>
+            <w:r>
+              <w:t>Sensitivity</w:t>
+            </w:r>
+          </w:p>
+        </w:tc>
+        <w:tc>
+          <w:tcPr>
+            <w:tcW w:w="1299" w:type="dxa"/>
+            <w:shd w:val="clear" w:color="auto" w:fill="1F3864" w:themeFill="accent1" w:themeFillShade="80"/>
+          </w:tcPr>
+          <w:p>
+            <w:r>
+              <w:t>Specificity</w:t>
+            </w:r>
+          </w:p>
+        </w:tc>
+      </w:tr>
+      <w:tr>
+        <w:trPr>
+          <w:trHeight w:val="317"/>
+        </w:trPr>
+        <w:tc>
+          <w:tcPr>
+            <w:tcW w:w="1745" w:type="dxa"/>
+            <w:shd w:val="clear" w:color="auto" w:fill="DEEAF6" w:themeFill="accent5" w:themeFillTint="33"/>
+          </w:tcPr>
+          <w:p>
+            <w:r>
+              <w:t>BASELINE</w:t>
+            </w:r>
+          </w:p>
+        </w:tc>
+        <w:tc>
+          <w:tcPr>
+            <w:tcW w:w="1185" w:type="dxa"/>
+            <w:tcBorders>
+              <w:bottom w:val="single" w:sz="4" w:space="0" w:color="auto"/>
+            </w:tcBorders>
+            <w:shd w:val="clear" w:color="auto" w:fill="AEAAAA" w:themeFill="background2" w:themeFillShade="BF"/>
+          </w:tcPr>
+          <w:p/>
+        </w:tc>
+        <w:tc>
+          <w:tcPr>
+            <w:tcW w:w="1235" w:type="dxa"/>
+            <w:tcBorders>
+              <w:bottom w:val="single" w:sz="4" w:space="0" w:color="auto"/>
+            </w:tcBorders>
+            <w:shd w:val="clear" w:color="auto" w:fill="AEAAAA" w:themeFill="background2" w:themeFillShade="BF"/>
+          </w:tcPr>
+          <w:p/>
+        </w:tc>
+        <w:tc>
+          <w:tcPr>
+            <w:tcW w:w="1234" w:type="dxa"/>
+            <w:tcBorders>
+              <w:bottom w:val="single" w:sz="4" w:space="0" w:color="auto"/>
+            </w:tcBorders>
+            <w:shd w:val="clear" w:color="auto" w:fill="AEAAAA" w:themeFill="background2" w:themeFillShade="BF"/>
+          </w:tcPr>
+          <w:p/>
+        </w:tc>
+        <w:tc>
+          <w:tcPr>
+            <w:tcW w:w="1233" w:type="dxa"/>
+            <w:shd w:val="clear" w:color="auto" w:fill="DEEAF6" w:themeFill="accent5" w:themeFillTint="33"/>
+          </w:tcPr>
+          <w:p>
+            <w:r>
+              <w:t>0.9419</w:t>
+            </w:r>
+          </w:p>
+        </w:tc>
+        <w:tc>
+          <w:tcPr>
+            <w:tcW w:w="1299" w:type="dxa"/>
+            <w:shd w:val="clear" w:color="auto" w:fill="DEEAF6" w:themeFill="accent5" w:themeFillTint="33"/>
+          </w:tcPr>
+          <w:p>
+            <w:r>
+              <w:t>0</w:t>
+            </w:r>
+          </w:p>
+        </w:tc>
+        <w:tc>
+          <w:tcPr>
+            <w:tcW w:w="1299" w:type="dxa"/>
+            <w:shd w:val="clear" w:color="auto" w:fill="DEEAF6" w:themeFill="accent5" w:themeFillTint="33"/>
+          </w:tcPr>
+          <w:p>
+            <w:r>
+              <w:t>1</w:t>
+            </w:r>
+          </w:p>
+        </w:tc>
+      </w:tr>
+      <w:tr>
+        <w:trPr>
+          <w:trHeight w:val="265"/>
+        </w:trPr>
+        <w:tc>
+          <w:tcPr>
+            <w:tcW w:w="1745" w:type="dxa"/>
+            <w:shd w:val="clear" w:color="auto" w:fill="DEEAF6" w:themeFill="accent5" w:themeFillTint="33"/>
+          </w:tcPr>
+          <w:p>
+            <w:r>
+              <w:t>PCA &amp; K-NN</w:t>
+            </w:r>
+          </w:p>
+        </w:tc>
+        <w:tc>
+          <w:tcPr>
+            <w:tcW w:w="1185" w:type="dxa"/>
+            <w:shd w:val="clear" w:color="auto" w:fill="DEEAF6" w:themeFill="accent5" w:themeFillTint="33"/>
+          </w:tcPr>
+          <w:p>
+            <w:r>
+              <w:t>0.937</w:t>
+            </w:r>
+          </w:p>
+        </w:tc>
+        <w:tc>
+          <w:tcPr>
+            <w:tcW w:w="1235" w:type="dxa"/>
+            <w:shd w:val="clear" w:color="auto" w:fill="DEEAF6" w:themeFill="accent5" w:themeFillTint="33"/>
+          </w:tcPr>
+          <w:p>
+            <w:r>
+              <w:t>0.333</w:t>
+            </w:r>
+          </w:p>
+        </w:tc>
+        <w:tc>
+          <w:tcPr>
+            <w:tcW w:w="1234" w:type="dxa"/>
+            <w:shd w:val="clear" w:color="auto" w:fill="DEEAF6" w:themeFill="accent5" w:themeFillTint="33"/>
+          </w:tcPr>
+          <w:p>
+            <w:r>
+              <w:t>0.971</w:t>
+            </w:r>
+          </w:p>
+        </w:tc>
+        <w:tc>
+          <w:tcPr>
+            <w:tcW w:w="1233" w:type="dxa"/>
+            <w:shd w:val="clear" w:color="auto" w:fill="DEEAF6" w:themeFill="accent5" w:themeFillTint="33"/>
+          </w:tcPr>
+          <w:p>
+            <w:r>
+              <w:t>0.750</w:t>
+            </w:r>
+          </w:p>
+        </w:tc>
+        <w:tc>
+          <w:tcPr>
+            <w:tcW w:w="1299" w:type="dxa"/>
+            <w:shd w:val="clear" w:color="auto" w:fill="DEEAF6" w:themeFill="accent5" w:themeFillTint="33"/>
+          </w:tcPr>
+          <w:p>
+            <w:r>
+              <w:t>0.213</w:t>
+            </w:r>
+          </w:p>
+        </w:tc>
+        <w:tc>
+          <w:tcPr>
+            <w:tcW w:w="1299" w:type="dxa"/>
+            <w:shd w:val="clear" w:color="auto" w:fill="DEEAF6" w:themeFill="accent5" w:themeFillTint="33"/>
+          </w:tcPr>
+          <w:p>
+            <w:r>
+              <w:t>0.932</w:t>
+            </w:r>
+          </w:p>
+        </w:tc>
+      </w:tr>
+    </w:tbl>
+    <w:p>
+      <w:pPr>
+        <w:rPr>
+          <w:b/>
+        </w:rPr>
+      </w:pPr>
+    </w:p>
+    <w:p>
+      <w:r>
+        <w:t>K-</w:t>
+      </w:r>
       <w:proofErr w:type="spellStart"/>
       <w:r>
-        <w:t>Asad</w:t>
+        <w:t>nn</w:t>
       </w:r>
       <w:proofErr w:type="spellEnd"/>
-    </w:p>
+      <w:r>
+        <w:t xml:space="preserve"> neighbours included: 1 </w:t>
+      </w:r>
+    </w:p>
+    <w:p>
+      <w:proofErr w:type="spellStart"/>
+      <w:r>
+        <w:t>Num</w:t>
+      </w:r>
+      <w:proofErr w:type="spellEnd"/>
+      <w:r>
+        <w:t xml:space="preserve"> of columns from data: 28 </w:t>
+      </w:r>
+    </w:p>
+    <w:p/>
+    <w:p>
+      <w:pPr>
+        <w:rPr>
+          <w:b/>
+        </w:rPr>
+      </w:pPr>
+      <w:r>
+        <w:rPr>
+          <w:b/>
+        </w:rPr>
+        <w:t>Pre-processing data with FPCA</w:t>
+      </w:r>
+    </w:p>
+    <w:tbl>
+      <w:tblPr>
+        <w:tblStyle w:val="TableGrid"/>
+        <w:tblW w:w="9230" w:type="dxa"/>
+        <w:tblLook w:val="04A0" w:firstRow="1" w:lastRow="0" w:firstColumn="1" w:lastColumn="0" w:noHBand="0" w:noVBand="1"/>
+      </w:tblPr>
+      <w:tblGrid>
+        <w:gridCol w:w="1745"/>
+        <w:gridCol w:w="1185"/>
+        <w:gridCol w:w="1235"/>
+        <w:gridCol w:w="1234"/>
+        <w:gridCol w:w="1233"/>
+        <w:gridCol w:w="1299"/>
+        <w:gridCol w:w="1299"/>
+      </w:tblGrid>
+      <w:tr>
+        <w:trPr>
+          <w:trHeight w:val="177"/>
+        </w:trPr>
+        <w:tc>
+          <w:tcPr>
+            <w:tcW w:w="1745" w:type="dxa"/>
+            <w:vMerge w:val="restart"/>
+            <w:shd w:val="clear" w:color="auto" w:fill="1F3864" w:themeFill="accent1" w:themeFillShade="80"/>
+          </w:tcPr>
+          <w:p/>
+        </w:tc>
+        <w:tc>
+          <w:tcPr>
+            <w:tcW w:w="3654" w:type="dxa"/>
+            <w:gridSpan w:val="3"/>
+            <w:shd w:val="clear" w:color="auto" w:fill="1F3864" w:themeFill="accent1" w:themeFillShade="80"/>
+          </w:tcPr>
+          <w:p>
+            <w:r>
+              <w:t>Training set</w:t>
+            </w:r>
+          </w:p>
+        </w:tc>
+        <w:tc>
+          <w:tcPr>
+            <w:tcW w:w="3831" w:type="dxa"/>
+            <w:gridSpan w:val="3"/>
+            <w:shd w:val="clear" w:color="auto" w:fill="1F3864" w:themeFill="accent1" w:themeFillShade="80"/>
+          </w:tcPr>
+          <w:p>
+            <w:r>
+              <w:t>Test set</w:t>
+            </w:r>
+          </w:p>
+        </w:tc>
+      </w:tr>
+      <w:tr>
+        <w:trPr>
+          <w:trHeight w:val="422"/>
+        </w:trPr>
+        <w:tc>
+          <w:tcPr>
+            <w:tcW w:w="1745" w:type="dxa"/>
+            <w:vMerge/>
+            <w:shd w:val="clear" w:color="auto" w:fill="1F3864" w:themeFill="accent1" w:themeFillShade="80"/>
+          </w:tcPr>
+          <w:p/>
+        </w:tc>
+        <w:tc>
+          <w:tcPr>
+            <w:tcW w:w="1185" w:type="dxa"/>
+            <w:shd w:val="clear" w:color="auto" w:fill="1F3864" w:themeFill="accent1" w:themeFillShade="80"/>
+          </w:tcPr>
+          <w:p>
+            <w:r>
+              <w:t>Accuracy</w:t>
+            </w:r>
+          </w:p>
+        </w:tc>
+        <w:tc>
+          <w:tcPr>
+            <w:tcW w:w="1235" w:type="dxa"/>
+            <w:shd w:val="clear" w:color="auto" w:fill="1F3864" w:themeFill="accent1" w:themeFillShade="80"/>
+          </w:tcPr>
+          <w:p>
+            <w:r>
+              <w:t>Sensitivity</w:t>
+            </w:r>
+          </w:p>
+        </w:tc>
+        <w:tc>
+          <w:tcPr>
+            <w:tcW w:w="1234" w:type="dxa"/>
+            <w:shd w:val="clear" w:color="auto" w:fill="1F3864" w:themeFill="accent1" w:themeFillShade="80"/>
+          </w:tcPr>
+          <w:p>
+            <w:r>
+              <w:t>Specificity</w:t>
+            </w:r>
+          </w:p>
+        </w:tc>
+        <w:tc>
+          <w:tcPr>
+            <w:tcW w:w="1233" w:type="dxa"/>
+            <w:shd w:val="clear" w:color="auto" w:fill="1F3864" w:themeFill="accent1" w:themeFillShade="80"/>
+          </w:tcPr>
+          <w:p>
+            <w:r>
+              <w:t>Accuracy</w:t>
+            </w:r>
+          </w:p>
+        </w:tc>
+        <w:tc>
+          <w:tcPr>
+            <w:tcW w:w="1299" w:type="dxa"/>
+            <w:shd w:val="clear" w:color="auto" w:fill="1F3864" w:themeFill="accent1" w:themeFillShade="80"/>
+          </w:tcPr>
+          <w:p>
+            <w:r>
+              <w:t>Sensitivity</w:t>
+            </w:r>
+          </w:p>
+        </w:tc>
+        <w:tc>
+          <w:tcPr>
+            <w:tcW w:w="1299" w:type="dxa"/>
+            <w:shd w:val="clear" w:color="auto" w:fill="1F3864" w:themeFill="accent1" w:themeFillShade="80"/>
+          </w:tcPr>
+          <w:p>
+            <w:r>
+              <w:t>Specificity</w:t>
+            </w:r>
+          </w:p>
+        </w:tc>
+      </w:tr>
+      <w:tr>
+        <w:trPr>
+          <w:trHeight w:val="317"/>
+        </w:trPr>
+        <w:tc>
+          <w:tcPr>
+            <w:tcW w:w="1745" w:type="dxa"/>
+            <w:shd w:val="clear" w:color="auto" w:fill="DEEAF6" w:themeFill="accent5" w:themeFillTint="33"/>
+          </w:tcPr>
+          <w:p>
+            <w:r>
+              <w:t>BASELINE</w:t>
+            </w:r>
+          </w:p>
+        </w:tc>
+        <w:tc>
+          <w:tcPr>
+            <w:tcW w:w="1185" w:type="dxa"/>
+            <w:tcBorders>
+              <w:bottom w:val="single" w:sz="4" w:space="0" w:color="auto"/>
+            </w:tcBorders>
+            <w:shd w:val="clear" w:color="auto" w:fill="AEAAAA" w:themeFill="background2" w:themeFillShade="BF"/>
+          </w:tcPr>
+          <w:p/>
+        </w:tc>
+        <w:tc>
+          <w:tcPr>
+            <w:tcW w:w="1235" w:type="dxa"/>
+            <w:tcBorders>
+              <w:bottom w:val="single" w:sz="4" w:space="0" w:color="auto"/>
+            </w:tcBorders>
+            <w:shd w:val="clear" w:color="auto" w:fill="AEAAAA" w:themeFill="background2" w:themeFillShade="BF"/>
+          </w:tcPr>
+          <w:p/>
+        </w:tc>
+        <w:tc>
+          <w:tcPr>
+            <w:tcW w:w="1234" w:type="dxa"/>
+            <w:tcBorders>
+              <w:bottom w:val="single" w:sz="4" w:space="0" w:color="auto"/>
+            </w:tcBorders>
+            <w:shd w:val="clear" w:color="auto" w:fill="AEAAAA" w:themeFill="background2" w:themeFillShade="BF"/>
+          </w:tcPr>
+          <w:p/>
+        </w:tc>
+        <w:tc>
+          <w:tcPr>
+            <w:tcW w:w="1233" w:type="dxa"/>
+            <w:shd w:val="clear" w:color="auto" w:fill="DEEAF6" w:themeFill="accent5" w:themeFillTint="33"/>
+          </w:tcPr>
+          <w:p>
+            <w:r>
+              <w:t>0.9419</w:t>
+            </w:r>
+          </w:p>
+        </w:tc>
+        <w:tc>
+          <w:tcPr>
+            <w:tcW w:w="1299" w:type="dxa"/>
+            <w:shd w:val="clear" w:color="auto" w:fill="DEEAF6" w:themeFill="accent5" w:themeFillTint="33"/>
+          </w:tcPr>
+          <w:p>
+            <w:r>
+              <w:t>0</w:t>
+            </w:r>
+          </w:p>
+        </w:tc>
+        <w:tc>
+          <w:tcPr>
+            <w:tcW w:w="1299" w:type="dxa"/>
+            <w:shd w:val="clear" w:color="auto" w:fill="DEEAF6" w:themeFill="accent5" w:themeFillTint="33"/>
+          </w:tcPr>
+          <w:p>
+            <w:r>
+              <w:t>1</w:t>
+            </w:r>
+          </w:p>
+        </w:tc>
+      </w:tr>
+      <w:tr>
+        <w:trPr>
+          <w:trHeight w:val="265"/>
+        </w:trPr>
+        <w:tc>
+          <w:tcPr>
+            <w:tcW w:w="1745" w:type="dxa"/>
+            <w:shd w:val="clear" w:color="auto" w:fill="DEEAF6" w:themeFill="accent5" w:themeFillTint="33"/>
+          </w:tcPr>
+          <w:p>
+            <w:r>
+              <w:t>Fuzzy PCA &amp; K-NN</w:t>
+            </w:r>
+          </w:p>
+        </w:tc>
+        <w:tc>
+          <w:tcPr>
+            <w:tcW w:w="1185" w:type="dxa"/>
+            <w:shd w:val="clear" w:color="auto" w:fill="DEEAF6" w:themeFill="accent5" w:themeFillTint="33"/>
+          </w:tcPr>
+          <w:p>
+            <w:r>
+              <w:t>0.934</w:t>
+            </w:r>
+          </w:p>
+        </w:tc>
+        <w:tc>
+          <w:tcPr>
+            <w:tcW w:w="1235" w:type="dxa"/>
+            <w:shd w:val="clear" w:color="auto" w:fill="DEEAF6" w:themeFill="accent5" w:themeFillTint="33"/>
+          </w:tcPr>
+          <w:p>
+            <w:r>
+              <w:t>0.323</w:t>
+            </w:r>
+          </w:p>
+        </w:tc>
+        <w:tc>
+          <w:tcPr>
+            <w:tcW w:w="1234" w:type="dxa"/>
+            <w:shd w:val="clear" w:color="auto" w:fill="DEEAF6" w:themeFill="accent5" w:themeFillTint="33"/>
+          </w:tcPr>
+          <w:p>
+            <w:r>
+              <w:t>0.971</w:t>
+            </w:r>
+          </w:p>
+        </w:tc>
+        <w:tc>
+          <w:tcPr>
+            <w:tcW w:w="1233" w:type="dxa"/>
+            <w:shd w:val="clear" w:color="auto" w:fill="DEEAF6" w:themeFill="accent5" w:themeFillTint="33"/>
+          </w:tcPr>
+          <w:p>
+            <w:r>
+              <w:t>0.724</w:t>
+            </w:r>
+          </w:p>
+        </w:tc>
+        <w:tc>
+          <w:tcPr>
+            <w:tcW w:w="1299" w:type="dxa"/>
+            <w:shd w:val="clear" w:color="auto" w:fill="DEEAF6" w:themeFill="accent5" w:themeFillTint="33"/>
+          </w:tcPr>
+          <w:p>
+            <w:r>
+              <w:t>0.251</w:t>
+            </w:r>
+          </w:p>
+        </w:tc>
+        <w:tc>
+          <w:tcPr>
+            <w:tcW w:w="1299" w:type="dxa"/>
+            <w:shd w:val="clear" w:color="auto" w:fill="DEEAF6" w:themeFill="accent5" w:themeFillTint="33"/>
+          </w:tcPr>
+          <w:p>
+            <w:r>
+              <w:t>0.885</w:t>
+            </w:r>
+          </w:p>
+        </w:tc>
+      </w:tr>
+    </w:tbl>
+    <w:p/>
+    <w:p>
+      <w:r>
+        <w:t>K-</w:t>
+      </w:r>
+      <w:proofErr w:type="spellStart"/>
+      <w:r>
+        <w:t>nn</w:t>
+      </w:r>
+      <w:proofErr w:type="spellEnd"/>
+      <w:r>
+        <w:t xml:space="preserve"> neighbours included: 1 </w:t>
+      </w:r>
+    </w:p>
+    <w:p>
+      <w:proofErr w:type="spellStart"/>
+      <w:r>
+        <w:t>Num</w:t>
+      </w:r>
+      <w:proofErr w:type="spellEnd"/>
+      <w:r>
+        <w:t xml:space="preserve"> of columns from data: 30 </w:t>
+      </w:r>
+    </w:p>
+    <w:p/>
+    <w:p/>
     <w:p>
       <w:pPr>
         <w:rPr>
@@ -390,6 +1710,7 @@
         <w:pStyle w:val="Heading2"/>
       </w:pPr>
       <w:r>
+        <w:lastRenderedPageBreak/>
         <w:t xml:space="preserve">Decision tree </w:t>
       </w:r>
     </w:p>
@@ -424,68 +1745,6 @@
                 <pic:pic xmlns:pic="http://schemas.openxmlformats.org/drawingml/2006/picture">
                   <pic:nvPicPr>
                     <pic:cNvPr id="0" name="Picture 1"/>
-                    <pic:cNvPicPr>
-                      <a:picLocks noChangeAspect="1" noChangeArrowheads="1"/>
-                    </pic:cNvPicPr>
-                  </pic:nvPicPr>
-                  <pic:blipFill>
-                    <a:blip r:embed="rId7">
-                      <a:extLst>
-                        <a:ext uri="{28A0092B-C50C-407E-A947-70E740481C1C}">
-                          <a14:useLocalDpi xmlns:a14="http://schemas.microsoft.com/office/drawing/2010/main" val="0"/>
-                        </a:ext>
-                      </a:extLst>
-                    </a:blip>
-                    <a:srcRect/>
-                    <a:stretch>
-                      <a:fillRect/>
-                    </a:stretch>
-                  </pic:blipFill>
-                  <pic:spPr bwMode="auto">
-                    <a:xfrm>
-                      <a:off x="0" y="0"/>
-                      <a:ext cx="5724525" cy="4657725"/>
-                    </a:xfrm>
-                    <a:prstGeom prst="rect">
-                      <a:avLst/>
-                    </a:prstGeom>
-                    <a:noFill/>
-                    <a:ln>
-                      <a:noFill/>
-                    </a:ln>
-                  </pic:spPr>
-                </pic:pic>
-              </a:graphicData>
-            </a:graphic>
-          </wp:inline>
-        </w:drawing>
-      </w:r>
-    </w:p>
-    <w:p>
-      <w:pPr>
-        <w:rPr>
-          <w:sz w:val="32"/>
-        </w:rPr>
-      </w:pPr>
-      <w:r>
-        <w:rPr>
-          <w:noProof/>
-          <w:sz w:val="32"/>
-        </w:rPr>
-        <w:lastRenderedPageBreak/>
-        <w:drawing>
-          <wp:inline distT="0" distB="0" distL="0" distR="0" wp14:anchorId="3C89461C" wp14:editId="239C0E35">
-            <wp:extent cx="5724525" cy="4657725"/>
-            <wp:effectExtent l="0" t="0" r="9525" b="9525"/>
-            <wp:docPr id="2" name="Picture 2"/>
-            <wp:cNvGraphicFramePr>
-              <a:graphicFrameLocks xmlns:a="http://schemas.openxmlformats.org/drawingml/2006/main" noChangeAspect="1"/>
-            </wp:cNvGraphicFramePr>
-            <a:graphic xmlns:a="http://schemas.openxmlformats.org/drawingml/2006/main">
-              <a:graphicData uri="http://schemas.openxmlformats.org/drawingml/2006/picture">
-                <pic:pic xmlns:pic="http://schemas.openxmlformats.org/drawingml/2006/picture">
-                  <pic:nvPicPr>
-                    <pic:cNvPr id="0" name="Picture 2"/>
                     <pic:cNvPicPr>
                       <a:picLocks noChangeAspect="1" noChangeArrowheads="1"/>
                     </pic:cNvPicPr>
@@ -536,10 +1795,10 @@
         </w:rPr>
         <w:lastRenderedPageBreak/>
         <w:drawing>
-          <wp:inline distT="0" distB="0" distL="0" distR="0" wp14:anchorId="6834386E" wp14:editId="47E15325">
+          <wp:inline distT="0" distB="0" distL="0" distR="0" wp14:anchorId="3C89461C" wp14:editId="239C0E35">
             <wp:extent cx="5724525" cy="4657725"/>
             <wp:effectExtent l="0" t="0" r="9525" b="9525"/>
-            <wp:docPr id="4" name="Picture 4"/>
+            <wp:docPr id="2" name="Picture 2"/>
             <wp:cNvGraphicFramePr>
               <a:graphicFrameLocks xmlns:a="http://schemas.openxmlformats.org/drawingml/2006/main" noChangeAspect="1"/>
             </wp:cNvGraphicFramePr>
@@ -547,7 +1806,7 @@
               <a:graphicData uri="http://schemas.openxmlformats.org/drawingml/2006/picture">
                 <pic:pic xmlns:pic="http://schemas.openxmlformats.org/drawingml/2006/picture">
                   <pic:nvPicPr>
-                    <pic:cNvPr id="0" name="Picture 3"/>
+                    <pic:cNvPr id="0" name="Picture 2"/>
                     <pic:cNvPicPr>
                       <a:picLocks noChangeAspect="1" noChangeArrowheads="1"/>
                     </pic:cNvPicPr>
@@ -591,6 +1850,61 @@
           <w:sz w:val="32"/>
         </w:rPr>
       </w:pPr>
+      <w:r>
+        <w:rPr>
+          <w:noProof/>
+          <w:sz w:val="32"/>
+        </w:rPr>
+        <w:lastRenderedPageBreak/>
+        <w:drawing>
+          <wp:inline distT="0" distB="0" distL="0" distR="0" wp14:anchorId="6834386E" wp14:editId="47E15325">
+            <wp:extent cx="5724525" cy="4657725"/>
+            <wp:effectExtent l="0" t="0" r="9525" b="9525"/>
+            <wp:docPr id="4" name="Picture 4"/>
+            <wp:cNvGraphicFramePr>
+              <a:graphicFrameLocks xmlns:a="http://schemas.openxmlformats.org/drawingml/2006/main" noChangeAspect="1"/>
+            </wp:cNvGraphicFramePr>
+            <a:graphic xmlns:a="http://schemas.openxmlformats.org/drawingml/2006/main">
+              <a:graphicData uri="http://schemas.openxmlformats.org/drawingml/2006/picture">
+                <pic:pic xmlns:pic="http://schemas.openxmlformats.org/drawingml/2006/picture">
+                  <pic:nvPicPr>
+                    <pic:cNvPr id="0" name="Picture 3"/>
+                    <pic:cNvPicPr>
+                      <a:picLocks noChangeAspect="1" noChangeArrowheads="1"/>
+                    </pic:cNvPicPr>
+                  </pic:nvPicPr>
+                  <pic:blipFill>
+                    <a:blip r:embed="rId10">
+                      <a:extLst>
+                        <a:ext uri="{28A0092B-C50C-407E-A947-70E740481C1C}">
+                          <a14:useLocalDpi xmlns:a14="http://schemas.microsoft.com/office/drawing/2010/main" val="0"/>
+                        </a:ext>
+                      </a:extLst>
+                    </a:blip>
+                    <a:srcRect/>
+                    <a:stretch>
+                      <a:fillRect/>
+                    </a:stretch>
+                  </pic:blipFill>
+                  <pic:spPr bwMode="auto">
+                    <a:xfrm>
+                      <a:off x="0" y="0"/>
+                      <a:ext cx="5724525" cy="4657725"/>
+                    </a:xfrm>
+                    <a:prstGeom prst="rect">
+                      <a:avLst/>
+                    </a:prstGeom>
+                    <a:noFill/>
+                    <a:ln>
+                      <a:noFill/>
+                    </a:ln>
+                  </pic:spPr>
+                </pic:pic>
+              </a:graphicData>
+            </a:graphic>
+          </wp:inline>
+        </w:drawing>
+      </w:r>
     </w:p>
     <w:p>
       <w:pPr>
@@ -608,30 +1922,6 @@
     </w:p>
     <w:p>
       <w:pPr>
-        <w:pStyle w:val="Heading2"/>
-      </w:pPr>
-      <w:r>
-        <w:t>Other methods and summary</w:t>
-      </w:r>
-      <w:r>
-        <w:t xml:space="preserve"> results</w:t>
-      </w:r>
-      <w:r>
-        <w:t xml:space="preserve"> </w:t>
-      </w:r>
-    </w:p>
-    <w:p/>
-    <w:p/>
-    <w:p/>
-    <w:p/>
-    <w:p/>
-    <w:p/>
-    <w:p/>
-    <w:p/>
-    <w:p/>
-    <w:p/>
-    <w:p>
-      <w:pPr>
         <w:rPr>
           <w:sz w:val="32"/>
         </w:rPr>
@@ -639,88 +1929,29 @@
     </w:p>
     <w:p>
       <w:pPr>
-        <w:rPr>
-          <w:sz w:val="32"/>
-        </w:rPr>
-      </w:pPr>
-    </w:p>
-    <w:p>
-      <w:pPr>
-        <w:rPr>
-          <w:sz w:val="32"/>
-        </w:rPr>
-      </w:pPr>
-    </w:p>
-    <w:p>
-      <w:pPr>
-        <w:rPr>
-          <w:sz w:val="32"/>
-        </w:rPr>
-      </w:pPr>
-    </w:p>
-    <w:p>
-      <w:pPr>
-        <w:rPr>
-          <w:sz w:val="32"/>
-        </w:rPr>
-      </w:pPr>
-    </w:p>
-    <w:p>
-      <w:pPr>
-        <w:rPr>
-          <w:sz w:val="32"/>
-        </w:rPr>
-      </w:pPr>
-    </w:p>
-    <w:p>
-      <w:pPr>
-        <w:rPr>
-          <w:sz w:val="32"/>
-        </w:rPr>
-      </w:pPr>
-    </w:p>
-    <w:p>
-      <w:pPr>
-        <w:jc w:val="right"/>
-        <w:rPr>
-          <w:sz w:val="32"/>
-        </w:rPr>
-      </w:pPr>
-    </w:p>
-    <w:p>
-      <w:pPr>
-        <w:jc w:val="right"/>
-        <w:rPr>
-          <w:sz w:val="32"/>
-        </w:rPr>
-      </w:pPr>
-    </w:p>
-    <w:p>
-      <w:pPr>
-        <w:jc w:val="right"/>
-        <w:rPr>
-          <w:sz w:val="32"/>
-        </w:rPr>
-      </w:pPr>
-    </w:p>
-    <w:p>
-      <w:pPr>
-        <w:rPr>
-          <w:sz w:val="32"/>
-        </w:rPr>
-      </w:pPr>
-    </w:p>
-    <w:p>
-      <w:pPr>
-        <w:jc w:val="right"/>
-        <w:rPr>
-          <w:sz w:val="32"/>
-        </w:rPr>
-      </w:pPr>
-    </w:p>
-    <w:p>
-      <w:pPr>
-        <w:jc w:val="right"/>
+        <w:pStyle w:val="Heading2"/>
+      </w:pPr>
+      <w:r>
+        <w:t>Other methods and summary</w:t>
+      </w:r>
+      <w:r>
+        <w:t xml:space="preserve"> results</w:t>
+      </w:r>
+      <w:r>
+        <w:t xml:space="preserve"> </w:t>
+      </w:r>
+    </w:p>
+    <w:p/>
+    <w:p/>
+    <w:p/>
+    <w:p/>
+    <w:p/>
+    <w:p/>
+    <w:p/>
+    <w:p/>
+    <w:p/>
+    <w:p>
+      <w:pPr>
         <w:rPr>
           <w:sz w:val="32"/>
         </w:rPr>
@@ -757,7 +1988,6 @@
         <w:tc>
           <w:tcPr>
             <w:tcW w:w="1745" w:type="dxa"/>
-            <w:vMerge w:val="restart"/>
             <w:shd w:val="clear" w:color="auto" w:fill="1F3864" w:themeFill="accent1" w:themeFillShade="80"/>
           </w:tcPr>
           <w:p/>
@@ -794,7 +2024,6 @@
         <w:tc>
           <w:tcPr>
             <w:tcW w:w="1745" w:type="dxa"/>
-            <w:vMerge/>
             <w:shd w:val="clear" w:color="auto" w:fill="1F3864" w:themeFill="accent1" w:themeFillShade="80"/>
           </w:tcPr>
           <w:p/>
@@ -885,6 +2114,9 @@
         <w:tc>
           <w:tcPr>
             <w:tcW w:w="1185" w:type="dxa"/>
+            <w:tcBorders>
+              <w:bottom w:val="single" w:sz="4" w:space="0" w:color="auto"/>
+            </w:tcBorders>
             <w:shd w:val="clear" w:color="auto" w:fill="AEAAAA" w:themeFill="background2" w:themeFillShade="BF"/>
           </w:tcPr>
           <w:p/>
@@ -892,6 +2124,9 @@
         <w:tc>
           <w:tcPr>
             <w:tcW w:w="1235" w:type="dxa"/>
+            <w:tcBorders>
+              <w:bottom w:val="single" w:sz="4" w:space="0" w:color="auto"/>
+            </w:tcBorders>
             <w:shd w:val="clear" w:color="auto" w:fill="AEAAAA" w:themeFill="background2" w:themeFillShade="BF"/>
           </w:tcPr>
           <w:p/>
@@ -900,6 +2135,9 @@
           <w:tcPr>
             <w:tcW w:w="1234" w:type="dxa"/>
             <w:gridSpan w:val="2"/>
+            <w:tcBorders>
+              <w:bottom w:val="single" w:sz="4" w:space="0" w:color="auto"/>
+            </w:tcBorders>
             <w:shd w:val="clear" w:color="auto" w:fill="AEAAAA" w:themeFill="background2" w:themeFillShade="BF"/>
           </w:tcPr>
           <w:p/>
@@ -961,24 +2199,36 @@
         <w:tc>
           <w:tcPr>
             <w:tcW w:w="1185" w:type="dxa"/>
-            <w:shd w:val="clear" w:color="auto" w:fill="AEAAAA" w:themeFill="background2" w:themeFillShade="BF"/>
-          </w:tcPr>
-          <w:p/>
+            <w:shd w:val="clear" w:color="auto" w:fill="DEEAF6" w:themeFill="accent5" w:themeFillTint="33"/>
+          </w:tcPr>
+          <w:p>
+            <w:r>
+              <w:t>0.933</w:t>
+            </w:r>
+          </w:p>
         </w:tc>
         <w:tc>
           <w:tcPr>
             <w:tcW w:w="1235" w:type="dxa"/>
-            <w:shd w:val="clear" w:color="auto" w:fill="AEAAAA" w:themeFill="background2" w:themeFillShade="BF"/>
-          </w:tcPr>
-          <w:p/>
+            <w:shd w:val="clear" w:color="auto" w:fill="DEEAF6" w:themeFill="accent5" w:themeFillTint="33"/>
+          </w:tcPr>
+          <w:p>
+            <w:r>
+              <w:t>0.318</w:t>
+            </w:r>
+          </w:p>
         </w:tc>
         <w:tc>
           <w:tcPr>
             <w:tcW w:w="1234" w:type="dxa"/>
             <w:gridSpan w:val="2"/>
-            <w:shd w:val="clear" w:color="auto" w:fill="AEAAAA" w:themeFill="background2" w:themeFillShade="BF"/>
-          </w:tcPr>
-          <w:p/>
+            <w:shd w:val="clear" w:color="auto" w:fill="DEEAF6" w:themeFill="accent5" w:themeFillTint="33"/>
+          </w:tcPr>
+          <w:p>
+            <w:r>
+              <w:t>0.971</w:t>
+            </w:r>
+          </w:p>
         </w:tc>
         <w:tc>
           <w:tcPr>
@@ -987,29 +2237,29 @@
           </w:tcPr>
           <w:p>
             <w:r>
-              <w:t>0.752949</w:t>
-            </w:r>
-          </w:p>
-        </w:tc>
-        <w:tc>
-          <w:tcPr>
-            <w:tcW w:w="1299" w:type="dxa"/>
-            <w:shd w:val="clear" w:color="auto" w:fill="DEEAF6" w:themeFill="accent5" w:themeFillTint="33"/>
-          </w:tcPr>
-          <w:p>
-            <w:r>
-              <w:t>0.086982</w:t>
-            </w:r>
-          </w:p>
-        </w:tc>
-        <w:tc>
-          <w:tcPr>
-            <w:tcW w:w="1299" w:type="dxa"/>
-            <w:shd w:val="clear" w:color="auto" w:fill="DEEAF6" w:themeFill="accent5" w:themeFillTint="33"/>
-          </w:tcPr>
-          <w:p>
-            <w:r>
-              <w:t>0.980030</w:t>
+              <w:t>0.718</w:t>
+            </w:r>
+          </w:p>
+        </w:tc>
+        <w:tc>
+          <w:tcPr>
+            <w:tcW w:w="1299" w:type="dxa"/>
+            <w:shd w:val="clear" w:color="auto" w:fill="DEEAF6" w:themeFill="accent5" w:themeFillTint="33"/>
+          </w:tcPr>
+          <w:p>
+            <w:r>
+              <w:t>0.253</w:t>
+            </w:r>
+          </w:p>
+        </w:tc>
+        <w:tc>
+          <w:tcPr>
+            <w:tcW w:w="1299" w:type="dxa"/>
+            <w:shd w:val="clear" w:color="auto" w:fill="DEEAF6" w:themeFill="accent5" w:themeFillTint="33"/>
+          </w:tcPr>
+          <w:p>
+            <w:r>
+              <w:t>0.876</w:t>
             </w:r>
           </w:p>
         </w:tc>
@@ -1037,24 +2287,45 @@
         <w:tc>
           <w:tcPr>
             <w:tcW w:w="1185" w:type="dxa"/>
-            <w:shd w:val="clear" w:color="auto" w:fill="AEAAAA" w:themeFill="background2" w:themeFillShade="BF"/>
-          </w:tcPr>
-          <w:p/>
+            <w:tcBorders>
+              <w:bottom w:val="single" w:sz="4" w:space="0" w:color="auto"/>
+            </w:tcBorders>
+            <w:shd w:val="clear" w:color="auto" w:fill="DEEAF6" w:themeFill="accent5" w:themeFillTint="33"/>
+          </w:tcPr>
+          <w:p>
+            <w:r>
+              <w:t>0.933</w:t>
+            </w:r>
+          </w:p>
         </w:tc>
         <w:tc>
           <w:tcPr>
             <w:tcW w:w="1235" w:type="dxa"/>
-            <w:shd w:val="clear" w:color="auto" w:fill="AEAAAA" w:themeFill="background2" w:themeFillShade="BF"/>
-          </w:tcPr>
-          <w:p/>
+            <w:tcBorders>
+              <w:bottom w:val="single" w:sz="4" w:space="0" w:color="auto"/>
+            </w:tcBorders>
+            <w:shd w:val="clear" w:color="auto" w:fill="DEEAF6" w:themeFill="accent5" w:themeFillTint="33"/>
+          </w:tcPr>
+          <w:p>
+            <w:r>
+              <w:t>0.335</w:t>
+            </w:r>
+          </w:p>
         </w:tc>
         <w:tc>
           <w:tcPr>
             <w:tcW w:w="1234" w:type="dxa"/>
             <w:gridSpan w:val="2"/>
-            <w:shd w:val="clear" w:color="auto" w:fill="AEAAAA" w:themeFill="background2" w:themeFillShade="BF"/>
-          </w:tcPr>
-          <w:p/>
+            <w:tcBorders>
+              <w:bottom w:val="single" w:sz="4" w:space="0" w:color="auto"/>
+            </w:tcBorders>
+            <w:shd w:val="clear" w:color="auto" w:fill="DEEAF6" w:themeFill="accent5" w:themeFillTint="33"/>
+          </w:tcPr>
+          <w:p>
+            <w:r>
+              <w:t>0.970</w:t>
+            </w:r>
+          </w:p>
         </w:tc>
         <w:tc>
           <w:tcPr>
@@ -1063,29 +2334,29 @@
           </w:tcPr>
           <w:p>
             <w:r>
-              <w:t>0.8587</w:t>
-            </w:r>
-          </w:p>
-        </w:tc>
-        <w:tc>
-          <w:tcPr>
-            <w:tcW w:w="1299" w:type="dxa"/>
-            <w:shd w:val="clear" w:color="auto" w:fill="DEEAF6" w:themeFill="accent5" w:themeFillTint="33"/>
-          </w:tcPr>
-          <w:p>
-            <w:r>
-              <w:t>0.2995</w:t>
-            </w:r>
-          </w:p>
-        </w:tc>
-        <w:tc>
-          <w:tcPr>
-            <w:tcW w:w="1299" w:type="dxa"/>
-            <w:shd w:val="clear" w:color="auto" w:fill="DEEAF6" w:themeFill="accent5" w:themeFillTint="33"/>
-          </w:tcPr>
-          <w:p>
-            <w:r>
-              <w:t>0.9318</w:t>
+              <w:t>0.750</w:t>
+            </w:r>
+          </w:p>
+        </w:tc>
+        <w:tc>
+          <w:tcPr>
+            <w:tcW w:w="1299" w:type="dxa"/>
+            <w:shd w:val="clear" w:color="auto" w:fill="DEEAF6" w:themeFill="accent5" w:themeFillTint="33"/>
+          </w:tcPr>
+          <w:p>
+            <w:r>
+              <w:t>0.202</w:t>
+            </w:r>
+          </w:p>
+        </w:tc>
+        <w:tc>
+          <w:tcPr>
+            <w:tcW w:w="1299" w:type="dxa"/>
+            <w:shd w:val="clear" w:color="auto" w:fill="DEEAF6" w:themeFill="accent5" w:themeFillTint="33"/>
+          </w:tcPr>
+          <w:p>
+            <w:r>
+              <w:t>0.937</w:t>
             </w:r>
           </w:p>
         </w:tc>
@@ -1108,14 +2379,20 @@
         <w:tc>
           <w:tcPr>
             <w:tcW w:w="1185" w:type="dxa"/>
-            <w:shd w:val="clear" w:color="auto" w:fill="AEAAAA" w:themeFill="background2" w:themeFillShade="BF"/>
+            <w:tcBorders>
+              <w:bottom w:val="single" w:sz="4" w:space="0" w:color="auto"/>
+            </w:tcBorders>
+            <w:shd w:val="clear" w:color="auto" w:fill="DEEAF6" w:themeFill="accent5" w:themeFillTint="33"/>
           </w:tcPr>
           <w:p/>
         </w:tc>
         <w:tc>
           <w:tcPr>
             <w:tcW w:w="1235" w:type="dxa"/>
-            <w:shd w:val="clear" w:color="auto" w:fill="AEAAAA" w:themeFill="background2" w:themeFillShade="BF"/>
+            <w:tcBorders>
+              <w:bottom w:val="single" w:sz="4" w:space="0" w:color="auto"/>
+            </w:tcBorders>
+            <w:shd w:val="clear" w:color="auto" w:fill="DEEAF6" w:themeFill="accent5" w:themeFillTint="33"/>
           </w:tcPr>
           <w:p/>
         </w:tc>
@@ -1123,7 +2400,10 @@
           <w:tcPr>
             <w:tcW w:w="1234" w:type="dxa"/>
             <w:gridSpan w:val="2"/>
-            <w:shd w:val="clear" w:color="auto" w:fill="AEAAAA" w:themeFill="background2" w:themeFillShade="BF"/>
+            <w:tcBorders>
+              <w:bottom w:val="single" w:sz="4" w:space="0" w:color="auto"/>
+            </w:tcBorders>
+            <w:shd w:val="clear" w:color="auto" w:fill="DEEAF6" w:themeFill="accent5" w:themeFillTint="33"/>
           </w:tcPr>
           <w:p/>
         </w:tc>
@@ -1132,33 +2412,21 @@
             <w:tcW w:w="1233" w:type="dxa"/>
             <w:shd w:val="clear" w:color="auto" w:fill="DEEAF6" w:themeFill="accent5" w:themeFillTint="33"/>
           </w:tcPr>
-          <w:p>
-            <w:r>
-              <w:t>0.753318</w:t>
-            </w:r>
-          </w:p>
-        </w:tc>
-        <w:tc>
-          <w:tcPr>
-            <w:tcW w:w="1299" w:type="dxa"/>
-            <w:shd w:val="clear" w:color="auto" w:fill="DEEAF6" w:themeFill="accent5" w:themeFillTint="33"/>
-          </w:tcPr>
-          <w:p>
-            <w:r>
-              <w:t>0.072775</w:t>
-            </w:r>
-          </w:p>
-        </w:tc>
-        <w:tc>
-          <w:tcPr>
-            <w:tcW w:w="1299" w:type="dxa"/>
-            <w:shd w:val="clear" w:color="auto" w:fill="DEEAF6" w:themeFill="accent5" w:themeFillTint="33"/>
-          </w:tcPr>
-          <w:p>
-            <w:r>
-              <w:t>0.985368</w:t>
-            </w:r>
-          </w:p>
+          <w:p/>
+        </w:tc>
+        <w:tc>
+          <w:tcPr>
+            <w:tcW w:w="1299" w:type="dxa"/>
+            <w:shd w:val="clear" w:color="auto" w:fill="DEEAF6" w:themeFill="accent5" w:themeFillTint="33"/>
+          </w:tcPr>
+          <w:p/>
+        </w:tc>
+        <w:tc>
+          <w:tcPr>
+            <w:tcW w:w="1299" w:type="dxa"/>
+            <w:shd w:val="clear" w:color="auto" w:fill="DEEAF6" w:themeFill="accent5" w:themeFillTint="33"/>
+          </w:tcPr>
+          <w:p/>
         </w:tc>
       </w:tr>
       <w:tr>
@@ -1179,69 +2447,54 @@
         <w:tc>
           <w:tcPr>
             <w:tcW w:w="1185" w:type="dxa"/>
-            <w:shd w:val="clear" w:color="auto" w:fill="DEEAF6" w:themeFill="accent5" w:themeFillTint="33"/>
-          </w:tcPr>
-          <w:p>
-            <w:r>
-              <w:t>1</w:t>
-            </w:r>
-          </w:p>
+            <w:tcBorders>
+              <w:top w:val="single" w:sz="4" w:space="0" w:color="auto"/>
+            </w:tcBorders>
+            <w:shd w:val="clear" w:color="auto" w:fill="DEEAF6" w:themeFill="accent5" w:themeFillTint="33"/>
+          </w:tcPr>
+          <w:p/>
         </w:tc>
         <w:tc>
           <w:tcPr>
             <w:tcW w:w="1235" w:type="dxa"/>
-            <w:shd w:val="clear" w:color="auto" w:fill="DEEAF6" w:themeFill="accent5" w:themeFillTint="33"/>
-          </w:tcPr>
-          <w:p>
-            <w:r>
-              <w:t>1</w:t>
-            </w:r>
-          </w:p>
+            <w:tcBorders>
+              <w:top w:val="single" w:sz="4" w:space="0" w:color="auto"/>
+            </w:tcBorders>
+            <w:shd w:val="clear" w:color="auto" w:fill="DEEAF6" w:themeFill="accent5" w:themeFillTint="33"/>
+          </w:tcPr>
+          <w:p/>
         </w:tc>
         <w:tc>
           <w:tcPr>
             <w:tcW w:w="1234" w:type="dxa"/>
             <w:gridSpan w:val="2"/>
-            <w:shd w:val="clear" w:color="auto" w:fill="DEEAF6" w:themeFill="accent5" w:themeFillTint="33"/>
-          </w:tcPr>
-          <w:p>
-            <w:r>
-              <w:t>1</w:t>
-            </w:r>
-          </w:p>
+            <w:tcBorders>
+              <w:top w:val="single" w:sz="4" w:space="0" w:color="auto"/>
+            </w:tcBorders>
+            <w:shd w:val="clear" w:color="auto" w:fill="DEEAF6" w:themeFill="accent5" w:themeFillTint="33"/>
+          </w:tcPr>
+          <w:p/>
         </w:tc>
         <w:tc>
           <w:tcPr>
             <w:tcW w:w="1233" w:type="dxa"/>
             <w:shd w:val="clear" w:color="auto" w:fill="DEEAF6" w:themeFill="accent5" w:themeFillTint="33"/>
           </w:tcPr>
-          <w:p>
-            <w:r>
-              <w:t>0.745724</w:t>
-            </w:r>
-          </w:p>
-        </w:tc>
-        <w:tc>
-          <w:tcPr>
-            <w:tcW w:w="1299" w:type="dxa"/>
-            <w:shd w:val="clear" w:color="auto" w:fill="DEEAF6" w:themeFill="accent5" w:themeFillTint="33"/>
-          </w:tcPr>
-          <w:p>
-            <w:r>
-              <w:t>0.129603</w:t>
-            </w:r>
-          </w:p>
-        </w:tc>
-        <w:tc>
-          <w:tcPr>
-            <w:tcW w:w="1299" w:type="dxa"/>
-            <w:shd w:val="clear" w:color="auto" w:fill="DEEAF6" w:themeFill="accent5" w:themeFillTint="33"/>
-          </w:tcPr>
-          <w:p>
-            <w:r>
-              <w:t>0.955808</w:t>
-            </w:r>
-          </w:p>
+          <w:p/>
+        </w:tc>
+        <w:tc>
+          <w:tcPr>
+            <w:tcW w:w="1299" w:type="dxa"/>
+            <w:shd w:val="clear" w:color="auto" w:fill="DEEAF6" w:themeFill="accent5" w:themeFillTint="33"/>
+          </w:tcPr>
+          <w:p/>
+        </w:tc>
+        <w:tc>
+          <w:tcPr>
+            <w:tcW w:w="1299" w:type="dxa"/>
+            <w:shd w:val="clear" w:color="auto" w:fill="DEEAF6" w:themeFill="accent5" w:themeFillTint="33"/>
+          </w:tcPr>
+          <w:p/>
         </w:tc>
       </w:tr>
       <w:tr>
@@ -1266,7 +2519,7 @@
           </w:tcPr>
           <w:p>
             <w:r>
-              <w:t>1</w:t>
+              <w:t>0.937</w:t>
             </w:r>
           </w:p>
         </w:tc>
@@ -1277,7 +2530,7 @@
           </w:tcPr>
           <w:p>
             <w:r>
-              <w:t>1</w:t>
+              <w:t>0.333</w:t>
             </w:r>
           </w:p>
         </w:tc>
@@ -1289,7 +2542,7 @@
           </w:tcPr>
           <w:p>
             <w:r>
-              <w:t>1</w:t>
+              <w:t>0.971</w:t>
             </w:r>
           </w:p>
         </w:tc>
@@ -1300,29 +2553,29 @@
           </w:tcPr>
           <w:p>
             <w:r>
-              <w:t>0.733338</w:t>
-            </w:r>
-          </w:p>
-        </w:tc>
-        <w:tc>
-          <w:tcPr>
-            <w:tcW w:w="1299" w:type="dxa"/>
-            <w:shd w:val="clear" w:color="auto" w:fill="DEEAF6" w:themeFill="accent5" w:themeFillTint="33"/>
-          </w:tcPr>
-          <w:p>
-            <w:r>
-              <w:t>0.001160</w:t>
-            </w:r>
-          </w:p>
-        </w:tc>
-        <w:tc>
-          <w:tcPr>
-            <w:tcW w:w="1299" w:type="dxa"/>
-            <w:shd w:val="clear" w:color="auto" w:fill="DEEAF6" w:themeFill="accent5" w:themeFillTint="33"/>
-          </w:tcPr>
-          <w:p>
-            <w:r>
-              <w:t>0.982996</w:t>
+              <w:t>0.750</w:t>
+            </w:r>
+          </w:p>
+        </w:tc>
+        <w:tc>
+          <w:tcPr>
+            <w:tcW w:w="1299" w:type="dxa"/>
+            <w:shd w:val="clear" w:color="auto" w:fill="DEEAF6" w:themeFill="accent5" w:themeFillTint="33"/>
+          </w:tcPr>
+          <w:p>
+            <w:r>
+              <w:t>0.213</w:t>
+            </w:r>
+          </w:p>
+        </w:tc>
+        <w:tc>
+          <w:tcPr>
+            <w:tcW w:w="1299" w:type="dxa"/>
+            <w:shd w:val="clear" w:color="auto" w:fill="DEEAF6" w:themeFill="accent5" w:themeFillTint="33"/>
+          </w:tcPr>
+          <w:p>
+            <w:r>
+              <w:t>0.932</w:t>
             </w:r>
           </w:p>
         </w:tc>
@@ -1349,7 +2602,7 @@
           </w:tcPr>
           <w:p>
             <w:r>
-              <w:t>1</w:t>
+              <w:t>0.934</w:t>
             </w:r>
           </w:p>
         </w:tc>
@@ -1360,7 +2613,7 @@
           </w:tcPr>
           <w:p>
             <w:r>
-              <w:t>1</w:t>
+              <w:t>0.323</w:t>
             </w:r>
           </w:p>
         </w:tc>
@@ -1372,7 +2625,7 @@
           </w:tcPr>
           <w:p>
             <w:r>
-              <w:t>1</w:t>
+              <w:t>0.971</w:t>
             </w:r>
           </w:p>
         </w:tc>
@@ -1383,29 +2636,29 @@
           </w:tcPr>
           <w:p>
             <w:r>
-              <w:t>0.745650</w:t>
-            </w:r>
-          </w:p>
-        </w:tc>
-        <w:tc>
-          <w:tcPr>
-            <w:tcW w:w="1299" w:type="dxa"/>
-            <w:shd w:val="clear" w:color="auto" w:fill="DEEAF6" w:themeFill="accent5" w:themeFillTint="33"/>
-          </w:tcPr>
-          <w:p>
-            <w:r>
-              <w:t>0.129893</w:t>
-            </w:r>
-          </w:p>
-        </w:tc>
-        <w:tc>
-          <w:tcPr>
-            <w:tcW w:w="1299" w:type="dxa"/>
-            <w:shd w:val="clear" w:color="auto" w:fill="DEEAF6" w:themeFill="accent5" w:themeFillTint="33"/>
-          </w:tcPr>
-          <w:p>
-            <w:r>
-              <w:t>0.955610</w:t>
+              <w:t>0.724</w:t>
+            </w:r>
+          </w:p>
+        </w:tc>
+        <w:tc>
+          <w:tcPr>
+            <w:tcW w:w="1299" w:type="dxa"/>
+            <w:shd w:val="clear" w:color="auto" w:fill="DEEAF6" w:themeFill="accent5" w:themeFillTint="33"/>
+          </w:tcPr>
+          <w:p>
+            <w:r>
+              <w:t>0.251</w:t>
+            </w:r>
+          </w:p>
+        </w:tc>
+        <w:tc>
+          <w:tcPr>
+            <w:tcW w:w="1299" w:type="dxa"/>
+            <w:shd w:val="clear" w:color="auto" w:fill="DEEAF6" w:themeFill="accent5" w:themeFillTint="33"/>
+          </w:tcPr>
+          <w:p>
+            <w:r>
+              <w:t>0.885</w:t>
             </w:r>
           </w:p>
         </w:tc>
@@ -1588,7 +2841,6 @@
           </w:tcPr>
           <w:p>
             <w:r>
-              <w:lastRenderedPageBreak/>
               <w:t>Simple linear regression FPCA data</w:t>
             </w:r>
           </w:p>
@@ -1901,7 +3153,10 @@
       </w:tr>
     </w:tbl>
     <w:p/>
-    <w:p/>
+    <w:p>
+      <w:bookmarkStart w:id="0" w:name="_GoBack"/>
+      <w:bookmarkEnd w:id="0"/>
+    </w:p>
     <w:p/>
     <w:p/>
     <w:sectPr>
@@ -1930,6 +3185,13 @@
       </w:r>
     </w:p>
   </w:endnote>
+  <w:endnote w:type="continuationNotice" w:id="1">
+    <w:p>
+      <w:pPr>
+        <w:spacing w:after="0" w:line="240" w:lineRule="auto"/>
+      </w:pPr>
+    </w:p>
+  </w:endnote>
 </w:endnotes>
 </file>
 
@@ -1949,7 +3211,135 @@
       </w:r>
     </w:p>
   </w:footnote>
+  <w:footnote w:type="continuationNotice" w:id="1">
+    <w:p>
+      <w:pPr>
+        <w:spacing w:after="0" w:line="240" w:lineRule="auto"/>
+      </w:pPr>
+    </w:p>
+  </w:footnote>
 </w:footnotes>
+</file>
+
+<file path=word/numbering.xml><?xml version="1.0" encoding="utf-8"?>
+<w:numbering xmlns:wpc="http://schemas.microsoft.com/office/word/2010/wordprocessingCanvas" xmlns:cx="http://schemas.microsoft.com/office/drawing/2014/chartex" xmlns:cx1="http://schemas.microsoft.com/office/drawing/2015/9/8/chartex" xmlns:cx2="http://schemas.microsoft.com/office/drawing/2015/10/21/chartex" xmlns:cx3="http://schemas.microsoft.com/office/drawing/2016/5/9/chartex" xmlns:cx4="http://schemas.microsoft.com/office/drawing/2016/5/10/chartex" xmlns:cx5="http://schemas.microsoft.com/office/drawing/2016/5/11/chartex" xmlns:cx6="http://schemas.microsoft.com/office/drawing/2016/5/12/chartex" xmlns:cx7="http://schemas.microsoft.com/office/drawing/2016/5/13/chartex" xmlns:cx8="http://schemas.microsoft.com/office/drawing/2016/5/14/chartex" xmlns:mc="http://schemas.openxmlformats.org/markup-compatibility/2006" xmlns:aink="http://schemas.microsoft.com/office/drawing/2016/ink" xmlns:am3d="http://schemas.microsoft.com/office/drawing/2017/model3d" xmlns:o="urn:schemas-microsoft-com:office:office" xmlns:r="http://schemas.openxmlformats.org/officeDocument/2006/relationships" xmlns:m="http://schemas.openxmlformats.org/officeDocument/2006/math" xmlns:v="urn:schemas-microsoft-com:vml" xmlns:wp14="http://schemas.microsoft.com/office/word/2010/wordprocessingDrawing" xmlns:wp="http://schemas.openxmlformats.org/drawingml/2006/wordprocessingDrawing" xmlns:w10="urn:schemas-microsoft-com:office:word" xmlns:w="http://schemas.openxmlformats.org/wordprocessingml/2006/main" xmlns:w14="http://schemas.microsoft.com/office/word/2010/wordml" xmlns:w15="http://schemas.microsoft.com/office/word/2012/wordml" xmlns:w16cid="http://schemas.microsoft.com/office/word/2016/wordml/cid" xmlns:w16se="http://schemas.microsoft.com/office/word/2015/wordml/symex" xmlns:wpg="http://schemas.microsoft.com/office/word/2010/wordprocessingGroup" xmlns:wpi="http://schemas.microsoft.com/office/word/2010/wordprocessingInk" xmlns:wne="http://schemas.microsoft.com/office/word/2006/wordml" xmlns:wps="http://schemas.microsoft.com/office/word/2010/wordprocessingShape" mc:Ignorable="w14 w15 w16se w16cid wp14">
+  <w:abstractNum w:abstractNumId="0" w15:restartNumberingAfterBreak="0">
+    <w:nsid w:val="42FB69BA"/>
+    <w:multiLevelType w:val="hybridMultilevel"/>
+    <w:tmpl w:val="87ECDAEC"/>
+    <w:lvl w:ilvl="0" w:tplc="AE64C1D4">
+      <w:start w:val="11"/>
+      <w:numFmt w:val="bullet"/>
+      <w:lvlText w:val="-"/>
+      <w:lvlJc w:val="left"/>
+      <w:pPr>
+        <w:ind w:left="720" w:hanging="360"/>
+      </w:pPr>
+      <w:rPr>
+        <w:rFonts w:ascii="Times New Roman" w:eastAsiaTheme="minorHAnsi" w:hAnsi="Times New Roman" w:cs="Times New Roman" w:hint="default"/>
+      </w:rPr>
+    </w:lvl>
+    <w:lvl w:ilvl="1" w:tplc="20000003" w:tentative="1">
+      <w:start w:val="1"/>
+      <w:numFmt w:val="bullet"/>
+      <w:lvlText w:val="o"/>
+      <w:lvlJc w:val="left"/>
+      <w:pPr>
+        <w:ind w:left="1440" w:hanging="360"/>
+      </w:pPr>
+      <w:rPr>
+        <w:rFonts w:ascii="Courier New" w:hAnsi="Courier New" w:cs="Courier New" w:hint="default"/>
+      </w:rPr>
+    </w:lvl>
+    <w:lvl w:ilvl="2" w:tplc="20000005" w:tentative="1">
+      <w:start w:val="1"/>
+      <w:numFmt w:val="bullet"/>
+      <w:lvlText w:val=""/>
+      <w:lvlJc w:val="left"/>
+      <w:pPr>
+        <w:ind w:left="2160" w:hanging="360"/>
+      </w:pPr>
+      <w:rPr>
+        <w:rFonts w:ascii="Wingdings" w:hAnsi="Wingdings" w:hint="default"/>
+      </w:rPr>
+    </w:lvl>
+    <w:lvl w:ilvl="3" w:tplc="20000001" w:tentative="1">
+      <w:start w:val="1"/>
+      <w:numFmt w:val="bullet"/>
+      <w:lvlText w:val=""/>
+      <w:lvlJc w:val="left"/>
+      <w:pPr>
+        <w:ind w:left="2880" w:hanging="360"/>
+      </w:pPr>
+      <w:rPr>
+        <w:rFonts w:ascii="Symbol" w:hAnsi="Symbol" w:hint="default"/>
+      </w:rPr>
+    </w:lvl>
+    <w:lvl w:ilvl="4" w:tplc="20000003" w:tentative="1">
+      <w:start w:val="1"/>
+      <w:numFmt w:val="bullet"/>
+      <w:lvlText w:val="o"/>
+      <w:lvlJc w:val="left"/>
+      <w:pPr>
+        <w:ind w:left="3600" w:hanging="360"/>
+      </w:pPr>
+      <w:rPr>
+        <w:rFonts w:ascii="Courier New" w:hAnsi="Courier New" w:cs="Courier New" w:hint="default"/>
+      </w:rPr>
+    </w:lvl>
+    <w:lvl w:ilvl="5" w:tplc="20000005" w:tentative="1">
+      <w:start w:val="1"/>
+      <w:numFmt w:val="bullet"/>
+      <w:lvlText w:val=""/>
+      <w:lvlJc w:val="left"/>
+      <w:pPr>
+        <w:ind w:left="4320" w:hanging="360"/>
+      </w:pPr>
+      <w:rPr>
+        <w:rFonts w:ascii="Wingdings" w:hAnsi="Wingdings" w:hint="default"/>
+      </w:rPr>
+    </w:lvl>
+    <w:lvl w:ilvl="6" w:tplc="20000001" w:tentative="1">
+      <w:start w:val="1"/>
+      <w:numFmt w:val="bullet"/>
+      <w:lvlText w:val=""/>
+      <w:lvlJc w:val="left"/>
+      <w:pPr>
+        <w:ind w:left="5040" w:hanging="360"/>
+      </w:pPr>
+      <w:rPr>
+        <w:rFonts w:ascii="Symbol" w:hAnsi="Symbol" w:hint="default"/>
+      </w:rPr>
+    </w:lvl>
+    <w:lvl w:ilvl="7" w:tplc="20000003" w:tentative="1">
+      <w:start w:val="1"/>
+      <w:numFmt w:val="bullet"/>
+      <w:lvlText w:val="o"/>
+      <w:lvlJc w:val="left"/>
+      <w:pPr>
+        <w:ind w:left="5760" w:hanging="360"/>
+      </w:pPr>
+      <w:rPr>
+        <w:rFonts w:ascii="Courier New" w:hAnsi="Courier New" w:cs="Courier New" w:hint="default"/>
+      </w:rPr>
+    </w:lvl>
+    <w:lvl w:ilvl="8" w:tplc="20000005" w:tentative="1">
+      <w:start w:val="1"/>
+      <w:numFmt w:val="bullet"/>
+      <w:lvlText w:val=""/>
+      <w:lvlJc w:val="left"/>
+      <w:pPr>
+        <w:ind w:left="6480" w:hanging="360"/>
+      </w:pPr>
+      <w:rPr>
+        <w:rFonts w:ascii="Wingdings" w:hAnsi="Wingdings" w:hint="default"/>
+      </w:rPr>
+    </w:lvl>
+  </w:abstractNum>
+  <w:num w:numId="1">
+    <w:abstractNumId w:val="0"/>
+  </w:num>
+</w:numbering>
 </file>
 
 <file path=word/styles.xml><?xml version="1.0" encoding="utf-8"?>
@@ -2516,6 +3906,17 @@
       <w:lang w:val="en-GB"/>
     </w:rPr>
   </w:style>
+  <w:style w:type="paragraph" w:styleId="ListParagraph">
+    <w:name w:val="List Paragraph"/>
+    <w:basedOn w:val="Normal"/>
+    <w:uiPriority w:val="34"/>
+    <w:qFormat/>
+    <w:rsid w:val="00825026"/>
+    <w:pPr>
+      <w:ind w:left="720"/>
+      <w:contextualSpacing/>
+    </w:pPr>
+  </w:style>
 </w:styles>
 </file>
 

</xml_diff>

<commit_message>
Documentation practicarly done and project files organized.
</commit_message>
<xml_diff>
--- a/Documentation/Fuzzy data analysis practical assignment.docx
+++ b/Documentation/Fuzzy data analysis practical assignment.docx
@@ -214,7 +214,7 @@
             </w:rPr>
             <w:fldChar w:fldCharType="separate"/>
           </w:r>
-          <w:hyperlink w:anchor="_Toc1317061" w:history="1">
+          <w:hyperlink w:anchor="_Toc2515006" w:history="1">
             <w:r>
               <w:rPr>
                 <w:rStyle w:val="Hyperlink"/>
@@ -241,7 +241,7 @@
                 <w:noProof/>
                 <w:webHidden/>
               </w:rPr>
-              <w:instrText xml:space="preserve"> PAGEREF _Toc1317061 \h </w:instrText>
+              <w:instrText xml:space="preserve"> PAGEREF _Toc2515006 \h </w:instrText>
             </w:r>
             <w:r>
               <w:rPr>
@@ -261,7 +261,7 @@
                 <w:noProof/>
                 <w:webHidden/>
               </w:rPr>
-              <w:t>2</w:t>
+              <w:t>3</w:t>
             </w:r>
             <w:r>
               <w:rPr>
@@ -286,7 +286,7 @@
               <w:lang w:val="en-FI" w:eastAsia="en-FI"/>
             </w:rPr>
           </w:pPr>
-          <w:hyperlink w:anchor="_Toc1317062" w:history="1">
+          <w:hyperlink w:anchor="_Toc2515007" w:history="1">
             <w:r>
               <w:rPr>
                 <w:rStyle w:val="Hyperlink"/>
@@ -313,7 +313,7 @@
                 <w:noProof/>
                 <w:webHidden/>
               </w:rPr>
-              <w:instrText xml:space="preserve"> PAGEREF _Toc1317062 \h </w:instrText>
+              <w:instrText xml:space="preserve"> PAGEREF _Toc2515007 \h </w:instrText>
             </w:r>
             <w:r>
               <w:rPr>
@@ -358,7 +358,7 @@
               <w:lang w:val="en-FI" w:eastAsia="en-FI"/>
             </w:rPr>
           </w:pPr>
-          <w:hyperlink w:anchor="_Toc1317063" w:history="1">
+          <w:hyperlink w:anchor="_Toc2515008" w:history="1">
             <w:r>
               <w:rPr>
                 <w:rStyle w:val="Hyperlink"/>
@@ -385,7 +385,7 @@
                 <w:noProof/>
                 <w:webHidden/>
               </w:rPr>
-              <w:instrText xml:space="preserve"> PAGEREF _Toc1317063 \h </w:instrText>
+              <w:instrText xml:space="preserve"> PAGEREF _Toc2515008 \h </w:instrText>
             </w:r>
             <w:r>
               <w:rPr>
@@ -430,7 +430,7 @@
               <w:lang w:val="en-FI" w:eastAsia="en-FI"/>
             </w:rPr>
           </w:pPr>
-          <w:hyperlink w:anchor="_Toc1317064" w:history="1">
+          <w:hyperlink w:anchor="_Toc2515009" w:history="1">
             <w:r>
               <w:rPr>
                 <w:rStyle w:val="Hyperlink"/>
@@ -457,7 +457,7 @@
                 <w:noProof/>
                 <w:webHidden/>
               </w:rPr>
-              <w:instrText xml:space="preserve"> PAGEREF _Toc1317064 \h </w:instrText>
+              <w:instrText xml:space="preserve"> PAGEREF _Toc2515009 \h </w:instrText>
             </w:r>
             <w:r>
               <w:rPr>
@@ -502,7 +502,7 @@
               <w:lang w:val="en-FI" w:eastAsia="en-FI"/>
             </w:rPr>
           </w:pPr>
-          <w:hyperlink w:anchor="_Toc1317065" w:history="1">
+          <w:hyperlink w:anchor="_Toc2515010" w:history="1">
             <w:r>
               <w:rPr>
                 <w:rStyle w:val="Hyperlink"/>
@@ -529,7 +529,7 @@
                 <w:noProof/>
                 <w:webHidden/>
               </w:rPr>
-              <w:instrText xml:space="preserve"> PAGEREF _Toc1317065 \h </w:instrText>
+              <w:instrText xml:space="preserve"> PAGEREF _Toc2515010 \h </w:instrText>
             </w:r>
             <w:r>
               <w:rPr>
@@ -574,13 +574,13 @@
               <w:lang w:val="en-FI" w:eastAsia="en-FI"/>
             </w:rPr>
           </w:pPr>
-          <w:hyperlink w:anchor="_Toc1317066" w:history="1">
+          <w:hyperlink w:anchor="_Toc2515011" w:history="1">
             <w:r>
               <w:rPr>
                 <w:rStyle w:val="Hyperlink"/>
                 <w:noProof/>
               </w:rPr>
-              <w:t>Fuzzy similarity classifier</w:t>
+              <w:t>Testing FKNN optimal parameter values with reduced dataset</w:t>
             </w:r>
             <w:r>
               <w:rPr>
@@ -601,7 +601,7 @@
                 <w:noProof/>
                 <w:webHidden/>
               </w:rPr>
-              <w:instrText xml:space="preserve"> PAGEREF _Toc1317066 \h </w:instrText>
+              <w:instrText xml:space="preserve"> PAGEREF _Toc2515011 \h </w:instrText>
             </w:r>
             <w:r>
               <w:rPr>
@@ -622,6 +622,78 @@
                 <w:webHidden/>
               </w:rPr>
               <w:t>10</w:t>
+            </w:r>
+            <w:r>
+              <w:rPr>
+                <w:noProof/>
+                <w:webHidden/>
+              </w:rPr>
+              <w:fldChar w:fldCharType="end"/>
+            </w:r>
+          </w:hyperlink>
+        </w:p>
+        <w:p>
+          <w:pPr>
+            <w:pStyle w:val="TOC2"/>
+            <w:tabs>
+              <w:tab w:val="right" w:leader="dot" w:pos="9016"/>
+            </w:tabs>
+            <w:rPr>
+              <w:rFonts w:asciiTheme="minorHAnsi" w:eastAsiaTheme="minorEastAsia" w:hAnsiTheme="minorHAnsi" w:cstheme="minorBidi"/>
+              <w:noProof/>
+              <w:sz w:val="22"/>
+              <w:szCs w:val="22"/>
+              <w:lang w:val="en-FI" w:eastAsia="en-FI"/>
+            </w:rPr>
+          </w:pPr>
+          <w:hyperlink w:anchor="_Toc2515012" w:history="1">
+            <w:r>
+              <w:rPr>
+                <w:rStyle w:val="Hyperlink"/>
+                <w:noProof/>
+              </w:rPr>
+              <w:t>Fuzzy similarity classifier</w:t>
+            </w:r>
+            <w:r>
+              <w:rPr>
+                <w:noProof/>
+                <w:webHidden/>
+              </w:rPr>
+              <w:tab/>
+            </w:r>
+            <w:r>
+              <w:rPr>
+                <w:noProof/>
+                <w:webHidden/>
+              </w:rPr>
+              <w:fldChar w:fldCharType="begin"/>
+            </w:r>
+            <w:r>
+              <w:rPr>
+                <w:noProof/>
+                <w:webHidden/>
+              </w:rPr>
+              <w:instrText xml:space="preserve"> PAGEREF _Toc2515012 \h </w:instrText>
+            </w:r>
+            <w:r>
+              <w:rPr>
+                <w:noProof/>
+                <w:webHidden/>
+              </w:rPr>
+            </w:r>
+            <w:r>
+              <w:rPr>
+                <w:noProof/>
+                <w:webHidden/>
+              </w:rPr>
+              <w:fldChar w:fldCharType="separate"/>
+            </w:r>
+            <w:r>
+              <w:rPr>
+                <w:noProof/>
+                <w:webHidden/>
+              </w:rPr>
+              <w:t>11</w:t>
             </w:r>
             <w:r>
               <w:rPr>
@@ -646,7 +718,7 @@
               <w:lang w:val="en-FI" w:eastAsia="en-FI"/>
             </w:rPr>
           </w:pPr>
-          <w:hyperlink w:anchor="_Toc1317067" w:history="1">
+          <w:hyperlink w:anchor="_Toc2515013" w:history="1">
             <w:r>
               <w:rPr>
                 <w:rStyle w:val="Hyperlink"/>
@@ -673,7 +745,7 @@
                 <w:noProof/>
                 <w:webHidden/>
               </w:rPr>
-              <w:instrText xml:space="preserve"> PAGEREF _Toc1317067 \h </w:instrText>
+              <w:instrText xml:space="preserve"> PAGEREF _Toc2515013 \h </w:instrText>
             </w:r>
             <w:r>
               <w:rPr>
@@ -693,7 +765,7 @@
                 <w:noProof/>
                 <w:webHidden/>
               </w:rPr>
-              <w:t>13</w:t>
+              <w:t>14</w:t>
             </w:r>
             <w:r>
               <w:rPr>
@@ -718,7 +790,7 @@
               <w:lang w:val="en-FI" w:eastAsia="en-FI"/>
             </w:rPr>
           </w:pPr>
-          <w:hyperlink w:anchor="_Toc1317068" w:history="1">
+          <w:hyperlink w:anchor="_Toc2515014" w:history="1">
             <w:r>
               <w:rPr>
                 <w:rStyle w:val="Hyperlink"/>
@@ -745,7 +817,7 @@
                 <w:noProof/>
                 <w:webHidden/>
               </w:rPr>
-              <w:instrText xml:space="preserve"> PAGEREF _Toc1317068 \h </w:instrText>
+              <w:instrText xml:space="preserve"> PAGEREF _Toc2515014 \h </w:instrText>
             </w:r>
             <w:r>
               <w:rPr>
@@ -765,7 +837,7 @@
                 <w:noProof/>
                 <w:webHidden/>
               </w:rPr>
-              <w:t>13</w:t>
+              <w:t>16</w:t>
             </w:r>
             <w:r>
               <w:rPr>
@@ -802,7 +874,7 @@
       <w:pPr>
         <w:pStyle w:val="Heading1"/>
       </w:pPr>
-      <w:bookmarkStart w:id="0" w:name="_Toc1317061"/>
+      <w:bookmarkStart w:id="0" w:name="_Toc2515006"/>
       <w:r>
         <w:lastRenderedPageBreak/>
         <w:t>Introduction</w:t>
@@ -998,28 +1070,10 @@
         <w:t xml:space="preserve">may contain </w:t>
       </w:r>
       <w:r>
-        <w:t xml:space="preserve">coding errors and mistakes, </w:t>
-      </w:r>
-      <w:r>
-        <w:t xml:space="preserve">and especially </w:t>
-      </w:r>
-      <w:r>
-        <w:t xml:space="preserve">in </w:t>
-      </w:r>
-      <w:r>
-        <w:t>similarity-based</w:t>
-      </w:r>
-      <w:r>
-        <w:t xml:space="preserve"> classification method </w:t>
-      </w:r>
-      <w:r>
-        <w:t>I</w:t>
-      </w:r>
-      <w:r>
-        <w:t xml:space="preserve"> found the results</w:t>
-      </w:r>
-      <w:r>
-        <w:t xml:space="preserve"> to be odd.</w:t>
+        <w:t>coding errors and mistakes</w:t>
+      </w:r>
+      <w:r>
+        <w:t xml:space="preserve"> and should not be used as template for something else.</w:t>
       </w:r>
     </w:p>
     <w:p>
@@ -1033,7 +1087,10 @@
         <w:t xml:space="preserve"> classifications are done with </w:t>
       </w:r>
       <w:r>
-        <w:t>only normalized data, PCA processed data and FPCA processed data</w:t>
+        <w:t>only-</w:t>
+      </w:r>
+      <w:r>
+        <w:t>normalized data, PCA processed data and FPCA processed data</w:t>
       </w:r>
       <w:r>
         <w:t xml:space="preserve">. </w:t>
@@ -1060,6 +1117,8 @@
         </w:rPr>
         <w:t>The classification problem</w:t>
       </w:r>
+      <w:bookmarkStart w:id="1" w:name="_GoBack"/>
+      <w:bookmarkEnd w:id="1"/>
     </w:p>
     <w:p>
       <w:r>
@@ -1273,11 +1332,11 @@
       <w:pPr>
         <w:pStyle w:val="Heading1"/>
       </w:pPr>
-      <w:bookmarkStart w:id="1" w:name="_Toc1317062"/>
+      <w:bookmarkStart w:id="2" w:name="_Toc2515007"/>
       <w:r>
         <w:t>Data wrangling</w:t>
       </w:r>
-      <w:bookmarkEnd w:id="1"/>
+      <w:bookmarkEnd w:id="2"/>
     </w:p>
     <w:p/>
     <w:p>
@@ -1361,13 +1420,25 @@
         <w:t>was defined as ordinary</w:t>
       </w:r>
       <w:r>
-        <w:t xml:space="preserve">. If the </w:t>
+        <w:t>. If the</w:t>
+      </w:r>
+      <w:r>
+        <w:t xml:space="preserve"> variable</w:t>
+      </w:r>
+      <w:r>
+        <w:t xml:space="preserve"> </w:t>
       </w:r>
       <w:r>
         <w:t xml:space="preserve">consisted missing values, a dummy variable for missing job etc. was created. </w:t>
       </w:r>
       <w:r>
-        <w:t xml:space="preserve">The unknown job can be seen to provide extra information value. </w:t>
+        <w:t>The unknown job can be seen to provide extra information value</w:t>
+      </w:r>
+      <w:r>
+        <w:t xml:space="preserve"> (the person might not give job information for a reason)</w:t>
+      </w:r>
+      <w:r>
+        <w:t xml:space="preserve">. </w:t>
       </w:r>
       <w:r>
         <w:t>However,</w:t>
@@ -1500,7 +1571,6 @@
     <w:p>
       <w:proofErr w:type="spellStart"/>
       <w:r>
-        <w:lastRenderedPageBreak/>
         <w:t>neverContactedF</w:t>
       </w:r>
       <w:proofErr w:type="spellEnd"/>
@@ -1517,6 +1587,12 @@
       <w:r>
         <w:t xml:space="preserve"> = [0 50 100 150];</w:t>
       </w:r>
+      <w:r>
+        <w:t xml:space="preserve"> % trapezoidal fuzzy set with core </w:t>
+      </w:r>
+      <w:r>
+        <w:t>50…100 and support 0...150.</w:t>
+      </w:r>
     </w:p>
     <w:p>
       <w:proofErr w:type="spellStart"/>
@@ -1754,11 +1830,14 @@
       <w:proofErr w:type="spellEnd"/>
       <w:r>
         <w:tab/>
-        <w:t xml:space="preserve"> | Categorization mfile</w:t>
-      </w:r>
+        <w:t xml:space="preserve"> | Categorization </w:t>
+      </w:r>
+      <w:proofErr w:type="spellStart"/>
+      <w:r>
+        <w:t>mfile</w:t>
+      </w:r>
+      <w:proofErr w:type="spellEnd"/>
     </w:p>
-    <w:p/>
-    <w:p/>
     <w:p/>
     <w:p/>
     <w:p/>
@@ -1767,12 +1846,12 @@
       <w:pPr>
         <w:pStyle w:val="Heading1"/>
       </w:pPr>
-      <w:bookmarkStart w:id="2" w:name="_Toc1317063"/>
+      <w:bookmarkStart w:id="3" w:name="_Toc2515008"/>
       <w:r>
         <w:lastRenderedPageBreak/>
         <w:t>Classification models</w:t>
       </w:r>
-      <w:bookmarkEnd w:id="2"/>
+      <w:bookmarkEnd w:id="3"/>
     </w:p>
     <w:p>
       <w:r>
@@ -1868,7 +1947,13 @@
         <w:t xml:space="preserve">NN and FKNN methods is 30 </w:t>
       </w:r>
       <w:r>
-        <w:t xml:space="preserve">and the classifier the </w:t>
+        <w:t>and the</w:t>
+      </w:r>
+      <w:r>
+        <w:t xml:space="preserve"> similarity</w:t>
+      </w:r>
+      <w:r>
+        <w:t xml:space="preserve"> classifier </w:t>
       </w:r>
       <w:r>
         <w:t xml:space="preserve">training data is split into train and validation sets 100 times. </w:t>
@@ -1900,18 +1985,30 @@
         <w:t xml:space="preserve">processed data </w:t>
       </w:r>
       <w:r>
-        <w:t xml:space="preserve">gains higher sensitivity in classification results than only normalized data and if FPCA provides better results than PCA classified data. </w:t>
+        <w:t>gains higher sensitivity in classification results than only</w:t>
+      </w:r>
+      <w:r>
+        <w:t>-</w:t>
+      </w:r>
+      <w:r>
+        <w:t xml:space="preserve">normalized data and if FPCA provides better results than PCA </w:t>
+      </w:r>
+      <w:r>
+        <w:t>processed</w:t>
+      </w:r>
+      <w:r>
+        <w:t xml:space="preserve"> data. </w:t>
       </w:r>
     </w:p>
     <w:p>
       <w:pPr>
         <w:pStyle w:val="Heading2"/>
       </w:pPr>
-      <w:bookmarkStart w:id="3" w:name="_Toc1317064"/>
+      <w:bookmarkStart w:id="4" w:name="_Toc2515009"/>
       <w:r>
         <w:t>Normal K-NN</w:t>
       </w:r>
-      <w:bookmarkEnd w:id="3"/>
+      <w:bookmarkEnd w:id="4"/>
       <w:r>
         <w:t xml:space="preserve"> </w:t>
       </w:r>
@@ -1927,10 +2024,7 @@
         <w:t xml:space="preserve"> as can be seen from table </w:t>
       </w:r>
       <w:r>
-        <w:rPr>
-          <w:b/>
-        </w:rPr>
-        <w:t>X</w:t>
+        <w:t>1</w:t>
       </w:r>
       <w:r>
         <w:t xml:space="preserve">. </w:t>
@@ -1939,10 +2033,13 @@
         <w:t>However,</w:t>
       </w:r>
       <w:r>
-        <w:t xml:space="preserve"> the differences are small and higher sensitivity may have been achieved with </w:t>
-      </w:r>
-      <w:r>
-        <w:t xml:space="preserve">smaller specificity. </w:t>
+        <w:t xml:space="preserve"> the differences are small and higher sensitivity </w:t>
+      </w:r>
+      <w:r>
+        <w:t>was achieved with lower specificity.</w:t>
+      </w:r>
+      <w:r>
+        <w:t xml:space="preserve"> </w:t>
       </w:r>
     </w:p>
     <w:p>
@@ -1950,7 +2047,19 @@
         <w:rPr>
           <w:b/>
         </w:rPr>
-        <w:t xml:space="preserve">Table X. </w:t>
+        <w:t xml:space="preserve">Table </w:t>
+      </w:r>
+      <w:r>
+        <w:rPr>
+          <w:b/>
+        </w:rPr>
+        <w:t>1</w:t>
+      </w:r>
+      <w:r>
+        <w:rPr>
+          <w:b/>
+        </w:rPr>
+        <w:t xml:space="preserve">. </w:t>
       </w:r>
       <w:r>
         <w:t>K-NN performance table</w:t>
@@ -1963,14 +2072,14 @@
         <w:tblLook w:val="04A0" w:firstRow="1" w:lastRow="0" w:firstColumn="1" w:lastColumn="0" w:noHBand="0" w:noVBand="1"/>
       </w:tblPr>
       <w:tblGrid>
-        <w:gridCol w:w="1543"/>
-        <w:gridCol w:w="3006"/>
-        <w:gridCol w:w="1041"/>
-        <w:gridCol w:w="756"/>
-        <w:gridCol w:w="756"/>
-        <w:gridCol w:w="876"/>
-        <w:gridCol w:w="756"/>
-        <w:gridCol w:w="756"/>
+        <w:gridCol w:w="1555"/>
+        <w:gridCol w:w="3118"/>
+        <w:gridCol w:w="1061"/>
+        <w:gridCol w:w="727"/>
+        <w:gridCol w:w="734"/>
+        <w:gridCol w:w="841"/>
+        <w:gridCol w:w="727"/>
+        <w:gridCol w:w="727"/>
       </w:tblGrid>
       <w:tr>
         <w:trPr>
@@ -1983,7 +2092,19 @@
             <w:shd w:val="clear" w:color="auto" w:fill="1F3864" w:themeFill="accent1" w:themeFillShade="80"/>
           </w:tcPr>
           <w:p>
-            <w:r>
+            <w:pPr>
+              <w:rPr>
+                <w:rFonts w:ascii="Open Sans" w:hAnsi="Open Sans" w:cs="Open Sans"/>
+                <w:sz w:val="20"/>
+                <w:szCs w:val="20"/>
+              </w:rPr>
+            </w:pPr>
+            <w:r>
+              <w:rPr>
+                <w:rFonts w:ascii="Open Sans" w:hAnsi="Open Sans" w:cs="Open Sans"/>
+                <w:sz w:val="20"/>
+                <w:szCs w:val="20"/>
+              </w:rPr>
               <w:t>K-NN</w:t>
             </w:r>
           </w:p>
@@ -1993,7 +2114,15 @@
             <w:tcW w:w="3118" w:type="dxa"/>
             <w:shd w:val="clear" w:color="auto" w:fill="1F3864" w:themeFill="accent1" w:themeFillShade="80"/>
           </w:tcPr>
-          <w:p/>
+          <w:p>
+            <w:pPr>
+              <w:rPr>
+                <w:rFonts w:ascii="Open Sans" w:hAnsi="Open Sans" w:cs="Open Sans"/>
+                <w:sz w:val="20"/>
+                <w:szCs w:val="20"/>
+              </w:rPr>
+            </w:pPr>
+          </w:p>
         </w:tc>
         <w:tc>
           <w:tcPr>
@@ -2002,7 +2131,19 @@
             <w:shd w:val="clear" w:color="auto" w:fill="1F3864" w:themeFill="accent1" w:themeFillShade="80"/>
           </w:tcPr>
           <w:p>
-            <w:r>
+            <w:pPr>
+              <w:rPr>
+                <w:rFonts w:ascii="Open Sans" w:hAnsi="Open Sans" w:cs="Open Sans"/>
+                <w:sz w:val="20"/>
+                <w:szCs w:val="20"/>
+              </w:rPr>
+            </w:pPr>
+            <w:r>
+              <w:rPr>
+                <w:rFonts w:ascii="Open Sans" w:hAnsi="Open Sans" w:cs="Open Sans"/>
+                <w:sz w:val="20"/>
+                <w:szCs w:val="20"/>
+              </w:rPr>
               <w:t>Training set</w:t>
             </w:r>
           </w:p>
@@ -2014,7 +2155,19 @@
             <w:shd w:val="clear" w:color="auto" w:fill="1F3864" w:themeFill="accent1" w:themeFillShade="80"/>
           </w:tcPr>
           <w:p>
-            <w:r>
+            <w:pPr>
+              <w:rPr>
+                <w:rFonts w:ascii="Open Sans" w:hAnsi="Open Sans" w:cs="Open Sans"/>
+                <w:sz w:val="20"/>
+                <w:szCs w:val="20"/>
+              </w:rPr>
+            </w:pPr>
+            <w:r>
+              <w:rPr>
+                <w:rFonts w:ascii="Open Sans" w:hAnsi="Open Sans" w:cs="Open Sans"/>
+                <w:sz w:val="20"/>
+                <w:szCs w:val="20"/>
+              </w:rPr>
               <w:t>Test set</w:t>
             </w:r>
           </w:p>
@@ -2030,7 +2183,15 @@
             <w:vMerge/>
             <w:shd w:val="clear" w:color="auto" w:fill="1F3864" w:themeFill="accent1" w:themeFillShade="80"/>
           </w:tcPr>
-          <w:p/>
+          <w:p>
+            <w:pPr>
+              <w:rPr>
+                <w:rFonts w:ascii="Open Sans" w:hAnsi="Open Sans" w:cs="Open Sans"/>
+                <w:sz w:val="20"/>
+                <w:szCs w:val="20"/>
+              </w:rPr>
+            </w:pPr>
+          </w:p>
         </w:tc>
         <w:tc>
           <w:tcPr>
@@ -2038,7 +2199,19 @@
             <w:shd w:val="clear" w:color="auto" w:fill="1F3864" w:themeFill="accent1" w:themeFillShade="80"/>
           </w:tcPr>
           <w:p>
-            <w:r>
+            <w:pPr>
+              <w:rPr>
+                <w:rFonts w:ascii="Open Sans" w:hAnsi="Open Sans" w:cs="Open Sans"/>
+                <w:sz w:val="20"/>
+                <w:szCs w:val="20"/>
+              </w:rPr>
+            </w:pPr>
+            <w:r>
+              <w:rPr>
+                <w:rFonts w:ascii="Open Sans" w:hAnsi="Open Sans" w:cs="Open Sans"/>
+                <w:sz w:val="20"/>
+                <w:szCs w:val="20"/>
+              </w:rPr>
               <w:t>Parameters</w:t>
             </w:r>
           </w:p>
@@ -2049,8 +2222,20 @@
             <w:shd w:val="clear" w:color="auto" w:fill="1F3864" w:themeFill="accent1" w:themeFillShade="80"/>
           </w:tcPr>
           <w:p>
+            <w:pPr>
+              <w:rPr>
+                <w:rFonts w:ascii="Open Sans" w:hAnsi="Open Sans" w:cs="Open Sans"/>
+                <w:sz w:val="20"/>
+                <w:szCs w:val="20"/>
+              </w:rPr>
+            </w:pPr>
             <w:proofErr w:type="spellStart"/>
             <w:r>
+              <w:rPr>
+                <w:rFonts w:ascii="Open Sans" w:hAnsi="Open Sans" w:cs="Open Sans"/>
+                <w:sz w:val="20"/>
+                <w:szCs w:val="20"/>
+              </w:rPr>
               <w:t>Acc</w:t>
             </w:r>
             <w:proofErr w:type="spellEnd"/>
@@ -2062,7 +2247,19 @@
             <w:shd w:val="clear" w:color="auto" w:fill="1F3864" w:themeFill="accent1" w:themeFillShade="80"/>
           </w:tcPr>
           <w:p>
-            <w:r>
+            <w:pPr>
+              <w:rPr>
+                <w:rFonts w:ascii="Open Sans" w:hAnsi="Open Sans" w:cs="Open Sans"/>
+                <w:sz w:val="20"/>
+                <w:szCs w:val="20"/>
+              </w:rPr>
+            </w:pPr>
+            <w:r>
+              <w:rPr>
+                <w:rFonts w:ascii="Open Sans" w:hAnsi="Open Sans" w:cs="Open Sans"/>
+                <w:sz w:val="20"/>
+                <w:szCs w:val="20"/>
+              </w:rPr>
               <w:t>Sen</w:t>
             </w:r>
           </w:p>
@@ -2073,8 +2270,20 @@
             <w:shd w:val="clear" w:color="auto" w:fill="1F3864" w:themeFill="accent1" w:themeFillShade="80"/>
           </w:tcPr>
           <w:p>
+            <w:pPr>
+              <w:rPr>
+                <w:rFonts w:ascii="Open Sans" w:hAnsi="Open Sans" w:cs="Open Sans"/>
+                <w:sz w:val="20"/>
+                <w:szCs w:val="20"/>
+              </w:rPr>
+            </w:pPr>
             <w:proofErr w:type="spellStart"/>
             <w:r>
+              <w:rPr>
+                <w:rFonts w:ascii="Open Sans" w:hAnsi="Open Sans" w:cs="Open Sans"/>
+                <w:sz w:val="20"/>
+                <w:szCs w:val="20"/>
+              </w:rPr>
               <w:t>Spe</w:t>
             </w:r>
             <w:proofErr w:type="spellEnd"/>
@@ -2086,8 +2295,20 @@
             <w:shd w:val="clear" w:color="auto" w:fill="1F3864" w:themeFill="accent1" w:themeFillShade="80"/>
           </w:tcPr>
           <w:p>
+            <w:pPr>
+              <w:rPr>
+                <w:rFonts w:ascii="Open Sans" w:hAnsi="Open Sans" w:cs="Open Sans"/>
+                <w:sz w:val="20"/>
+                <w:szCs w:val="20"/>
+              </w:rPr>
+            </w:pPr>
             <w:proofErr w:type="spellStart"/>
             <w:r>
+              <w:rPr>
+                <w:rFonts w:ascii="Open Sans" w:hAnsi="Open Sans" w:cs="Open Sans"/>
+                <w:sz w:val="20"/>
+                <w:szCs w:val="20"/>
+              </w:rPr>
               <w:t>Acc</w:t>
             </w:r>
             <w:proofErr w:type="spellEnd"/>
@@ -2099,7 +2320,19 @@
             <w:shd w:val="clear" w:color="auto" w:fill="1F3864" w:themeFill="accent1" w:themeFillShade="80"/>
           </w:tcPr>
           <w:p>
-            <w:r>
+            <w:pPr>
+              <w:rPr>
+                <w:rFonts w:ascii="Open Sans" w:hAnsi="Open Sans" w:cs="Open Sans"/>
+                <w:sz w:val="20"/>
+                <w:szCs w:val="20"/>
+              </w:rPr>
+            </w:pPr>
+            <w:r>
+              <w:rPr>
+                <w:rFonts w:ascii="Open Sans" w:hAnsi="Open Sans" w:cs="Open Sans"/>
+                <w:sz w:val="20"/>
+                <w:szCs w:val="20"/>
+              </w:rPr>
               <w:t>Sen</w:t>
             </w:r>
           </w:p>
@@ -2110,8 +2343,20 @@
             <w:shd w:val="clear" w:color="auto" w:fill="1F3864" w:themeFill="accent1" w:themeFillShade="80"/>
           </w:tcPr>
           <w:p>
+            <w:pPr>
+              <w:rPr>
+                <w:rFonts w:ascii="Open Sans" w:hAnsi="Open Sans" w:cs="Open Sans"/>
+                <w:sz w:val="20"/>
+                <w:szCs w:val="20"/>
+              </w:rPr>
+            </w:pPr>
             <w:proofErr w:type="spellStart"/>
             <w:r>
+              <w:rPr>
+                <w:rFonts w:ascii="Open Sans" w:hAnsi="Open Sans" w:cs="Open Sans"/>
+                <w:sz w:val="20"/>
+                <w:szCs w:val="20"/>
+              </w:rPr>
               <w:t>Spe</w:t>
             </w:r>
             <w:proofErr w:type="spellEnd"/>
@@ -2128,7 +2373,19 @@
             <w:shd w:val="clear" w:color="auto" w:fill="DEEAF6" w:themeFill="accent5" w:themeFillTint="33"/>
           </w:tcPr>
           <w:p>
-            <w:r>
+            <w:pPr>
+              <w:rPr>
+                <w:rFonts w:ascii="Open Sans" w:hAnsi="Open Sans" w:cs="Open Sans"/>
+                <w:sz w:val="20"/>
+                <w:szCs w:val="20"/>
+              </w:rPr>
+            </w:pPr>
+            <w:r>
+              <w:rPr>
+                <w:rFonts w:ascii="Open Sans" w:hAnsi="Open Sans" w:cs="Open Sans"/>
+                <w:sz w:val="20"/>
+                <w:szCs w:val="20"/>
+              </w:rPr>
               <w:t>BASELINE</w:t>
             </w:r>
           </w:p>
@@ -2138,7 +2395,15 @@
             <w:tcW w:w="3118" w:type="dxa"/>
             <w:shd w:val="clear" w:color="auto" w:fill="AEAAAA" w:themeFill="background2" w:themeFillShade="BF"/>
           </w:tcPr>
-          <w:p/>
+          <w:p>
+            <w:pPr>
+              <w:rPr>
+                <w:rFonts w:ascii="Open Sans" w:hAnsi="Open Sans" w:cs="Open Sans"/>
+                <w:sz w:val="20"/>
+                <w:szCs w:val="20"/>
+              </w:rPr>
+            </w:pPr>
+          </w:p>
         </w:tc>
         <w:tc>
           <w:tcPr>
@@ -2148,7 +2413,15 @@
             </w:tcBorders>
             <w:shd w:val="clear" w:color="auto" w:fill="AEAAAA" w:themeFill="background2" w:themeFillShade="BF"/>
           </w:tcPr>
-          <w:p/>
+          <w:p>
+            <w:pPr>
+              <w:rPr>
+                <w:rFonts w:ascii="Open Sans" w:hAnsi="Open Sans" w:cs="Open Sans"/>
+                <w:sz w:val="20"/>
+                <w:szCs w:val="20"/>
+              </w:rPr>
+            </w:pPr>
+          </w:p>
         </w:tc>
         <w:tc>
           <w:tcPr>
@@ -2158,7 +2431,15 @@
             </w:tcBorders>
             <w:shd w:val="clear" w:color="auto" w:fill="AEAAAA" w:themeFill="background2" w:themeFillShade="BF"/>
           </w:tcPr>
-          <w:p/>
+          <w:p>
+            <w:pPr>
+              <w:rPr>
+                <w:rFonts w:ascii="Open Sans" w:hAnsi="Open Sans" w:cs="Open Sans"/>
+                <w:sz w:val="20"/>
+                <w:szCs w:val="20"/>
+              </w:rPr>
+            </w:pPr>
+          </w:p>
         </w:tc>
         <w:tc>
           <w:tcPr>
@@ -2168,7 +2449,15 @@
             </w:tcBorders>
             <w:shd w:val="clear" w:color="auto" w:fill="AEAAAA" w:themeFill="background2" w:themeFillShade="BF"/>
           </w:tcPr>
-          <w:p/>
+          <w:p>
+            <w:pPr>
+              <w:rPr>
+                <w:rFonts w:ascii="Open Sans" w:hAnsi="Open Sans" w:cs="Open Sans"/>
+                <w:sz w:val="20"/>
+                <w:szCs w:val="20"/>
+              </w:rPr>
+            </w:pPr>
+          </w:p>
         </w:tc>
         <w:tc>
           <w:tcPr>
@@ -2176,7 +2465,19 @@
             <w:shd w:val="clear" w:color="auto" w:fill="DEEAF6" w:themeFill="accent5" w:themeFillTint="33"/>
           </w:tcPr>
           <w:p>
-            <w:r>
+            <w:pPr>
+              <w:rPr>
+                <w:rFonts w:ascii="Open Sans" w:hAnsi="Open Sans" w:cs="Open Sans"/>
+                <w:sz w:val="20"/>
+                <w:szCs w:val="20"/>
+              </w:rPr>
+            </w:pPr>
+            <w:r>
+              <w:rPr>
+                <w:rFonts w:ascii="Open Sans" w:hAnsi="Open Sans" w:cs="Open Sans"/>
+                <w:sz w:val="20"/>
+                <w:szCs w:val="20"/>
+              </w:rPr>
               <w:t>0.9419</w:t>
             </w:r>
           </w:p>
@@ -2187,7 +2488,19 @@
             <w:shd w:val="clear" w:color="auto" w:fill="DEEAF6" w:themeFill="accent5" w:themeFillTint="33"/>
           </w:tcPr>
           <w:p>
-            <w:r>
+            <w:pPr>
+              <w:rPr>
+                <w:rFonts w:ascii="Open Sans" w:hAnsi="Open Sans" w:cs="Open Sans"/>
+                <w:sz w:val="20"/>
+                <w:szCs w:val="20"/>
+              </w:rPr>
+            </w:pPr>
+            <w:r>
+              <w:rPr>
+                <w:rFonts w:ascii="Open Sans" w:hAnsi="Open Sans" w:cs="Open Sans"/>
+                <w:sz w:val="20"/>
+                <w:szCs w:val="20"/>
+              </w:rPr>
               <w:t>0</w:t>
             </w:r>
           </w:p>
@@ -2198,7 +2511,19 @@
             <w:shd w:val="clear" w:color="auto" w:fill="DEEAF6" w:themeFill="accent5" w:themeFillTint="33"/>
           </w:tcPr>
           <w:p>
-            <w:r>
+            <w:pPr>
+              <w:rPr>
+                <w:rFonts w:ascii="Open Sans" w:hAnsi="Open Sans" w:cs="Open Sans"/>
+                <w:sz w:val="20"/>
+                <w:szCs w:val="20"/>
+              </w:rPr>
+            </w:pPr>
+            <w:r>
+              <w:rPr>
+                <w:rFonts w:ascii="Open Sans" w:hAnsi="Open Sans" w:cs="Open Sans"/>
+                <w:sz w:val="20"/>
+                <w:szCs w:val="20"/>
+              </w:rPr>
               <w:t>1</w:t>
             </w:r>
           </w:p>
@@ -2214,7 +2539,19 @@
             <w:shd w:val="clear" w:color="auto" w:fill="DEEAF6" w:themeFill="accent5" w:themeFillTint="33"/>
           </w:tcPr>
           <w:p>
-            <w:r>
+            <w:pPr>
+              <w:rPr>
+                <w:rFonts w:ascii="Open Sans" w:hAnsi="Open Sans" w:cs="Open Sans"/>
+                <w:sz w:val="20"/>
+                <w:szCs w:val="20"/>
+              </w:rPr>
+            </w:pPr>
+            <w:r>
+              <w:rPr>
+                <w:rFonts w:ascii="Open Sans" w:hAnsi="Open Sans" w:cs="Open Sans"/>
+                <w:sz w:val="20"/>
+                <w:szCs w:val="20"/>
+              </w:rPr>
               <w:t>K-NN</w:t>
             </w:r>
           </w:p>
@@ -2225,12 +2562,36 @@
             <w:shd w:val="clear" w:color="auto" w:fill="DEEAF6" w:themeFill="accent5" w:themeFillTint="33"/>
           </w:tcPr>
           <w:p>
-            <w:r>
+            <w:pPr>
+              <w:rPr>
+                <w:rFonts w:ascii="Open Sans" w:hAnsi="Open Sans" w:cs="Open Sans"/>
+                <w:sz w:val="20"/>
+                <w:szCs w:val="20"/>
+              </w:rPr>
+            </w:pPr>
+            <w:r>
+              <w:rPr>
+                <w:rFonts w:ascii="Open Sans" w:hAnsi="Open Sans" w:cs="Open Sans"/>
+                <w:sz w:val="20"/>
+                <w:szCs w:val="20"/>
+              </w:rPr>
               <w:t>K-NN neighbours: 1</w:t>
             </w:r>
           </w:p>
           <w:p>
-            <w:r>
+            <w:pPr>
+              <w:rPr>
+                <w:rFonts w:ascii="Open Sans" w:hAnsi="Open Sans" w:cs="Open Sans"/>
+                <w:sz w:val="20"/>
+                <w:szCs w:val="20"/>
+              </w:rPr>
+            </w:pPr>
+            <w:r>
+              <w:rPr>
+                <w:rFonts w:ascii="Open Sans" w:hAnsi="Open Sans" w:cs="Open Sans"/>
+                <w:sz w:val="20"/>
+                <w:szCs w:val="20"/>
+              </w:rPr>
               <w:t>Independent variables: 25</w:t>
             </w:r>
           </w:p>
@@ -2241,7 +2602,19 @@
             <w:shd w:val="clear" w:color="auto" w:fill="DEEAF6" w:themeFill="accent5" w:themeFillTint="33"/>
           </w:tcPr>
           <w:p>
-            <w:r>
+            <w:pPr>
+              <w:rPr>
+                <w:rFonts w:ascii="Open Sans" w:hAnsi="Open Sans" w:cs="Open Sans"/>
+                <w:sz w:val="20"/>
+                <w:szCs w:val="20"/>
+              </w:rPr>
+            </w:pPr>
+            <w:r>
+              <w:rPr>
+                <w:rFonts w:ascii="Open Sans" w:hAnsi="Open Sans" w:cs="Open Sans"/>
+                <w:sz w:val="20"/>
+                <w:szCs w:val="20"/>
+              </w:rPr>
               <w:t>0.925</w:t>
             </w:r>
           </w:p>
@@ -2252,7 +2625,19 @@
             <w:shd w:val="clear" w:color="auto" w:fill="DEEAF6" w:themeFill="accent5" w:themeFillTint="33"/>
           </w:tcPr>
           <w:p>
-            <w:r>
+            <w:pPr>
+              <w:rPr>
+                <w:rFonts w:ascii="Open Sans" w:hAnsi="Open Sans" w:cs="Open Sans"/>
+                <w:sz w:val="20"/>
+                <w:szCs w:val="20"/>
+              </w:rPr>
+            </w:pPr>
+            <w:r>
+              <w:rPr>
+                <w:rFonts w:ascii="Open Sans" w:hAnsi="Open Sans" w:cs="Open Sans"/>
+                <w:sz w:val="20"/>
+                <w:szCs w:val="20"/>
+              </w:rPr>
               <w:t>0.200</w:t>
             </w:r>
           </w:p>
@@ -2263,7 +2648,19 @@
             <w:shd w:val="clear" w:color="auto" w:fill="DEEAF6" w:themeFill="accent5" w:themeFillTint="33"/>
           </w:tcPr>
           <w:p>
-            <w:r>
+            <w:pPr>
+              <w:rPr>
+                <w:rFonts w:ascii="Open Sans" w:hAnsi="Open Sans" w:cs="Open Sans"/>
+                <w:sz w:val="20"/>
+                <w:szCs w:val="20"/>
+              </w:rPr>
+            </w:pPr>
+            <w:r>
+              <w:rPr>
+                <w:rFonts w:ascii="Open Sans" w:hAnsi="Open Sans" w:cs="Open Sans"/>
+                <w:sz w:val="20"/>
+                <w:szCs w:val="20"/>
+              </w:rPr>
               <w:t>0.970</w:t>
             </w:r>
           </w:p>
@@ -2274,7 +2671,19 @@
             <w:shd w:val="clear" w:color="auto" w:fill="DEEAF6" w:themeFill="accent5" w:themeFillTint="33"/>
           </w:tcPr>
           <w:p>
-            <w:r>
+            <w:pPr>
+              <w:rPr>
+                <w:rFonts w:ascii="Open Sans" w:hAnsi="Open Sans" w:cs="Open Sans"/>
+                <w:sz w:val="20"/>
+                <w:szCs w:val="20"/>
+              </w:rPr>
+            </w:pPr>
+            <w:r>
+              <w:rPr>
+                <w:rFonts w:ascii="Open Sans" w:hAnsi="Open Sans" w:cs="Open Sans"/>
+                <w:sz w:val="20"/>
+                <w:szCs w:val="20"/>
+              </w:rPr>
               <w:t>0.746</w:t>
             </w:r>
           </w:p>
@@ -2285,7 +2694,19 @@
             <w:shd w:val="clear" w:color="auto" w:fill="DEEAF6" w:themeFill="accent5" w:themeFillTint="33"/>
           </w:tcPr>
           <w:p>
-            <w:r>
+            <w:pPr>
+              <w:rPr>
+                <w:rFonts w:ascii="Open Sans" w:hAnsi="Open Sans" w:cs="Open Sans"/>
+                <w:sz w:val="20"/>
+                <w:szCs w:val="20"/>
+              </w:rPr>
+            </w:pPr>
+            <w:r>
+              <w:rPr>
+                <w:rFonts w:ascii="Open Sans" w:hAnsi="Open Sans" w:cs="Open Sans"/>
+                <w:sz w:val="20"/>
+                <w:szCs w:val="20"/>
+              </w:rPr>
               <w:t>0.170</w:t>
             </w:r>
           </w:p>
@@ -2296,7 +2717,19 @@
             <w:shd w:val="clear" w:color="auto" w:fill="DEEAF6" w:themeFill="accent5" w:themeFillTint="33"/>
           </w:tcPr>
           <w:p>
-            <w:r>
+            <w:pPr>
+              <w:rPr>
+                <w:rFonts w:ascii="Open Sans" w:hAnsi="Open Sans" w:cs="Open Sans"/>
+                <w:sz w:val="20"/>
+                <w:szCs w:val="20"/>
+              </w:rPr>
+            </w:pPr>
+            <w:r>
+              <w:rPr>
+                <w:rFonts w:ascii="Open Sans" w:hAnsi="Open Sans" w:cs="Open Sans"/>
+                <w:sz w:val="20"/>
+                <w:szCs w:val="20"/>
+              </w:rPr>
               <w:t>0.943</w:t>
             </w:r>
           </w:p>
@@ -2312,7 +2745,19 @@
             <w:shd w:val="clear" w:color="auto" w:fill="DEEAF6" w:themeFill="accent5" w:themeFillTint="33"/>
           </w:tcPr>
           <w:p>
-            <w:r>
+            <w:pPr>
+              <w:rPr>
+                <w:rFonts w:ascii="Open Sans" w:hAnsi="Open Sans" w:cs="Open Sans"/>
+                <w:sz w:val="20"/>
+                <w:szCs w:val="20"/>
+              </w:rPr>
+            </w:pPr>
+            <w:r>
+              <w:rPr>
+                <w:rFonts w:ascii="Open Sans" w:hAnsi="Open Sans" w:cs="Open Sans"/>
+                <w:sz w:val="20"/>
+                <w:szCs w:val="20"/>
+              </w:rPr>
               <w:t>PCA &amp; K-NN</w:t>
             </w:r>
           </w:p>
@@ -2323,12 +2768,36 @@
             <w:shd w:val="clear" w:color="auto" w:fill="DEEAF6" w:themeFill="accent5" w:themeFillTint="33"/>
           </w:tcPr>
           <w:p>
-            <w:r>
+            <w:pPr>
+              <w:rPr>
+                <w:rFonts w:ascii="Open Sans" w:hAnsi="Open Sans" w:cs="Open Sans"/>
+                <w:sz w:val="20"/>
+                <w:szCs w:val="20"/>
+              </w:rPr>
+            </w:pPr>
+            <w:r>
+              <w:rPr>
+                <w:rFonts w:ascii="Open Sans" w:hAnsi="Open Sans" w:cs="Open Sans"/>
+                <w:sz w:val="20"/>
+                <w:szCs w:val="20"/>
+              </w:rPr>
               <w:t>K-NN neighbours: 1</w:t>
             </w:r>
           </w:p>
           <w:p>
-            <w:r>
+            <w:pPr>
+              <w:rPr>
+                <w:rFonts w:ascii="Open Sans" w:hAnsi="Open Sans" w:cs="Open Sans"/>
+                <w:sz w:val="20"/>
+                <w:szCs w:val="20"/>
+              </w:rPr>
+            </w:pPr>
+            <w:r>
+              <w:rPr>
+                <w:rFonts w:ascii="Open Sans" w:hAnsi="Open Sans" w:cs="Open Sans"/>
+                <w:sz w:val="20"/>
+                <w:szCs w:val="20"/>
+              </w:rPr>
               <w:t>Independent variables: 28</w:t>
             </w:r>
           </w:p>
@@ -2339,7 +2808,19 @@
             <w:shd w:val="clear" w:color="auto" w:fill="DEEAF6" w:themeFill="accent5" w:themeFillTint="33"/>
           </w:tcPr>
           <w:p>
-            <w:r>
+            <w:pPr>
+              <w:rPr>
+                <w:rFonts w:ascii="Open Sans" w:hAnsi="Open Sans" w:cs="Open Sans"/>
+                <w:sz w:val="20"/>
+                <w:szCs w:val="20"/>
+              </w:rPr>
+            </w:pPr>
+            <w:r>
+              <w:rPr>
+                <w:rFonts w:ascii="Open Sans" w:hAnsi="Open Sans" w:cs="Open Sans"/>
+                <w:sz w:val="20"/>
+                <w:szCs w:val="20"/>
+              </w:rPr>
               <w:t>0.937</w:t>
             </w:r>
           </w:p>
@@ -2350,7 +2831,19 @@
             <w:shd w:val="clear" w:color="auto" w:fill="DEEAF6" w:themeFill="accent5" w:themeFillTint="33"/>
           </w:tcPr>
           <w:p>
-            <w:r>
+            <w:pPr>
+              <w:rPr>
+                <w:rFonts w:ascii="Open Sans" w:hAnsi="Open Sans" w:cs="Open Sans"/>
+                <w:sz w:val="20"/>
+                <w:szCs w:val="20"/>
+              </w:rPr>
+            </w:pPr>
+            <w:r>
+              <w:rPr>
+                <w:rFonts w:ascii="Open Sans" w:hAnsi="Open Sans" w:cs="Open Sans"/>
+                <w:sz w:val="20"/>
+                <w:szCs w:val="20"/>
+              </w:rPr>
               <w:t>0.333</w:t>
             </w:r>
           </w:p>
@@ -2361,7 +2854,19 @@
             <w:shd w:val="clear" w:color="auto" w:fill="DEEAF6" w:themeFill="accent5" w:themeFillTint="33"/>
           </w:tcPr>
           <w:p>
-            <w:r>
+            <w:pPr>
+              <w:rPr>
+                <w:rFonts w:ascii="Open Sans" w:hAnsi="Open Sans" w:cs="Open Sans"/>
+                <w:sz w:val="20"/>
+                <w:szCs w:val="20"/>
+              </w:rPr>
+            </w:pPr>
+            <w:r>
+              <w:rPr>
+                <w:rFonts w:ascii="Open Sans" w:hAnsi="Open Sans" w:cs="Open Sans"/>
+                <w:sz w:val="20"/>
+                <w:szCs w:val="20"/>
+              </w:rPr>
               <w:t>0.971</w:t>
             </w:r>
           </w:p>
@@ -2372,7 +2877,19 @@
             <w:shd w:val="clear" w:color="auto" w:fill="DEEAF6" w:themeFill="accent5" w:themeFillTint="33"/>
           </w:tcPr>
           <w:p>
-            <w:r>
+            <w:pPr>
+              <w:rPr>
+                <w:rFonts w:ascii="Open Sans" w:hAnsi="Open Sans" w:cs="Open Sans"/>
+                <w:sz w:val="20"/>
+                <w:szCs w:val="20"/>
+              </w:rPr>
+            </w:pPr>
+            <w:r>
+              <w:rPr>
+                <w:rFonts w:ascii="Open Sans" w:hAnsi="Open Sans" w:cs="Open Sans"/>
+                <w:sz w:val="20"/>
+                <w:szCs w:val="20"/>
+              </w:rPr>
               <w:t>0.750</w:t>
             </w:r>
           </w:p>
@@ -2383,7 +2900,19 @@
             <w:shd w:val="clear" w:color="auto" w:fill="DEEAF6" w:themeFill="accent5" w:themeFillTint="33"/>
           </w:tcPr>
           <w:p>
-            <w:r>
+            <w:pPr>
+              <w:rPr>
+                <w:rFonts w:ascii="Open Sans" w:hAnsi="Open Sans" w:cs="Open Sans"/>
+                <w:sz w:val="20"/>
+                <w:szCs w:val="20"/>
+              </w:rPr>
+            </w:pPr>
+            <w:r>
+              <w:rPr>
+                <w:rFonts w:ascii="Open Sans" w:hAnsi="Open Sans" w:cs="Open Sans"/>
+                <w:sz w:val="20"/>
+                <w:szCs w:val="20"/>
+              </w:rPr>
               <w:t>0.213</w:t>
             </w:r>
           </w:p>
@@ -2394,7 +2923,19 @@
             <w:shd w:val="clear" w:color="auto" w:fill="DEEAF6" w:themeFill="accent5" w:themeFillTint="33"/>
           </w:tcPr>
           <w:p>
-            <w:r>
+            <w:pPr>
+              <w:rPr>
+                <w:rFonts w:ascii="Open Sans" w:hAnsi="Open Sans" w:cs="Open Sans"/>
+                <w:sz w:val="20"/>
+                <w:szCs w:val="20"/>
+              </w:rPr>
+            </w:pPr>
+            <w:r>
+              <w:rPr>
+                <w:rFonts w:ascii="Open Sans" w:hAnsi="Open Sans" w:cs="Open Sans"/>
+                <w:sz w:val="20"/>
+                <w:szCs w:val="20"/>
+              </w:rPr>
               <w:t>0.932</w:t>
             </w:r>
           </w:p>
@@ -2410,7 +2951,19 @@
             <w:shd w:val="clear" w:color="auto" w:fill="DEEAF6" w:themeFill="accent5" w:themeFillTint="33"/>
           </w:tcPr>
           <w:p>
-            <w:r>
+            <w:pPr>
+              <w:rPr>
+                <w:rFonts w:ascii="Open Sans" w:hAnsi="Open Sans" w:cs="Open Sans"/>
+                <w:sz w:val="20"/>
+                <w:szCs w:val="20"/>
+              </w:rPr>
+            </w:pPr>
+            <w:r>
+              <w:rPr>
+                <w:rFonts w:ascii="Open Sans" w:hAnsi="Open Sans" w:cs="Open Sans"/>
+                <w:sz w:val="20"/>
+                <w:szCs w:val="20"/>
+              </w:rPr>
               <w:t>Fuzzy PCA &amp; K-NN</w:t>
             </w:r>
           </w:p>
@@ -2421,12 +2974,36 @@
             <w:shd w:val="clear" w:color="auto" w:fill="DEEAF6" w:themeFill="accent5" w:themeFillTint="33"/>
           </w:tcPr>
           <w:p>
-            <w:r>
+            <w:pPr>
+              <w:rPr>
+                <w:rFonts w:ascii="Open Sans" w:hAnsi="Open Sans" w:cs="Open Sans"/>
+                <w:sz w:val="20"/>
+                <w:szCs w:val="20"/>
+              </w:rPr>
+            </w:pPr>
+            <w:r>
+              <w:rPr>
+                <w:rFonts w:ascii="Open Sans" w:hAnsi="Open Sans" w:cs="Open Sans"/>
+                <w:sz w:val="20"/>
+                <w:szCs w:val="20"/>
+              </w:rPr>
               <w:t>K-NN neighbours: 1</w:t>
             </w:r>
           </w:p>
           <w:p>
-            <w:r>
+            <w:pPr>
+              <w:rPr>
+                <w:rFonts w:ascii="Open Sans" w:hAnsi="Open Sans" w:cs="Open Sans"/>
+                <w:sz w:val="20"/>
+                <w:szCs w:val="20"/>
+              </w:rPr>
+            </w:pPr>
+            <w:r>
+              <w:rPr>
+                <w:rFonts w:ascii="Open Sans" w:hAnsi="Open Sans" w:cs="Open Sans"/>
+                <w:sz w:val="20"/>
+                <w:szCs w:val="20"/>
+              </w:rPr>
               <w:t>Independent variables: 30</w:t>
             </w:r>
           </w:p>
@@ -2437,7 +3014,19 @@
             <w:shd w:val="clear" w:color="auto" w:fill="DEEAF6" w:themeFill="accent5" w:themeFillTint="33"/>
           </w:tcPr>
           <w:p>
-            <w:r>
+            <w:pPr>
+              <w:rPr>
+                <w:rFonts w:ascii="Open Sans" w:hAnsi="Open Sans" w:cs="Open Sans"/>
+                <w:sz w:val="20"/>
+                <w:szCs w:val="20"/>
+              </w:rPr>
+            </w:pPr>
+            <w:r>
+              <w:rPr>
+                <w:rFonts w:ascii="Open Sans" w:hAnsi="Open Sans" w:cs="Open Sans"/>
+                <w:sz w:val="20"/>
+                <w:szCs w:val="20"/>
+              </w:rPr>
               <w:t>0.934</w:t>
             </w:r>
           </w:p>
@@ -2448,7 +3037,19 @@
             <w:shd w:val="clear" w:color="auto" w:fill="DEEAF6" w:themeFill="accent5" w:themeFillTint="33"/>
           </w:tcPr>
           <w:p>
-            <w:r>
+            <w:pPr>
+              <w:rPr>
+                <w:rFonts w:ascii="Open Sans" w:hAnsi="Open Sans" w:cs="Open Sans"/>
+                <w:sz w:val="20"/>
+                <w:szCs w:val="20"/>
+              </w:rPr>
+            </w:pPr>
+            <w:r>
+              <w:rPr>
+                <w:rFonts w:ascii="Open Sans" w:hAnsi="Open Sans" w:cs="Open Sans"/>
+                <w:sz w:val="20"/>
+                <w:szCs w:val="20"/>
+              </w:rPr>
               <w:t>0.323</w:t>
             </w:r>
           </w:p>
@@ -2459,7 +3060,19 @@
             <w:shd w:val="clear" w:color="auto" w:fill="DEEAF6" w:themeFill="accent5" w:themeFillTint="33"/>
           </w:tcPr>
           <w:p>
-            <w:r>
+            <w:pPr>
+              <w:rPr>
+                <w:rFonts w:ascii="Open Sans" w:hAnsi="Open Sans" w:cs="Open Sans"/>
+                <w:sz w:val="20"/>
+                <w:szCs w:val="20"/>
+              </w:rPr>
+            </w:pPr>
+            <w:r>
+              <w:rPr>
+                <w:rFonts w:ascii="Open Sans" w:hAnsi="Open Sans" w:cs="Open Sans"/>
+                <w:sz w:val="20"/>
+                <w:szCs w:val="20"/>
+              </w:rPr>
               <w:t>0.971</w:t>
             </w:r>
           </w:p>
@@ -2470,7 +3083,19 @@
             <w:shd w:val="clear" w:color="auto" w:fill="DEEAF6" w:themeFill="accent5" w:themeFillTint="33"/>
           </w:tcPr>
           <w:p>
-            <w:r>
+            <w:pPr>
+              <w:rPr>
+                <w:rFonts w:ascii="Open Sans" w:hAnsi="Open Sans" w:cs="Open Sans"/>
+                <w:sz w:val="20"/>
+                <w:szCs w:val="20"/>
+              </w:rPr>
+            </w:pPr>
+            <w:r>
+              <w:rPr>
+                <w:rFonts w:ascii="Open Sans" w:hAnsi="Open Sans" w:cs="Open Sans"/>
+                <w:sz w:val="20"/>
+                <w:szCs w:val="20"/>
+              </w:rPr>
               <w:t>0.724</w:t>
             </w:r>
           </w:p>
@@ -2483,12 +3108,16 @@
           <w:p>
             <w:pPr>
               <w:rPr>
-                <w:b/>
-              </w:rPr>
-            </w:pPr>
-            <w:r>
-              <w:rPr>
-                <w:b/>
+                <w:rFonts w:ascii="Open Sans" w:hAnsi="Open Sans" w:cs="Open Sans"/>
+                <w:sz w:val="20"/>
+                <w:szCs w:val="20"/>
+              </w:rPr>
+            </w:pPr>
+            <w:r>
+              <w:rPr>
+                <w:rFonts w:ascii="Open Sans" w:hAnsi="Open Sans" w:cs="Open Sans"/>
+                <w:sz w:val="20"/>
+                <w:szCs w:val="20"/>
               </w:rPr>
               <w:t>0.251</w:t>
             </w:r>
@@ -2500,7 +3129,19 @@
             <w:shd w:val="clear" w:color="auto" w:fill="DEEAF6" w:themeFill="accent5" w:themeFillTint="33"/>
           </w:tcPr>
           <w:p>
-            <w:r>
+            <w:pPr>
+              <w:rPr>
+                <w:rFonts w:ascii="Open Sans" w:hAnsi="Open Sans" w:cs="Open Sans"/>
+                <w:sz w:val="20"/>
+                <w:szCs w:val="20"/>
+              </w:rPr>
+            </w:pPr>
+            <w:r>
+              <w:rPr>
+                <w:rFonts w:ascii="Open Sans" w:hAnsi="Open Sans" w:cs="Open Sans"/>
+                <w:sz w:val="20"/>
+                <w:szCs w:val="20"/>
+              </w:rPr>
               <w:t>0.885</w:t>
             </w:r>
           </w:p>
@@ -2573,13 +3214,16 @@
         <w:t xml:space="preserve">From figure </w:t>
       </w:r>
       <w:r>
+        <w:t>1</w:t>
+      </w:r>
+      <w:r>
         <w:rPr>
           <w:b/>
         </w:rPr>
-        <w:t xml:space="preserve">X </w:t>
-      </w:r>
-      <w:r>
-        <w:t xml:space="preserve"> it can be seen that the number of independent variables to include in the classification does not have high effect </w:t>
+        <w:t xml:space="preserve"> </w:t>
+      </w:r>
+      <w:r>
+        <w:t xml:space="preserve"> it can be seen that the number of independent variables does not have high effect </w:t>
       </w:r>
       <w:r>
         <w:t xml:space="preserve">on classification sensitivity. </w:t>
@@ -2675,7 +3319,19 @@
         <w:rPr>
           <w:b/>
         </w:rPr>
-        <w:t xml:space="preserve">Figure X. </w:t>
+        <w:t xml:space="preserve">Figure </w:t>
+      </w:r>
+      <w:r>
+        <w:rPr>
+          <w:b/>
+        </w:rPr>
+        <w:t>1</w:t>
+      </w:r>
+      <w:r>
+        <w:rPr>
+          <w:b/>
+        </w:rPr>
+        <w:t xml:space="preserve">. </w:t>
       </w:r>
       <w:r>
         <w:t xml:space="preserve"> K-NN PCA </w:t>
@@ -2691,7 +3347,7 @@
       <w:pPr>
         <w:pStyle w:val="Heading2"/>
       </w:pPr>
-      <w:bookmarkStart w:id="4" w:name="_Toc1317065"/>
+      <w:bookmarkStart w:id="5" w:name="_Toc2515010"/>
       <w:r>
         <w:lastRenderedPageBreak/>
         <w:t>Fuzzy K-</w:t>
@@ -2699,7 +3355,7 @@
       <w:r>
         <w:t>NN</w:t>
       </w:r>
-      <w:bookmarkEnd w:id="4"/>
+      <w:bookmarkEnd w:id="5"/>
       <w:r>
         <w:t xml:space="preserve"> </w:t>
       </w:r>
@@ -2866,7 +3522,19 @@
         <w:rPr>
           <w:noProof/>
         </w:rPr>
-        <w:t xml:space="preserve">has a weight to belonging to each class, </w:t>
+        <w:t xml:space="preserve">has a </w:t>
+      </w:r>
+      <w:r>
+        <w:rPr>
+          <w:noProof/>
+        </w:rPr>
+        <w:t>membership degrees for each class</w:t>
+      </w:r>
+      <w:r>
+        <w:rPr>
+          <w:noProof/>
+        </w:rPr>
+        <w:t xml:space="preserve">, </w:t>
       </w:r>
       <w:r>
         <w:rPr>
@@ -2890,13 +3558,25 @@
         <w:rPr>
           <w:noProof/>
         </w:rPr>
-        <w:t xml:space="preserve">predicting classed from a new </w:t>
-      </w:r>
-      <w:r>
-        <w:rPr>
-          <w:noProof/>
-        </w:rPr>
-        <w:t>dataset</w:t>
+        <w:t>predicting classe</w:t>
+      </w:r>
+      <w:r>
+        <w:rPr>
+          <w:noProof/>
+        </w:rPr>
+        <w:t>s</w:t>
+      </w:r>
+      <w:r>
+        <w:rPr>
+          <w:noProof/>
+        </w:rPr>
+        <w:t xml:space="preserve"> </w:t>
+      </w:r>
+      <w:r>
+        <w:rPr>
+          <w:noProof/>
+        </w:rPr>
+        <w:t>for new observations</w:t>
       </w:r>
       <w:r>
         <w:rPr>
@@ -2908,7 +3588,13 @@
         <w:rPr>
           <w:noProof/>
         </w:rPr>
-        <w:t xml:space="preserve">The model does not consider each </w:t>
+        <w:t>FKNN</w:t>
+      </w:r>
+      <w:r>
+        <w:rPr>
+          <w:noProof/>
+        </w:rPr>
+        <w:t xml:space="preserve"> does not consider each </w:t>
       </w:r>
       <w:r>
         <w:rPr>
@@ -2920,7 +3606,13 @@
         <w:rPr>
           <w:noProof/>
         </w:rPr>
-        <w:t>equal weight in the model training process.</w:t>
+        <w:t xml:space="preserve">equal weight </w:t>
+      </w:r>
+      <w:r>
+        <w:rPr>
+          <w:noProof/>
+        </w:rPr>
+        <w:t>in classification progress.</w:t>
       </w:r>
       <w:r>
         <w:rPr>
@@ -2939,38 +3631,37 @@
         <w:rPr>
           <w:noProof/>
         </w:rPr>
-        <w:t>The FKNN method</w:t>
-      </w:r>
-      <w:r>
-        <w:rPr>
-          <w:noProof/>
-        </w:rPr>
-        <w:t xml:space="preserve"> responds </w:t>
-      </w:r>
-      <w:r>
-        <w:rPr>
-          <w:noProof/>
-        </w:rPr>
-        <w:t xml:space="preserve">very similiarly to </w:t>
-      </w:r>
-      <w:r>
-        <w:rPr>
-          <w:noProof/>
-        </w:rPr>
-        <w:t>changes in number of k-nearest neighour and independent variables</w:t>
-      </w:r>
-      <w:r>
-        <w:rPr>
-          <w:noProof/>
-        </w:rPr>
-        <w:t xml:space="preserve"> as can be seen from figure </w:t>
-      </w:r>
-      <w:r>
-        <w:rPr>
-          <w:b/>
-          <w:noProof/>
-        </w:rPr>
-        <w:t>X.</w:t>
+        <w:t>The FKNN method seems to behave similarly</w:t>
+      </w:r>
+      <w:r>
+        <w:rPr>
+          <w:noProof/>
+        </w:rPr>
+        <w:t xml:space="preserve"> to KNN method</w:t>
+      </w:r>
+      <w:r>
+        <w:rPr>
+          <w:noProof/>
+        </w:rPr>
+        <w:t xml:space="preserve"> </w:t>
+      </w:r>
+      <w:r>
+        <w:rPr>
+          <w:noProof/>
+        </w:rPr>
+        <w:t>in terms of parameter optimization</w:t>
+      </w:r>
+      <w:r>
+        <w:rPr>
+          <w:noProof/>
+        </w:rPr>
+        <w:t>, as can be seen from figure 2.</w:t>
+      </w:r>
+      <w:r>
+        <w:rPr>
+          <w:noProof/>
+        </w:rPr>
+        <w:t xml:space="preserve"> </w:t>
       </w:r>
     </w:p>
     <w:p>
@@ -3033,7 +3724,19 @@
         <w:rPr>
           <w:b/>
         </w:rPr>
-        <w:t>Figure X.</w:t>
+        <w:t xml:space="preserve">Figure </w:t>
+      </w:r>
+      <w:r>
+        <w:rPr>
+          <w:b/>
+        </w:rPr>
+        <w:t>2</w:t>
+      </w:r>
+      <w:r>
+        <w:rPr>
+          <w:b/>
+        </w:rPr>
+        <w:t>.</w:t>
       </w:r>
       <w:r>
         <w:t xml:space="preserve"> </w:t>
@@ -3094,10 +3797,13 @@
         <w:t xml:space="preserve">Table </w:t>
       </w:r>
       <w:r>
+        <w:t>2</w:t>
+      </w:r>
+      <w:r>
         <w:rPr>
           <w:b/>
         </w:rPr>
-        <w:t xml:space="preserve">X </w:t>
+        <w:t xml:space="preserve"> </w:t>
       </w:r>
       <w:r>
         <w:t>consists the results of FKNN classification performance.</w:t>
@@ -3109,7 +3815,19 @@
         <w:rPr>
           <w:b/>
         </w:rPr>
-        <w:t>Table X.</w:t>
+        <w:t xml:space="preserve">Table </w:t>
+      </w:r>
+      <w:r>
+        <w:rPr>
+          <w:b/>
+        </w:rPr>
+        <w:t>2</w:t>
+      </w:r>
+      <w:r>
+        <w:rPr>
+          <w:b/>
+        </w:rPr>
+        <w:t>.</w:t>
       </w:r>
       <w:r>
         <w:t xml:space="preserve"> Fuzzy K-</w:t>
@@ -3131,14 +3849,14 @@
         <w:tblLook w:val="04A0" w:firstRow="1" w:lastRow="0" w:firstColumn="1" w:lastColumn="0" w:noHBand="0" w:noVBand="1"/>
       </w:tblPr>
       <w:tblGrid>
-        <w:gridCol w:w="1968"/>
-        <w:gridCol w:w="2411"/>
-        <w:gridCol w:w="829"/>
-        <w:gridCol w:w="829"/>
-        <w:gridCol w:w="829"/>
-        <w:gridCol w:w="966"/>
-        <w:gridCol w:w="829"/>
-        <w:gridCol w:w="829"/>
+        <w:gridCol w:w="2263"/>
+        <w:gridCol w:w="2741"/>
+        <w:gridCol w:w="727"/>
+        <w:gridCol w:w="727"/>
+        <w:gridCol w:w="727"/>
+        <w:gridCol w:w="841"/>
+        <w:gridCol w:w="732"/>
+        <w:gridCol w:w="732"/>
       </w:tblGrid>
       <w:tr>
         <w:trPr>
@@ -3154,11 +3872,15 @@
             <w:pPr>
               <w:rPr>
                 <w:rFonts w:ascii="Open Sans" w:hAnsi="Open Sans" w:cs="Open Sans"/>
-              </w:rPr>
-            </w:pPr>
-            <w:r>
-              <w:rPr>
-                <w:rFonts w:ascii="Open Sans" w:hAnsi="Open Sans" w:cs="Open Sans"/>
+                <w:sz w:val="20"/>
+                <w:szCs w:val="20"/>
+              </w:rPr>
+            </w:pPr>
+            <w:r>
+              <w:rPr>
+                <w:rFonts w:ascii="Open Sans" w:hAnsi="Open Sans" w:cs="Open Sans"/>
+                <w:sz w:val="20"/>
+                <w:szCs w:val="20"/>
               </w:rPr>
               <w:t>FUZZY K-NN</w:t>
             </w:r>
@@ -3173,6 +3895,8 @@
             <w:pPr>
               <w:rPr>
                 <w:rFonts w:ascii="Open Sans" w:hAnsi="Open Sans" w:cs="Open Sans"/>
+                <w:sz w:val="20"/>
+                <w:szCs w:val="20"/>
               </w:rPr>
             </w:pPr>
           </w:p>
@@ -3187,11 +3911,15 @@
             <w:pPr>
               <w:rPr>
                 <w:rFonts w:ascii="Open Sans" w:hAnsi="Open Sans" w:cs="Open Sans"/>
-              </w:rPr>
-            </w:pPr>
-            <w:r>
-              <w:rPr>
-                <w:rFonts w:ascii="Open Sans" w:hAnsi="Open Sans" w:cs="Open Sans"/>
+                <w:sz w:val="20"/>
+                <w:szCs w:val="20"/>
+              </w:rPr>
+            </w:pPr>
+            <w:r>
+              <w:rPr>
+                <w:rFonts w:ascii="Open Sans" w:hAnsi="Open Sans" w:cs="Open Sans"/>
+                <w:sz w:val="20"/>
+                <w:szCs w:val="20"/>
               </w:rPr>
               <w:t>Training set</w:t>
             </w:r>
@@ -3207,11 +3935,15 @@
             <w:pPr>
               <w:rPr>
                 <w:rFonts w:ascii="Open Sans" w:hAnsi="Open Sans" w:cs="Open Sans"/>
-              </w:rPr>
-            </w:pPr>
-            <w:r>
-              <w:rPr>
-                <w:rFonts w:ascii="Open Sans" w:hAnsi="Open Sans" w:cs="Open Sans"/>
+                <w:sz w:val="20"/>
+                <w:szCs w:val="20"/>
+              </w:rPr>
+            </w:pPr>
+            <w:r>
+              <w:rPr>
+                <w:rFonts w:ascii="Open Sans" w:hAnsi="Open Sans" w:cs="Open Sans"/>
+                <w:sz w:val="20"/>
+                <w:szCs w:val="20"/>
               </w:rPr>
               <w:t>Test set</w:t>
             </w:r>
@@ -3232,6 +3964,8 @@
             <w:pPr>
               <w:rPr>
                 <w:rFonts w:ascii="Open Sans" w:hAnsi="Open Sans" w:cs="Open Sans"/>
+                <w:sz w:val="20"/>
+                <w:szCs w:val="20"/>
               </w:rPr>
             </w:pPr>
           </w:p>
@@ -3245,11 +3979,15 @@
             <w:pPr>
               <w:rPr>
                 <w:rFonts w:ascii="Open Sans" w:hAnsi="Open Sans" w:cs="Open Sans"/>
-              </w:rPr>
-            </w:pPr>
-            <w:r>
-              <w:rPr>
-                <w:rFonts w:ascii="Open Sans" w:hAnsi="Open Sans" w:cs="Open Sans"/>
+                <w:sz w:val="20"/>
+                <w:szCs w:val="20"/>
+              </w:rPr>
+            </w:pPr>
+            <w:r>
+              <w:rPr>
+                <w:rFonts w:ascii="Open Sans" w:hAnsi="Open Sans" w:cs="Open Sans"/>
+                <w:sz w:val="20"/>
+                <w:szCs w:val="20"/>
               </w:rPr>
               <w:t>Parameters</w:t>
             </w:r>
@@ -3264,12 +4002,16 @@
             <w:pPr>
               <w:rPr>
                 <w:rFonts w:ascii="Open Sans" w:hAnsi="Open Sans" w:cs="Open Sans"/>
+                <w:sz w:val="20"/>
+                <w:szCs w:val="20"/>
               </w:rPr>
             </w:pPr>
             <w:proofErr w:type="spellStart"/>
             <w:r>
               <w:rPr>
                 <w:rFonts w:ascii="Open Sans" w:hAnsi="Open Sans" w:cs="Open Sans"/>
+                <w:sz w:val="20"/>
+                <w:szCs w:val="20"/>
               </w:rPr>
               <w:t>Acc</w:t>
             </w:r>
@@ -3285,11 +4027,15 @@
             <w:pPr>
               <w:rPr>
                 <w:rFonts w:ascii="Open Sans" w:hAnsi="Open Sans" w:cs="Open Sans"/>
-              </w:rPr>
-            </w:pPr>
-            <w:r>
-              <w:rPr>
-                <w:rFonts w:ascii="Open Sans" w:hAnsi="Open Sans" w:cs="Open Sans"/>
+                <w:sz w:val="20"/>
+                <w:szCs w:val="20"/>
+              </w:rPr>
+            </w:pPr>
+            <w:r>
+              <w:rPr>
+                <w:rFonts w:ascii="Open Sans" w:hAnsi="Open Sans" w:cs="Open Sans"/>
+                <w:sz w:val="20"/>
+                <w:szCs w:val="20"/>
               </w:rPr>
               <w:t>Sen</w:t>
             </w:r>
@@ -3304,12 +4050,16 @@
             <w:pPr>
               <w:rPr>
                 <w:rFonts w:ascii="Open Sans" w:hAnsi="Open Sans" w:cs="Open Sans"/>
+                <w:sz w:val="20"/>
+                <w:szCs w:val="20"/>
               </w:rPr>
             </w:pPr>
             <w:proofErr w:type="spellStart"/>
             <w:r>
               <w:rPr>
                 <w:rFonts w:ascii="Open Sans" w:hAnsi="Open Sans" w:cs="Open Sans"/>
+                <w:sz w:val="20"/>
+                <w:szCs w:val="20"/>
               </w:rPr>
               <w:t>Spe</w:t>
             </w:r>
@@ -3325,18 +4075,24 @@
             <w:pPr>
               <w:rPr>
                 <w:rFonts w:ascii="Open Sans" w:hAnsi="Open Sans" w:cs="Open Sans"/>
+                <w:sz w:val="20"/>
+                <w:szCs w:val="20"/>
               </w:rPr>
             </w:pPr>
             <w:proofErr w:type="spellStart"/>
             <w:r>
               <w:rPr>
                 <w:rFonts w:ascii="Open Sans" w:hAnsi="Open Sans" w:cs="Open Sans"/>
+                <w:sz w:val="20"/>
+                <w:szCs w:val="20"/>
               </w:rPr>
               <w:t>Ac</w:t>
             </w:r>
             <w:r>
               <w:rPr>
                 <w:rFonts w:ascii="Open Sans" w:hAnsi="Open Sans" w:cs="Open Sans"/>
+                <w:sz w:val="20"/>
+                <w:szCs w:val="20"/>
               </w:rPr>
               <w:t>c</w:t>
             </w:r>
@@ -3352,11 +4108,15 @@
             <w:pPr>
               <w:rPr>
                 <w:rFonts w:ascii="Open Sans" w:hAnsi="Open Sans" w:cs="Open Sans"/>
-              </w:rPr>
-            </w:pPr>
-            <w:r>
-              <w:rPr>
-                <w:rFonts w:ascii="Open Sans" w:hAnsi="Open Sans" w:cs="Open Sans"/>
+                <w:sz w:val="20"/>
+                <w:szCs w:val="20"/>
+              </w:rPr>
+            </w:pPr>
+            <w:r>
+              <w:rPr>
+                <w:rFonts w:ascii="Open Sans" w:hAnsi="Open Sans" w:cs="Open Sans"/>
+                <w:sz w:val="20"/>
+                <w:szCs w:val="20"/>
               </w:rPr>
               <w:t>Sen</w:t>
             </w:r>
@@ -3371,12 +4131,16 @@
             <w:pPr>
               <w:rPr>
                 <w:rFonts w:ascii="Open Sans" w:hAnsi="Open Sans" w:cs="Open Sans"/>
+                <w:sz w:val="20"/>
+                <w:szCs w:val="20"/>
               </w:rPr>
             </w:pPr>
             <w:proofErr w:type="spellStart"/>
             <w:r>
               <w:rPr>
                 <w:rFonts w:ascii="Open Sans" w:hAnsi="Open Sans" w:cs="Open Sans"/>
+                <w:sz w:val="20"/>
+                <w:szCs w:val="20"/>
               </w:rPr>
               <w:t>Spe</w:t>
             </w:r>
@@ -3397,11 +4161,15 @@
             <w:pPr>
               <w:rPr>
                 <w:rFonts w:ascii="Open Sans" w:hAnsi="Open Sans" w:cs="Open Sans"/>
-              </w:rPr>
-            </w:pPr>
-            <w:r>
-              <w:rPr>
-                <w:rFonts w:ascii="Open Sans" w:hAnsi="Open Sans" w:cs="Open Sans"/>
+                <w:sz w:val="20"/>
+                <w:szCs w:val="20"/>
+              </w:rPr>
+            </w:pPr>
+            <w:r>
+              <w:rPr>
+                <w:rFonts w:ascii="Open Sans" w:hAnsi="Open Sans" w:cs="Open Sans"/>
+                <w:sz w:val="20"/>
+                <w:szCs w:val="20"/>
               </w:rPr>
               <w:t>BASELINE</w:t>
             </w:r>
@@ -3416,6 +4184,8 @@
             <w:pPr>
               <w:rPr>
                 <w:rFonts w:ascii="Open Sans" w:hAnsi="Open Sans" w:cs="Open Sans"/>
+                <w:sz w:val="20"/>
+                <w:szCs w:val="20"/>
               </w:rPr>
             </w:pPr>
           </w:p>
@@ -3432,6 +4202,8 @@
             <w:pPr>
               <w:rPr>
                 <w:rFonts w:ascii="Open Sans" w:hAnsi="Open Sans" w:cs="Open Sans"/>
+                <w:sz w:val="20"/>
+                <w:szCs w:val="20"/>
               </w:rPr>
             </w:pPr>
           </w:p>
@@ -3448,6 +4220,8 @@
             <w:pPr>
               <w:rPr>
                 <w:rFonts w:ascii="Open Sans" w:hAnsi="Open Sans" w:cs="Open Sans"/>
+                <w:sz w:val="20"/>
+                <w:szCs w:val="20"/>
               </w:rPr>
             </w:pPr>
           </w:p>
@@ -3464,6 +4238,8 @@
             <w:pPr>
               <w:rPr>
                 <w:rFonts w:ascii="Open Sans" w:hAnsi="Open Sans" w:cs="Open Sans"/>
+                <w:sz w:val="20"/>
+                <w:szCs w:val="20"/>
               </w:rPr>
             </w:pPr>
           </w:p>
@@ -3477,11 +4253,15 @@
             <w:pPr>
               <w:rPr>
                 <w:rFonts w:ascii="Open Sans" w:hAnsi="Open Sans" w:cs="Open Sans"/>
-              </w:rPr>
-            </w:pPr>
-            <w:r>
-              <w:rPr>
-                <w:rFonts w:ascii="Open Sans" w:hAnsi="Open Sans" w:cs="Open Sans"/>
+                <w:sz w:val="20"/>
+                <w:szCs w:val="20"/>
+              </w:rPr>
+            </w:pPr>
+            <w:r>
+              <w:rPr>
+                <w:rFonts w:ascii="Open Sans" w:hAnsi="Open Sans" w:cs="Open Sans"/>
+                <w:sz w:val="20"/>
+                <w:szCs w:val="20"/>
               </w:rPr>
               <w:t>0.9419</w:t>
             </w:r>
@@ -3496,11 +4276,15 @@
             <w:pPr>
               <w:rPr>
                 <w:rFonts w:ascii="Open Sans" w:hAnsi="Open Sans" w:cs="Open Sans"/>
-              </w:rPr>
-            </w:pPr>
-            <w:r>
-              <w:rPr>
-                <w:rFonts w:ascii="Open Sans" w:hAnsi="Open Sans" w:cs="Open Sans"/>
+                <w:sz w:val="20"/>
+                <w:szCs w:val="20"/>
+              </w:rPr>
+            </w:pPr>
+            <w:r>
+              <w:rPr>
+                <w:rFonts w:ascii="Open Sans" w:hAnsi="Open Sans" w:cs="Open Sans"/>
+                <w:sz w:val="20"/>
+                <w:szCs w:val="20"/>
               </w:rPr>
               <w:t>0</w:t>
             </w:r>
@@ -3515,11 +4299,15 @@
             <w:pPr>
               <w:rPr>
                 <w:rFonts w:ascii="Open Sans" w:hAnsi="Open Sans" w:cs="Open Sans"/>
-              </w:rPr>
-            </w:pPr>
-            <w:r>
-              <w:rPr>
-                <w:rFonts w:ascii="Open Sans" w:hAnsi="Open Sans" w:cs="Open Sans"/>
+                <w:sz w:val="20"/>
+                <w:szCs w:val="20"/>
+              </w:rPr>
+            </w:pPr>
+            <w:r>
+              <w:rPr>
+                <w:rFonts w:ascii="Open Sans" w:hAnsi="Open Sans" w:cs="Open Sans"/>
+                <w:sz w:val="20"/>
+                <w:szCs w:val="20"/>
               </w:rPr>
               <w:t>1</w:t>
             </w:r>
@@ -3539,11 +4327,15 @@
             <w:pPr>
               <w:rPr>
                 <w:rFonts w:ascii="Open Sans" w:hAnsi="Open Sans" w:cs="Open Sans"/>
-              </w:rPr>
-            </w:pPr>
-            <w:r>
-              <w:rPr>
-                <w:rFonts w:ascii="Open Sans" w:hAnsi="Open Sans" w:cs="Open Sans"/>
+                <w:sz w:val="20"/>
+                <w:szCs w:val="20"/>
+              </w:rPr>
+            </w:pPr>
+            <w:r>
+              <w:rPr>
+                <w:rFonts w:ascii="Open Sans" w:hAnsi="Open Sans" w:cs="Open Sans"/>
+                <w:sz w:val="20"/>
+                <w:szCs w:val="20"/>
               </w:rPr>
               <w:t>Fuzzy K-NN</w:t>
             </w:r>
@@ -3558,11 +4350,15 @@
             <w:pPr>
               <w:rPr>
                 <w:rFonts w:ascii="Open Sans" w:hAnsi="Open Sans" w:cs="Open Sans"/>
-              </w:rPr>
-            </w:pPr>
-            <w:r>
-              <w:rPr>
-                <w:rFonts w:ascii="Open Sans" w:hAnsi="Open Sans" w:cs="Open Sans"/>
+                <w:sz w:val="20"/>
+                <w:szCs w:val="20"/>
+              </w:rPr>
+            </w:pPr>
+            <w:r>
+              <w:rPr>
+                <w:rFonts w:ascii="Open Sans" w:hAnsi="Open Sans" w:cs="Open Sans"/>
+                <w:sz w:val="20"/>
+                <w:szCs w:val="20"/>
               </w:rPr>
               <w:t>K-NN neighbours: 1</w:t>
             </w:r>
@@ -3571,11 +4367,15 @@
             <w:pPr>
               <w:rPr>
                 <w:rFonts w:ascii="Open Sans" w:hAnsi="Open Sans" w:cs="Open Sans"/>
-              </w:rPr>
-            </w:pPr>
-            <w:r>
-              <w:rPr>
-                <w:rFonts w:ascii="Open Sans" w:hAnsi="Open Sans" w:cs="Open Sans"/>
+                <w:sz w:val="20"/>
+                <w:szCs w:val="20"/>
+              </w:rPr>
+            </w:pPr>
+            <w:r>
+              <w:rPr>
+                <w:rFonts w:ascii="Open Sans" w:hAnsi="Open Sans" w:cs="Open Sans"/>
+                <w:sz w:val="20"/>
+                <w:szCs w:val="20"/>
               </w:rPr>
               <w:t>Independent variables: 25</w:t>
             </w:r>
@@ -3590,11 +4390,15 @@
             <w:pPr>
               <w:rPr>
                 <w:rFonts w:ascii="Open Sans" w:hAnsi="Open Sans" w:cs="Open Sans"/>
-              </w:rPr>
-            </w:pPr>
-            <w:r>
-              <w:rPr>
-                <w:rFonts w:ascii="Open Sans" w:hAnsi="Open Sans" w:cs="Open Sans"/>
+                <w:sz w:val="20"/>
+                <w:szCs w:val="20"/>
+              </w:rPr>
+            </w:pPr>
+            <w:r>
+              <w:rPr>
+                <w:rFonts w:ascii="Open Sans" w:hAnsi="Open Sans" w:cs="Open Sans"/>
+                <w:sz w:val="20"/>
+                <w:szCs w:val="20"/>
               </w:rPr>
               <w:t>0.923</w:t>
             </w:r>
@@ -3609,11 +4413,15 @@
             <w:pPr>
               <w:rPr>
                 <w:rFonts w:ascii="Open Sans" w:hAnsi="Open Sans" w:cs="Open Sans"/>
-              </w:rPr>
-            </w:pPr>
-            <w:r>
-              <w:rPr>
-                <w:rFonts w:ascii="Open Sans" w:hAnsi="Open Sans" w:cs="Open Sans"/>
+                <w:sz w:val="20"/>
+                <w:szCs w:val="20"/>
+              </w:rPr>
+            </w:pPr>
+            <w:r>
+              <w:rPr>
+                <w:rFonts w:ascii="Open Sans" w:hAnsi="Open Sans" w:cs="Open Sans"/>
+                <w:sz w:val="20"/>
+                <w:szCs w:val="20"/>
               </w:rPr>
               <w:t>0.201</w:t>
             </w:r>
@@ -3628,11 +4436,15 @@
             <w:pPr>
               <w:rPr>
                 <w:rFonts w:ascii="Open Sans" w:hAnsi="Open Sans" w:cs="Open Sans"/>
-              </w:rPr>
-            </w:pPr>
-            <w:r>
-              <w:rPr>
-                <w:rFonts w:ascii="Open Sans" w:hAnsi="Open Sans" w:cs="Open Sans"/>
+                <w:sz w:val="20"/>
+                <w:szCs w:val="20"/>
+              </w:rPr>
+            </w:pPr>
+            <w:r>
+              <w:rPr>
+                <w:rFonts w:ascii="Open Sans" w:hAnsi="Open Sans" w:cs="Open Sans"/>
+                <w:sz w:val="20"/>
+                <w:szCs w:val="20"/>
               </w:rPr>
               <w:t>0.970</w:t>
             </w:r>
@@ -3647,11 +4459,15 @@
             <w:pPr>
               <w:rPr>
                 <w:rFonts w:ascii="Open Sans" w:hAnsi="Open Sans" w:cs="Open Sans"/>
-              </w:rPr>
-            </w:pPr>
-            <w:r>
-              <w:rPr>
-                <w:rFonts w:ascii="Open Sans" w:hAnsi="Open Sans" w:cs="Open Sans"/>
+                <w:sz w:val="20"/>
+                <w:szCs w:val="20"/>
+              </w:rPr>
+            </w:pPr>
+            <w:r>
+              <w:rPr>
+                <w:rFonts w:ascii="Open Sans" w:hAnsi="Open Sans" w:cs="Open Sans"/>
+                <w:sz w:val="20"/>
+                <w:szCs w:val="20"/>
               </w:rPr>
               <w:t>0.746</w:t>
             </w:r>
@@ -3666,11 +4482,15 @@
             <w:pPr>
               <w:rPr>
                 <w:rFonts w:ascii="Open Sans" w:hAnsi="Open Sans" w:cs="Open Sans"/>
-              </w:rPr>
-            </w:pPr>
-            <w:r>
-              <w:rPr>
-                <w:rFonts w:ascii="Open Sans" w:hAnsi="Open Sans" w:cs="Open Sans"/>
+                <w:sz w:val="20"/>
+                <w:szCs w:val="20"/>
+              </w:rPr>
+            </w:pPr>
+            <w:r>
+              <w:rPr>
+                <w:rFonts w:ascii="Open Sans" w:hAnsi="Open Sans" w:cs="Open Sans"/>
+                <w:sz w:val="20"/>
+                <w:szCs w:val="20"/>
               </w:rPr>
               <w:t>0.169</w:t>
             </w:r>
@@ -3685,11 +4505,15 @@
             <w:pPr>
               <w:rPr>
                 <w:rFonts w:ascii="Open Sans" w:hAnsi="Open Sans" w:cs="Open Sans"/>
-              </w:rPr>
-            </w:pPr>
-            <w:r>
-              <w:rPr>
-                <w:rFonts w:ascii="Open Sans" w:hAnsi="Open Sans" w:cs="Open Sans"/>
+                <w:sz w:val="20"/>
+                <w:szCs w:val="20"/>
+              </w:rPr>
+            </w:pPr>
+            <w:r>
+              <w:rPr>
+                <w:rFonts w:ascii="Open Sans" w:hAnsi="Open Sans" w:cs="Open Sans"/>
+                <w:sz w:val="20"/>
+                <w:szCs w:val="20"/>
               </w:rPr>
               <w:t>0.943</w:t>
             </w:r>
@@ -3709,11 +4533,15 @@
             <w:pPr>
               <w:rPr>
                 <w:rFonts w:ascii="Open Sans" w:hAnsi="Open Sans" w:cs="Open Sans"/>
-              </w:rPr>
-            </w:pPr>
-            <w:r>
-              <w:rPr>
-                <w:rFonts w:ascii="Open Sans" w:hAnsi="Open Sans" w:cs="Open Sans"/>
+                <w:sz w:val="20"/>
+                <w:szCs w:val="20"/>
+              </w:rPr>
+            </w:pPr>
+            <w:r>
+              <w:rPr>
+                <w:rFonts w:ascii="Open Sans" w:hAnsi="Open Sans" w:cs="Open Sans"/>
+                <w:sz w:val="20"/>
+                <w:szCs w:val="20"/>
               </w:rPr>
               <w:t xml:space="preserve">PCA &amp; </w:t>
             </w:r>
@@ -3722,11 +4550,15 @@
             <w:pPr>
               <w:rPr>
                 <w:rFonts w:ascii="Open Sans" w:hAnsi="Open Sans" w:cs="Open Sans"/>
-              </w:rPr>
-            </w:pPr>
-            <w:r>
-              <w:rPr>
-                <w:rFonts w:ascii="Open Sans" w:hAnsi="Open Sans" w:cs="Open Sans"/>
+                <w:sz w:val="20"/>
+                <w:szCs w:val="20"/>
+              </w:rPr>
+            </w:pPr>
+            <w:r>
+              <w:rPr>
+                <w:rFonts w:ascii="Open Sans" w:hAnsi="Open Sans" w:cs="Open Sans"/>
+                <w:sz w:val="20"/>
+                <w:szCs w:val="20"/>
               </w:rPr>
               <w:t>Fuzzy K-NN</w:t>
             </w:r>
@@ -3741,11 +4573,15 @@
             <w:pPr>
               <w:rPr>
                 <w:rFonts w:ascii="Open Sans" w:hAnsi="Open Sans" w:cs="Open Sans"/>
-              </w:rPr>
-            </w:pPr>
-            <w:r>
-              <w:rPr>
-                <w:rFonts w:ascii="Open Sans" w:hAnsi="Open Sans" w:cs="Open Sans"/>
+                <w:sz w:val="20"/>
+                <w:szCs w:val="20"/>
+              </w:rPr>
+            </w:pPr>
+            <w:r>
+              <w:rPr>
+                <w:rFonts w:ascii="Open Sans" w:hAnsi="Open Sans" w:cs="Open Sans"/>
+                <w:sz w:val="20"/>
+                <w:szCs w:val="20"/>
               </w:rPr>
               <w:t>K-NN neighbours: 1</w:t>
             </w:r>
@@ -3754,11 +4590,15 @@
             <w:pPr>
               <w:rPr>
                 <w:rFonts w:ascii="Open Sans" w:hAnsi="Open Sans" w:cs="Open Sans"/>
-              </w:rPr>
-            </w:pPr>
-            <w:r>
-              <w:rPr>
-                <w:rFonts w:ascii="Open Sans" w:hAnsi="Open Sans" w:cs="Open Sans"/>
+                <w:sz w:val="20"/>
+                <w:szCs w:val="20"/>
+              </w:rPr>
+            </w:pPr>
+            <w:r>
+              <w:rPr>
+                <w:rFonts w:ascii="Open Sans" w:hAnsi="Open Sans" w:cs="Open Sans"/>
+                <w:sz w:val="20"/>
+                <w:szCs w:val="20"/>
               </w:rPr>
               <w:t>Independent variables: 32</w:t>
             </w:r>
@@ -3773,11 +4613,15 @@
             <w:pPr>
               <w:rPr>
                 <w:rFonts w:ascii="Open Sans" w:hAnsi="Open Sans" w:cs="Open Sans"/>
-              </w:rPr>
-            </w:pPr>
-            <w:r>
-              <w:rPr>
-                <w:rFonts w:ascii="Open Sans" w:hAnsi="Open Sans" w:cs="Open Sans"/>
+                <w:sz w:val="20"/>
+                <w:szCs w:val="20"/>
+              </w:rPr>
+            </w:pPr>
+            <w:r>
+              <w:rPr>
+                <w:rFonts w:ascii="Open Sans" w:hAnsi="Open Sans" w:cs="Open Sans"/>
+                <w:sz w:val="20"/>
+                <w:szCs w:val="20"/>
               </w:rPr>
               <w:t>0.933</w:t>
             </w:r>
@@ -3792,11 +4636,15 @@
             <w:pPr>
               <w:rPr>
                 <w:rFonts w:ascii="Open Sans" w:hAnsi="Open Sans" w:cs="Open Sans"/>
-              </w:rPr>
-            </w:pPr>
-            <w:r>
-              <w:rPr>
-                <w:rFonts w:ascii="Open Sans" w:hAnsi="Open Sans" w:cs="Open Sans"/>
+                <w:sz w:val="20"/>
+                <w:szCs w:val="20"/>
+              </w:rPr>
+            </w:pPr>
+            <w:r>
+              <w:rPr>
+                <w:rFonts w:ascii="Open Sans" w:hAnsi="Open Sans" w:cs="Open Sans"/>
+                <w:sz w:val="20"/>
+                <w:szCs w:val="20"/>
               </w:rPr>
               <w:t>0.335</w:t>
             </w:r>
@@ -3811,11 +4659,15 @@
             <w:pPr>
               <w:rPr>
                 <w:rFonts w:ascii="Open Sans" w:hAnsi="Open Sans" w:cs="Open Sans"/>
-              </w:rPr>
-            </w:pPr>
-            <w:r>
-              <w:rPr>
-                <w:rFonts w:ascii="Open Sans" w:hAnsi="Open Sans" w:cs="Open Sans"/>
+                <w:sz w:val="20"/>
+                <w:szCs w:val="20"/>
+              </w:rPr>
+            </w:pPr>
+            <w:r>
+              <w:rPr>
+                <w:rFonts w:ascii="Open Sans" w:hAnsi="Open Sans" w:cs="Open Sans"/>
+                <w:sz w:val="20"/>
+                <w:szCs w:val="20"/>
               </w:rPr>
               <w:t>0.970</w:t>
             </w:r>
@@ -3830,11 +4682,15 @@
             <w:pPr>
               <w:rPr>
                 <w:rFonts w:ascii="Open Sans" w:hAnsi="Open Sans" w:cs="Open Sans"/>
-              </w:rPr>
-            </w:pPr>
-            <w:r>
-              <w:rPr>
-                <w:rFonts w:ascii="Open Sans" w:hAnsi="Open Sans" w:cs="Open Sans"/>
+                <w:sz w:val="20"/>
+                <w:szCs w:val="20"/>
+              </w:rPr>
+            </w:pPr>
+            <w:r>
+              <w:rPr>
+                <w:rFonts w:ascii="Open Sans" w:hAnsi="Open Sans" w:cs="Open Sans"/>
+                <w:sz w:val="20"/>
+                <w:szCs w:val="20"/>
               </w:rPr>
               <w:t>0.750</w:t>
             </w:r>
@@ -3849,11 +4705,15 @@
             <w:pPr>
               <w:rPr>
                 <w:rFonts w:ascii="Open Sans" w:hAnsi="Open Sans" w:cs="Open Sans"/>
-              </w:rPr>
-            </w:pPr>
-            <w:r>
-              <w:rPr>
-                <w:rFonts w:ascii="Open Sans" w:hAnsi="Open Sans" w:cs="Open Sans"/>
+                <w:sz w:val="20"/>
+                <w:szCs w:val="20"/>
+              </w:rPr>
+            </w:pPr>
+            <w:r>
+              <w:rPr>
+                <w:rFonts w:ascii="Open Sans" w:hAnsi="Open Sans" w:cs="Open Sans"/>
+                <w:sz w:val="20"/>
+                <w:szCs w:val="20"/>
               </w:rPr>
               <w:t>0.202</w:t>
             </w:r>
@@ -3868,11 +4728,15 @@
             <w:pPr>
               <w:rPr>
                 <w:rFonts w:ascii="Open Sans" w:hAnsi="Open Sans" w:cs="Open Sans"/>
-              </w:rPr>
-            </w:pPr>
-            <w:r>
-              <w:rPr>
-                <w:rFonts w:ascii="Open Sans" w:hAnsi="Open Sans" w:cs="Open Sans"/>
+                <w:sz w:val="20"/>
+                <w:szCs w:val="20"/>
+              </w:rPr>
+            </w:pPr>
+            <w:r>
+              <w:rPr>
+                <w:rFonts w:ascii="Open Sans" w:hAnsi="Open Sans" w:cs="Open Sans"/>
+                <w:sz w:val="20"/>
+                <w:szCs w:val="20"/>
               </w:rPr>
               <w:t>0.937</w:t>
             </w:r>
@@ -3892,11 +4756,15 @@
             <w:pPr>
               <w:rPr>
                 <w:rFonts w:ascii="Open Sans" w:hAnsi="Open Sans" w:cs="Open Sans"/>
-              </w:rPr>
-            </w:pPr>
-            <w:r>
-              <w:rPr>
-                <w:rFonts w:ascii="Open Sans" w:hAnsi="Open Sans" w:cs="Open Sans"/>
+                <w:sz w:val="20"/>
+                <w:szCs w:val="20"/>
+              </w:rPr>
+            </w:pPr>
+            <w:r>
+              <w:rPr>
+                <w:rFonts w:ascii="Open Sans" w:hAnsi="Open Sans" w:cs="Open Sans"/>
+                <w:sz w:val="20"/>
+                <w:szCs w:val="20"/>
               </w:rPr>
               <w:t>Fuzzy PCA &amp;</w:t>
             </w:r>
@@ -3905,11 +4773,15 @@
             <w:pPr>
               <w:rPr>
                 <w:rFonts w:ascii="Open Sans" w:hAnsi="Open Sans" w:cs="Open Sans"/>
-              </w:rPr>
-            </w:pPr>
-            <w:r>
-              <w:rPr>
-                <w:rFonts w:ascii="Open Sans" w:hAnsi="Open Sans" w:cs="Open Sans"/>
+                <w:sz w:val="20"/>
+                <w:szCs w:val="20"/>
+              </w:rPr>
+            </w:pPr>
+            <w:r>
+              <w:rPr>
+                <w:rFonts w:ascii="Open Sans" w:hAnsi="Open Sans" w:cs="Open Sans"/>
+                <w:sz w:val="20"/>
+                <w:szCs w:val="20"/>
               </w:rPr>
               <w:t>Fuzzy K-NN</w:t>
             </w:r>
@@ -3924,11 +4796,15 @@
             <w:pPr>
               <w:rPr>
                 <w:rFonts w:ascii="Open Sans" w:hAnsi="Open Sans" w:cs="Open Sans"/>
-              </w:rPr>
-            </w:pPr>
-            <w:r>
-              <w:rPr>
-                <w:rFonts w:ascii="Open Sans" w:hAnsi="Open Sans" w:cs="Open Sans"/>
+                <w:sz w:val="20"/>
+                <w:szCs w:val="20"/>
+              </w:rPr>
+            </w:pPr>
+            <w:r>
+              <w:rPr>
+                <w:rFonts w:ascii="Open Sans" w:hAnsi="Open Sans" w:cs="Open Sans"/>
+                <w:sz w:val="20"/>
+                <w:szCs w:val="20"/>
               </w:rPr>
               <w:t>K-NN neighbours: 1</w:t>
             </w:r>
@@ -3937,11 +4813,15 @@
             <w:pPr>
               <w:rPr>
                 <w:rFonts w:ascii="Open Sans" w:hAnsi="Open Sans" w:cs="Open Sans"/>
-              </w:rPr>
-            </w:pPr>
-            <w:r>
-              <w:rPr>
-                <w:rFonts w:ascii="Open Sans" w:hAnsi="Open Sans" w:cs="Open Sans"/>
+                <w:sz w:val="20"/>
+                <w:szCs w:val="20"/>
+              </w:rPr>
+            </w:pPr>
+            <w:r>
+              <w:rPr>
+                <w:rFonts w:ascii="Open Sans" w:hAnsi="Open Sans" w:cs="Open Sans"/>
+                <w:sz w:val="20"/>
+                <w:szCs w:val="20"/>
               </w:rPr>
               <w:t>Independent variables: 26</w:t>
             </w:r>
@@ -3956,11 +4836,15 @@
             <w:pPr>
               <w:rPr>
                 <w:rFonts w:ascii="Open Sans" w:hAnsi="Open Sans" w:cs="Open Sans"/>
-              </w:rPr>
-            </w:pPr>
-            <w:r>
-              <w:rPr>
-                <w:rFonts w:ascii="Open Sans" w:hAnsi="Open Sans" w:cs="Open Sans"/>
+                <w:sz w:val="20"/>
+                <w:szCs w:val="20"/>
+              </w:rPr>
+            </w:pPr>
+            <w:r>
+              <w:rPr>
+                <w:rFonts w:ascii="Open Sans" w:hAnsi="Open Sans" w:cs="Open Sans"/>
+                <w:sz w:val="20"/>
+                <w:szCs w:val="20"/>
               </w:rPr>
               <w:t>0.933</w:t>
             </w:r>
@@ -3975,11 +4859,15 @@
             <w:pPr>
               <w:rPr>
                 <w:rFonts w:ascii="Open Sans" w:hAnsi="Open Sans" w:cs="Open Sans"/>
-              </w:rPr>
-            </w:pPr>
-            <w:r>
-              <w:rPr>
-                <w:rFonts w:ascii="Open Sans" w:hAnsi="Open Sans" w:cs="Open Sans"/>
+                <w:sz w:val="20"/>
+                <w:szCs w:val="20"/>
+              </w:rPr>
+            </w:pPr>
+            <w:r>
+              <w:rPr>
+                <w:rFonts w:ascii="Open Sans" w:hAnsi="Open Sans" w:cs="Open Sans"/>
+                <w:sz w:val="20"/>
+                <w:szCs w:val="20"/>
               </w:rPr>
               <w:t>0.318</w:t>
             </w:r>
@@ -3994,11 +4882,15 @@
             <w:pPr>
               <w:rPr>
                 <w:rFonts w:ascii="Open Sans" w:hAnsi="Open Sans" w:cs="Open Sans"/>
-              </w:rPr>
-            </w:pPr>
-            <w:r>
-              <w:rPr>
-                <w:rFonts w:ascii="Open Sans" w:hAnsi="Open Sans" w:cs="Open Sans"/>
+                <w:sz w:val="20"/>
+                <w:szCs w:val="20"/>
+              </w:rPr>
+            </w:pPr>
+            <w:r>
+              <w:rPr>
+                <w:rFonts w:ascii="Open Sans" w:hAnsi="Open Sans" w:cs="Open Sans"/>
+                <w:sz w:val="20"/>
+                <w:szCs w:val="20"/>
               </w:rPr>
               <w:t>0.971</w:t>
             </w:r>
@@ -4013,11 +4905,15 @@
             <w:pPr>
               <w:rPr>
                 <w:rFonts w:ascii="Open Sans" w:hAnsi="Open Sans" w:cs="Open Sans"/>
-              </w:rPr>
-            </w:pPr>
-            <w:r>
-              <w:rPr>
-                <w:rFonts w:ascii="Open Sans" w:hAnsi="Open Sans" w:cs="Open Sans"/>
+                <w:sz w:val="20"/>
+                <w:szCs w:val="20"/>
+              </w:rPr>
+            </w:pPr>
+            <w:r>
+              <w:rPr>
+                <w:rFonts w:ascii="Open Sans" w:hAnsi="Open Sans" w:cs="Open Sans"/>
+                <w:sz w:val="20"/>
+                <w:szCs w:val="20"/>
               </w:rPr>
               <w:t>0.718</w:t>
             </w:r>
@@ -4032,11 +4928,15 @@
             <w:pPr>
               <w:rPr>
                 <w:rFonts w:ascii="Open Sans" w:hAnsi="Open Sans" w:cs="Open Sans"/>
-              </w:rPr>
-            </w:pPr>
-            <w:r>
-              <w:rPr>
-                <w:rFonts w:ascii="Open Sans" w:hAnsi="Open Sans" w:cs="Open Sans"/>
+                <w:sz w:val="20"/>
+                <w:szCs w:val="20"/>
+              </w:rPr>
+            </w:pPr>
+            <w:r>
+              <w:rPr>
+                <w:rFonts w:ascii="Open Sans" w:hAnsi="Open Sans" w:cs="Open Sans"/>
+                <w:sz w:val="20"/>
+                <w:szCs w:val="20"/>
               </w:rPr>
               <w:t>0.253</w:t>
             </w:r>
@@ -4051,11 +4951,15 @@
             <w:pPr>
               <w:rPr>
                 <w:rFonts w:ascii="Open Sans" w:hAnsi="Open Sans" w:cs="Open Sans"/>
-              </w:rPr>
-            </w:pPr>
-            <w:r>
-              <w:rPr>
-                <w:rFonts w:ascii="Open Sans" w:hAnsi="Open Sans" w:cs="Open Sans"/>
+                <w:sz w:val="20"/>
+                <w:szCs w:val="20"/>
+              </w:rPr>
+            </w:pPr>
+            <w:r>
+              <w:rPr>
+                <w:rFonts w:ascii="Open Sans" w:hAnsi="Open Sans" w:cs="Open Sans"/>
+                <w:sz w:val="20"/>
+                <w:szCs w:val="20"/>
               </w:rPr>
               <w:t>0.876</w:t>
             </w:r>
@@ -4063,6 +4967,9 @@
         </w:tc>
       </w:tr>
     </w:tbl>
+    <w:p/>
+    <w:p/>
+    <w:p/>
     <w:p/>
     <w:p/>
     <w:p/>
@@ -4072,21 +4979,189 @@
     <w:p>
       <w:pPr>
         <w:pStyle w:val="Heading2"/>
+        <w:rPr>
+          <w:b/>
+        </w:rPr>
       </w:pPr>
-      <w:bookmarkStart w:id="5" w:name="_Toc1317066"/>
+      <w:bookmarkStart w:id="6" w:name="_Toc2515011"/>
       <w:r>
         <w:lastRenderedPageBreak/>
-        <w:t>Fuzzy similarity classifier</w:t>
-      </w:r>
-      <w:bookmarkEnd w:id="5"/>
+        <w:t>Testing</w:t>
+      </w:r>
+      <w:r>
+        <w:t xml:space="preserve"> FKNN</w:t>
+      </w:r>
+      <w:r>
+        <w:t xml:space="preserve"> optimal parameter values with reduced dataset</w:t>
+      </w:r>
+      <w:bookmarkEnd w:id="6"/>
+    </w:p>
+    <w:p>
+      <w:r>
+        <w:t xml:space="preserve">This part was added after the results from </w:t>
+      </w:r>
+      <w:r>
+        <w:t>large dataset were achieved. Since the number of variables did not have as significant effect on model sensitivity</w:t>
+      </w:r>
+      <w:r>
+        <w:t xml:space="preserve">, a larger range of parameters was tested with reduced dataset. </w:t>
+      </w:r>
+      <w:r>
+        <w:t xml:space="preserve">A </w:t>
+      </w:r>
+      <w:r>
+        <w:t>smaller dataset was used due to limited computational power.</w:t>
+      </w:r>
+    </w:p>
+    <w:p>
+      <w:r>
+        <w:t xml:space="preserve">The whole possible range of features </w:t>
+      </w:r>
+      <w:r>
+        <w:t xml:space="preserve">to include (2:47) and a range of </w:t>
+      </w:r>
+      <w:r>
+        <w:t xml:space="preserve">1:15 k nearest neighbours were used to study </w:t>
+      </w:r>
+      <w:r>
+        <w:t>optimal parameters with reduced dataset. The reduced dataset “</w:t>
+      </w:r>
+      <w:proofErr w:type="spellStart"/>
+      <w:r>
+        <w:t>data_whole_S</w:t>
+      </w:r>
+      <w:proofErr w:type="spellEnd"/>
+      <w:r>
+        <w:t xml:space="preserve">” has 10% of the rows (4521) </w:t>
+      </w:r>
+      <w:r>
+        <w:t xml:space="preserve">of the whole dataset. </w:t>
+      </w:r>
+      <w:r>
+        <w:t>Also,</w:t>
+      </w:r>
+      <w:r>
+        <w:t xml:space="preserve"> the amount of cross validation splits was increased to 50.</w:t>
+      </w:r>
+      <w:r>
+        <w:t xml:space="preserve"> The results can be seen from figure 3.</w:t>
+      </w:r>
+    </w:p>
+    <w:p>
+      <w:r>
+        <w:rPr>
+          <w:noProof/>
+        </w:rPr>
+        <w:drawing>
+          <wp:inline distT="0" distB="0" distL="0" distR="0" wp14:anchorId="74E5215D" wp14:editId="3A9E1D18">
+            <wp:extent cx="4942373" cy="3968151"/>
+            <wp:effectExtent l="0" t="0" r="0" b="0"/>
+            <wp:docPr id="5" name="Picture 5"/>
+            <wp:cNvGraphicFramePr>
+              <a:graphicFrameLocks xmlns:a="http://schemas.openxmlformats.org/drawingml/2006/main" noChangeAspect="1"/>
+            </wp:cNvGraphicFramePr>
+            <a:graphic xmlns:a="http://schemas.openxmlformats.org/drawingml/2006/main">
+              <a:graphicData uri="http://schemas.openxmlformats.org/drawingml/2006/picture">
+                <pic:pic xmlns:pic="http://schemas.openxmlformats.org/drawingml/2006/picture">
+                  <pic:nvPicPr>
+                    <pic:cNvPr id="0" name="Picture 1"/>
+                    <pic:cNvPicPr>
+                      <a:picLocks noChangeAspect="1" noChangeArrowheads="1"/>
+                    </pic:cNvPicPr>
+                  </pic:nvPicPr>
+                  <pic:blipFill rotWithShape="1">
+                    <a:blip r:embed="rId11">
+                      <a:extLst>
+                        <a:ext uri="{28A0092B-C50C-407E-A947-70E740481C1C}">
+                          <a14:useLocalDpi xmlns:a14="http://schemas.microsoft.com/office/drawing/2010/main" val="0"/>
+                        </a:ext>
+                      </a:extLst>
+                    </a:blip>
+                    <a:srcRect l="6623" t="4420" r="7136" b="3156"/>
+                    <a:stretch/>
+                  </pic:blipFill>
+                  <pic:spPr bwMode="auto">
+                    <a:xfrm>
+                      <a:off x="0" y="0"/>
+                      <a:ext cx="4942896" cy="3968571"/>
+                    </a:xfrm>
+                    <a:prstGeom prst="rect">
+                      <a:avLst/>
+                    </a:prstGeom>
+                    <a:noFill/>
+                    <a:ln>
+                      <a:noFill/>
+                    </a:ln>
+                    <a:extLst>
+                      <a:ext uri="{53640926-AAD7-44D8-BBD7-CCE9431645EC}">
+                        <a14:shadowObscured xmlns:a14="http://schemas.microsoft.com/office/drawing/2010/main"/>
+                      </a:ext>
+                    </a:extLst>
+                  </pic:spPr>
+                </pic:pic>
+              </a:graphicData>
+            </a:graphic>
+          </wp:inline>
+        </w:drawing>
+      </w:r>
+    </w:p>
+    <w:p>
+      <w:r>
+        <w:rPr>
+          <w:b/>
+        </w:rPr>
+        <w:t>Figure 3.</w:t>
+      </w:r>
+      <w:r>
+        <w:t xml:space="preserve"> FKNN FPCA with wider range of parameters and smaller dataset</w:t>
+      </w:r>
+    </w:p>
+    <w:p/>
+    <w:p>
+      <w:r>
+        <w:t>It seems that overall the number of variable</w:t>
+      </w:r>
+      <w:r>
+        <w:t xml:space="preserve">s (columns) included in FKNN has very little effect overall. The dataset was pre-processed with FPCA, which may explain why </w:t>
+      </w:r>
+      <w:r>
+        <w:t>good results were achieved with only using few columns of variables</w:t>
+      </w:r>
+      <w:r>
+        <w:t xml:space="preserve"> in classification</w:t>
+      </w:r>
+      <w:r>
+        <w:t xml:space="preserve">. </w:t>
+      </w:r>
+      <w:r>
+        <w:t>Also,</w:t>
+      </w:r>
+      <w:r>
+        <w:t xml:space="preserve"> the sensitivity seems to have ‘wave’ like pattern</w:t>
+      </w:r>
+      <w:r>
+        <w:t>.</w:t>
+      </w:r>
     </w:p>
     <w:p/>
     <w:p>
       <w:pPr>
-        <w:rPr>
-          <w:noProof/>
-        </w:rPr>
+        <w:pStyle w:val="Heading2"/>
       </w:pPr>
+      <w:bookmarkStart w:id="7" w:name="_Toc2515012"/>
+      <w:r>
+        <w:lastRenderedPageBreak/>
+        <w:t>Fuzzy similarity classifier</w:t>
+      </w:r>
+      <w:bookmarkEnd w:id="7"/>
+    </w:p>
+    <w:p/>
+    <w:p>
+      <w:pPr>
+        <w:rPr>
+          <w:noProof/>
+        </w:rPr>
+      </w:pPr>
       <w:r>
         <w:rPr>
           <w:noProof/>
@@ -4096,8 +5171,15 @@
       <w:r>
         <w:rPr>
           <w:noProof/>
-        </w:rPr>
-        <w:t>similarity toolbox introduced on exerci</w:t>
+          <w:u w:val="single"/>
+        </w:rPr>
+        <w:t>similarity toolbox</w:t>
+      </w:r>
+      <w:r>
+        <w:rPr>
+          <w:noProof/>
+        </w:rPr>
+        <w:t xml:space="preserve"> introduced on exerci</w:t>
       </w:r>
       <w:r>
         <w:rPr>
@@ -4217,6 +5299,7 @@
     <w:p>
       <w:pPr>
         <w:rPr>
+          <w:i/>
           <w:noProof/>
         </w:rPr>
       </w:pPr>
@@ -4315,6 +5398,30 @@
           <w:noProof/>
         </w:rPr>
         <w:t>testing set.</w:t>
+      </w:r>
+      <w:r>
+        <w:rPr>
+          <w:noProof/>
+        </w:rPr>
+        <w:t xml:space="preserve"> </w:t>
+      </w:r>
+      <w:r>
+        <w:rPr>
+          <w:b/>
+          <w:i/>
+          <w:noProof/>
+          <w:u w:val="single"/>
+        </w:rPr>
+        <w:t xml:space="preserve">We discussed this </w:t>
+      </w:r>
+      <w:r>
+        <w:rPr>
+          <w:b/>
+          <w:i/>
+          <w:noProof/>
+          <w:u w:val="single"/>
+        </w:rPr>
+        <w:t>subject on the last lecture.</w:t>
       </w:r>
     </w:p>
     <w:p>
@@ -4331,10 +5438,16 @@
       </w:r>
       <w:r>
         <w:rPr>
+          <w:noProof/>
+        </w:rPr>
+        <w:t>4</w:t>
+      </w:r>
+      <w:r>
+        <w:rPr>
           <w:b/>
           <w:noProof/>
         </w:rPr>
-        <w:t xml:space="preserve">X </w:t>
+        <w:t xml:space="preserve"> </w:t>
       </w:r>
       <w:r>
         <w:rPr>
@@ -4344,10 +5457,9 @@
       </w:r>
       <w:r>
         <w:rPr>
-          <w:b/>
-          <w:noProof/>
-        </w:rPr>
-        <w:t>X</w:t>
+          <w:noProof/>
+        </w:rPr>
+        <w:t>5</w:t>
       </w:r>
       <w:r>
         <w:rPr>
@@ -4400,10 +5512,16 @@
       </w:r>
       <w:r>
         <w:rPr>
+          <w:noProof/>
+        </w:rPr>
+        <w:t>4</w:t>
+      </w:r>
+      <w:r>
+        <w:rPr>
           <w:b/>
           <w:noProof/>
         </w:rPr>
-        <w:t xml:space="preserve">X </w:t>
+        <w:t xml:space="preserve"> </w:t>
       </w:r>
       <w:r>
         <w:rPr>
@@ -4413,10 +5531,16 @@
       </w:r>
       <w:r>
         <w:rPr>
+          <w:noProof/>
+        </w:rPr>
+        <w:t>5</w:t>
+      </w:r>
+      <w:r>
+        <w:rPr>
           <w:b/>
           <w:noProof/>
         </w:rPr>
-        <w:t xml:space="preserve">X </w:t>
+        <w:t xml:space="preserve"> </w:t>
       </w:r>
       <w:r>
         <w:rPr>
@@ -4450,10 +5574,9 @@
       </w:r>
       <w:r>
         <w:rPr>
-          <w:b/>
-          <w:noProof/>
-        </w:rPr>
-        <w:t>X</w:t>
+          <w:noProof/>
+        </w:rPr>
+        <w:t>4</w:t>
       </w:r>
       <w:r>
         <w:rPr>
@@ -4471,7 +5594,13 @@
         <w:rPr>
           <w:noProof/>
         </w:rPr>
-        <w:t>red and blue dots do overlap.</w:t>
+        <w:t>red and blue dots do overlap</w:t>
+      </w:r>
+      <w:r>
+        <w:rPr>
+          <w:noProof/>
+        </w:rPr>
+        <w:t xml:space="preserve"> in figure 5.</w:t>
       </w:r>
     </w:p>
     <w:p>
@@ -4620,7 +5749,7 @@
                     </pic:cNvPicPr>
                   </pic:nvPicPr>
                   <pic:blipFill rotWithShape="1">
-                    <a:blip r:embed="rId11">
+                    <a:blip r:embed="rId12">
                       <a:extLst>
                         <a:ext uri="{28A0092B-C50C-407E-A947-70E740481C1C}">
                           <a14:useLocalDpi xmlns:a14="http://schemas.microsoft.com/office/drawing/2010/main" val="0"/>
@@ -4660,7 +5789,13 @@
         <w:rPr>
           <w:b/>
         </w:rPr>
-        <w:t>Figure X</w:t>
+        <w:t xml:space="preserve">Figure </w:t>
+      </w:r>
+      <w:r>
+        <w:rPr>
+          <w:b/>
+        </w:rPr>
+        <w:t>4</w:t>
       </w:r>
       <w:r>
         <w:t xml:space="preserve">. </w:t>
@@ -4687,9 +5822,9 @@
           <w:noProof/>
         </w:rPr>
         <w:drawing>
-          <wp:inline distT="0" distB="0" distL="0" distR="0" wp14:anchorId="472C47BE" wp14:editId="08C92C7A">
-            <wp:extent cx="4915824" cy="4061361"/>
-            <wp:effectExtent l="0" t="0" r="0" b="0"/>
+          <wp:inline distT="0" distB="0" distL="0" distR="0" wp14:anchorId="472C47BE" wp14:editId="541E936C">
+            <wp:extent cx="4890977" cy="4040833"/>
+            <wp:effectExtent l="0" t="0" r="5080" b="0"/>
             <wp:docPr id="11" name="Picture 11"/>
             <wp:cNvGraphicFramePr>
               <a:graphicFrameLocks xmlns:a="http://schemas.openxmlformats.org/drawingml/2006/main" noChangeAspect="1"/>
@@ -4704,7 +5839,7 @@
                     </pic:cNvPicPr>
                   </pic:nvPicPr>
                   <pic:blipFill rotWithShape="1">
-                    <a:blip r:embed="rId12">
+                    <a:blip r:embed="rId13">
                       <a:extLst>
                         <a:ext uri="{28A0092B-C50C-407E-A947-70E740481C1C}">
                           <a14:useLocalDpi xmlns:a14="http://schemas.microsoft.com/office/drawing/2010/main" val="0"/>
@@ -4717,7 +5852,7 @@
                   <pic:spPr bwMode="auto">
                     <a:xfrm>
                       <a:off x="0" y="0"/>
-                      <a:ext cx="4916341" cy="4061788"/>
+                      <a:ext cx="4893161" cy="4042637"/>
                     </a:xfrm>
                     <a:prstGeom prst="rect">
                       <a:avLst/>
@@ -4744,13 +5879,46 @@
         <w:rPr>
           <w:b/>
         </w:rPr>
-        <w:t>Figure X.</w:t>
-      </w:r>
-      <w:r>
-        <w:t xml:space="preserve"> Similarity classifier PCA </w:t>
+        <w:t xml:space="preserve">Figure </w:t>
+      </w:r>
+      <w:r>
+        <w:rPr>
+          <w:b/>
+        </w:rPr>
+        <w:t>5</w:t>
+      </w:r>
+      <w:r>
+        <w:rPr>
+          <w:b/>
+        </w:rPr>
+        <w:t>.</w:t>
+      </w:r>
+      <w:r>
+        <w:t xml:space="preserve"> </w:t>
+      </w:r>
+      <w:r>
+        <w:t xml:space="preserve">PCA &amp; </w:t>
+      </w:r>
+      <w:r>
+        <w:t>Similarity classifier</w:t>
+      </w:r>
+      <w:r>
+        <w:t xml:space="preserve"> with</w:t>
+      </w:r>
+      <w:r>
+        <w:t xml:space="preserve"> </w:t>
       </w:r>
       <w:r>
         <w:t>25 independent variables</w:t>
+      </w:r>
+      <w:r>
+        <w:t xml:space="preserve"> (red and blue dot</w:t>
+      </w:r>
+      <w:r>
+        <w:t>s</w:t>
+      </w:r>
+      <w:r>
+        <w:t xml:space="preserve"> overlap)</w:t>
       </w:r>
     </w:p>
     <w:p/>
@@ -4816,7 +5984,19 @@
         <w:rPr>
           <w:b/>
         </w:rPr>
-        <w:t xml:space="preserve">Table X. </w:t>
+        <w:t xml:space="preserve">Table </w:t>
+      </w:r>
+      <w:r>
+        <w:rPr>
+          <w:b/>
+        </w:rPr>
+        <w:t>3</w:t>
+      </w:r>
+      <w:r>
+        <w:rPr>
+          <w:b/>
+        </w:rPr>
+        <w:t xml:space="preserve">. </w:t>
       </w:r>
       <w:r>
         <w:t>Similarity classifier performance table</w:t>
@@ -4830,14 +6010,14 @@
         <w:tblLook w:val="04A0" w:firstRow="1" w:lastRow="0" w:firstColumn="1" w:lastColumn="0" w:noHBand="0" w:noVBand="1"/>
       </w:tblPr>
       <w:tblGrid>
-        <w:gridCol w:w="2969"/>
+        <w:gridCol w:w="2967"/>
         <w:gridCol w:w="1217"/>
-        <w:gridCol w:w="1146"/>
+        <w:gridCol w:w="1145"/>
         <w:gridCol w:w="727"/>
         <w:gridCol w:w="727"/>
         <w:gridCol w:w="727"/>
         <w:gridCol w:w="841"/>
-        <w:gridCol w:w="727"/>
+        <w:gridCol w:w="730"/>
         <w:gridCol w:w="727"/>
       </w:tblGrid>
       <w:tr>
@@ -5385,40 +6565,24 @@
                 <w:sz w:val="20"/>
                 <w:szCs w:val="20"/>
               </w:rPr>
-              <w:t>P: 0.</w:t>
-            </w:r>
-            <w:r>
-              <w:rPr>
-                <w:rFonts w:ascii="Open Sans" w:hAnsi="Open Sans" w:cs="Open Sans"/>
-                <w:sz w:val="20"/>
-                <w:szCs w:val="20"/>
-              </w:rPr>
-              <w:t>35</w:t>
-            </w:r>
-          </w:p>
-          <w:p>
-            <w:pPr>
-              <w:rPr>
-                <w:rFonts w:ascii="Open Sans" w:hAnsi="Open Sans" w:cs="Open Sans"/>
-                <w:sz w:val="20"/>
-                <w:szCs w:val="20"/>
-              </w:rPr>
-            </w:pPr>
-            <w:r>
-              <w:rPr>
-                <w:rFonts w:ascii="Open Sans" w:hAnsi="Open Sans" w:cs="Open Sans"/>
-                <w:sz w:val="20"/>
-                <w:szCs w:val="20"/>
-              </w:rPr>
-              <w:t xml:space="preserve">M: </w:t>
-            </w:r>
-            <w:r>
-              <w:rPr>
-                <w:rFonts w:ascii="Open Sans" w:hAnsi="Open Sans" w:cs="Open Sans"/>
-                <w:sz w:val="20"/>
-                <w:szCs w:val="20"/>
-              </w:rPr>
-              <w:t>3.00</w:t>
+              <w:t>P: 0.35</w:t>
+            </w:r>
+          </w:p>
+          <w:p>
+            <w:pPr>
+              <w:rPr>
+                <w:rFonts w:ascii="Open Sans" w:hAnsi="Open Sans" w:cs="Open Sans"/>
+                <w:sz w:val="20"/>
+                <w:szCs w:val="20"/>
+              </w:rPr>
+            </w:pPr>
+            <w:r>
+              <w:rPr>
+                <w:rFonts w:ascii="Open Sans" w:hAnsi="Open Sans" w:cs="Open Sans"/>
+                <w:sz w:val="20"/>
+                <w:szCs w:val="20"/>
+              </w:rPr>
+              <w:t>M: 3.00</w:t>
             </w:r>
           </w:p>
         </w:tc>
@@ -6142,40 +7306,24 @@
                 <w:sz w:val="20"/>
                 <w:szCs w:val="20"/>
               </w:rPr>
-              <w:t xml:space="preserve">P: </w:t>
-            </w:r>
-            <w:r>
-              <w:rPr>
-                <w:rFonts w:ascii="Open Sans" w:hAnsi="Open Sans" w:cs="Open Sans"/>
-                <w:sz w:val="20"/>
-                <w:szCs w:val="20"/>
-              </w:rPr>
-              <w:t>3.85</w:t>
-            </w:r>
-          </w:p>
-          <w:p>
-            <w:pPr>
-              <w:rPr>
-                <w:rFonts w:ascii="Open Sans" w:hAnsi="Open Sans" w:cs="Open Sans"/>
-                <w:sz w:val="20"/>
-                <w:szCs w:val="20"/>
-              </w:rPr>
-            </w:pPr>
-            <w:r>
-              <w:rPr>
-                <w:rFonts w:ascii="Open Sans" w:hAnsi="Open Sans" w:cs="Open Sans"/>
-                <w:sz w:val="20"/>
-                <w:szCs w:val="20"/>
-              </w:rPr>
-              <w:t>M: 3.0</w:t>
-            </w:r>
-            <w:r>
-              <w:rPr>
-                <w:rFonts w:ascii="Open Sans" w:hAnsi="Open Sans" w:cs="Open Sans"/>
-                <w:sz w:val="20"/>
-                <w:szCs w:val="20"/>
-              </w:rPr>
-              <w:t>0</w:t>
+              <w:t>P: 3.85</w:t>
+            </w:r>
+          </w:p>
+          <w:p>
+            <w:pPr>
+              <w:rPr>
+                <w:rFonts w:ascii="Open Sans" w:hAnsi="Open Sans" w:cs="Open Sans"/>
+                <w:sz w:val="20"/>
+                <w:szCs w:val="20"/>
+              </w:rPr>
+            </w:pPr>
+            <w:r>
+              <w:rPr>
+                <w:rFonts w:ascii="Open Sans" w:hAnsi="Open Sans" w:cs="Open Sans"/>
+                <w:sz w:val="20"/>
+                <w:szCs w:val="20"/>
+              </w:rPr>
+              <w:t>M: 3.00</w:t>
             </w:r>
           </w:p>
         </w:tc>
@@ -6382,15 +7530,7 @@
                 <w:sz w:val="20"/>
                 <w:szCs w:val="20"/>
               </w:rPr>
-              <w:t>FPCA &amp; Similarity classifier</w:t>
-            </w:r>
-            <w:r>
-              <w:rPr>
-                <w:rFonts w:ascii="Open Sans" w:hAnsi="Open Sans" w:cs="Open Sans"/>
-                <w:sz w:val="20"/>
-                <w:szCs w:val="20"/>
-              </w:rPr>
-              <w:t xml:space="preserve"> WITH 25 columns of data</w:t>
+              <w:t>FPCA &amp; Similarity classifier WITH 25 columns of data</w:t>
             </w:r>
           </w:p>
         </w:tc>
@@ -6413,40 +7553,24 @@
                 <w:sz w:val="20"/>
                 <w:szCs w:val="20"/>
               </w:rPr>
-              <w:t xml:space="preserve">P: </w:t>
-            </w:r>
-            <w:r>
-              <w:rPr>
-                <w:rFonts w:ascii="Open Sans" w:hAnsi="Open Sans" w:cs="Open Sans"/>
-                <w:sz w:val="20"/>
-                <w:szCs w:val="20"/>
-              </w:rPr>
-              <w:t>0.10</w:t>
-            </w:r>
-          </w:p>
-          <w:p>
-            <w:pPr>
-              <w:rPr>
-                <w:rFonts w:ascii="Open Sans" w:hAnsi="Open Sans" w:cs="Open Sans"/>
-                <w:sz w:val="20"/>
-                <w:szCs w:val="20"/>
-              </w:rPr>
-            </w:pPr>
-            <w:r>
-              <w:rPr>
-                <w:rFonts w:ascii="Open Sans" w:hAnsi="Open Sans" w:cs="Open Sans"/>
-                <w:sz w:val="20"/>
-                <w:szCs w:val="20"/>
-              </w:rPr>
-              <w:t xml:space="preserve">M: </w:t>
-            </w:r>
-            <w:r>
-              <w:rPr>
-                <w:rFonts w:ascii="Open Sans" w:hAnsi="Open Sans" w:cs="Open Sans"/>
-                <w:sz w:val="20"/>
-                <w:szCs w:val="20"/>
-              </w:rPr>
-              <w:t>0.</w:t>
+              <w:t>P: 0.10</w:t>
+            </w:r>
+          </w:p>
+          <w:p>
+            <w:pPr>
+              <w:rPr>
+                <w:rFonts w:ascii="Open Sans" w:hAnsi="Open Sans" w:cs="Open Sans"/>
+                <w:sz w:val="20"/>
+                <w:szCs w:val="20"/>
+              </w:rPr>
+            </w:pPr>
+            <w:r>
+              <w:rPr>
+                <w:rFonts w:ascii="Open Sans" w:hAnsi="Open Sans" w:cs="Open Sans"/>
+                <w:sz w:val="20"/>
+                <w:szCs w:val="20"/>
+              </w:rPr>
+              <w:t>M: 0.</w:t>
             </w:r>
             <w:r>
               <w:rPr>
@@ -6607,13 +7731,15 @@
             <w:pPr>
               <w:rPr>
                 <w:rFonts w:ascii="Open Sans" w:hAnsi="Open Sans" w:cs="Open Sans"/>
-                <w:sz w:val="20"/>
-                <w:szCs w:val="20"/>
-              </w:rPr>
-            </w:pPr>
-            <w:r>
-              <w:rPr>
-                <w:rFonts w:ascii="Open Sans" w:hAnsi="Open Sans" w:cs="Open Sans"/>
+                <w:b/>
+                <w:sz w:val="20"/>
+                <w:szCs w:val="20"/>
+              </w:rPr>
+            </w:pPr>
+            <w:r>
+              <w:rPr>
+                <w:rFonts w:ascii="Open Sans" w:hAnsi="Open Sans" w:cs="Open Sans"/>
+                <w:b/>
                 <w:sz w:val="20"/>
                 <w:szCs w:val="20"/>
               </w:rPr>
@@ -6659,7 +7785,7 @@
       <w:pPr>
         <w:pStyle w:val="Heading1"/>
       </w:pPr>
-      <w:bookmarkStart w:id="6" w:name="_Toc1317067"/>
+      <w:bookmarkStart w:id="8" w:name="_Toc2515013"/>
       <w:r>
         <w:lastRenderedPageBreak/>
         <w:t>Other methods and summary</w:t>
@@ -6667,7 +7793,7 @@
       <w:r>
         <w:t xml:space="preserve"> results</w:t>
       </w:r>
-      <w:bookmarkEnd w:id="6"/>
+      <w:bookmarkEnd w:id="8"/>
       <w:r>
         <w:t xml:space="preserve"> </w:t>
       </w:r>
@@ -6694,8 +7820,6 @@
       <w:r>
         <w:t>very effective variable alone when determining whether the customer is going to subscribe.</w:t>
       </w:r>
-      <w:bookmarkStart w:id="7" w:name="_GoBack"/>
-      <w:bookmarkEnd w:id="7"/>
     </w:p>
     <w:p>
       <w:r>
@@ -6705,24 +7829,135 @@
         <w:t xml:space="preserve"> which can be seen from table </w:t>
       </w:r>
       <w:r>
+        <w:t>4</w:t>
+      </w:r>
+      <w:r>
         <w:rPr>
           <w:b/>
         </w:rPr>
-        <w:t>X.</w:t>
+        <w:t>.</w:t>
       </w:r>
       <w:r>
         <w:t xml:space="preserve"> The trade-off between accuracy, sensitivity and specificity can be </w:t>
       </w:r>
       <w:r>
         <w:t>well seen from the table.</w:t>
+      </w:r>
+      <w:r>
+        <w:t xml:space="preserve"> </w:t>
+      </w:r>
+      <w:r>
+        <w:t>However,</w:t>
+      </w:r>
+      <w:r>
+        <w:t xml:space="preserve"> the FPCA &amp; Similarity classifier with 25 columns of features method provides larger sensitivity in test</w:t>
+      </w:r>
+      <w:r>
+        <w:t xml:space="preserve">-set </w:t>
+      </w:r>
+      <w:r>
+        <w:t>tha</w:t>
+      </w:r>
+      <w:r>
+        <w:t>n in train-set</w:t>
+      </w:r>
+      <w:r>
+        <w:t>, which</w:t>
+      </w:r>
+      <w:r>
+        <w:t xml:space="preserve"> </w:t>
+      </w:r>
+      <w:r>
+        <w:t xml:space="preserve">tells that the sensitivity with other new data would probably not be as high. </w:t>
+      </w:r>
+      <w:r>
+        <w:t xml:space="preserve">The performance features could be </w:t>
+      </w:r>
+      <w:r>
+        <w:t xml:space="preserve">made more </w:t>
+      </w:r>
+      <w:r>
+        <w:t>trustworthy</w:t>
+      </w:r>
+      <w:r>
+        <w:t xml:space="preserve"> by making cross </w:t>
+      </w:r>
+      <w:r>
+        <w:t>validation on training set and test set (as was already done for training set and validation set).</w:t>
       </w:r>
     </w:p>
     <w:p>
       <w:r>
+        <w:t xml:space="preserve">The main goals for this assignment for myself were learning more about these classification methods. </w:t>
+      </w:r>
+      <w:r>
+        <w:t>The results show that</w:t>
+      </w:r>
+      <w:r>
+        <w:t xml:space="preserve"> PCA improves classification accuracy when compared to using only normalized data and FPCA further improves the accuracy</w:t>
+      </w:r>
+      <w:r>
+        <w:t xml:space="preserve"> by being more robust (disregards outliers). This goes </w:t>
+      </w:r>
+      <w:r>
+        <w:t xml:space="preserve">as expected from the theory of these methods. Further improvisation for classification accuracy could be easily done by tinkering with the parameters and </w:t>
+      </w:r>
+      <w:r>
+        <w:t xml:space="preserve">distance calculation method, but due to limitations in time and resources the achieved sensitivity </w:t>
+      </w:r>
+      <w:r>
+        <w:t>is good enough.</w:t>
+      </w:r>
+    </w:p>
+    <w:p>
+      <w:r>
+        <w:t xml:space="preserve">The bank </w:t>
+      </w:r>
+      <w:r>
+        <w:t xml:space="preserve">could profit from the classification results by </w:t>
+      </w:r>
+      <w:r>
+        <w:t>knowing beforehand if the customer is likely to subscribe the product (whatever the product/service is).</w:t>
+      </w:r>
+      <w:r>
+        <w:t xml:space="preserve"> The highest </w:t>
+      </w:r>
+      <w:r>
+        <w:t xml:space="preserve">sensitivity acquired is likely to be outlier in the results as the division between train and test set was always kept the same, but according to results in table </w:t>
+      </w:r>
+      <w:r>
+        <w:t>4</w:t>
+      </w:r>
+      <w:r>
+        <w:t xml:space="preserve"> </w:t>
+      </w:r>
+      <w:r>
+        <w:t>a sensitivity of 60% is realistic to be achieved.</w:t>
+      </w:r>
+    </w:p>
+    <w:p/>
+    <w:p/>
+    <w:p/>
+    <w:p/>
+    <w:p>
+      <w:r>
         <w:rPr>
           <w:b/>
         </w:rPr>
-        <w:t>Table X.</w:t>
+        <w:lastRenderedPageBreak/>
+        <w:t xml:space="preserve">Table </w:t>
+      </w:r>
+      <w:r>
+        <w:rPr>
+          <w:b/>
+        </w:rPr>
+        <w:t>4</w:t>
+      </w:r>
+      <w:r>
+        <w:rPr>
+          <w:b/>
+        </w:rPr>
+        <w:t>.</w:t>
       </w:r>
       <w:r>
         <w:t xml:space="preserve"> Summary results of classification models</w:t>
@@ -7003,7 +8238,7 @@
               <w:top w:val="single" w:sz="8" w:space="0" w:color="auto"/>
               <w:left w:val="single" w:sz="8" w:space="0" w:color="auto"/>
               <w:bottom w:val="single" w:sz="8" w:space="0" w:color="auto"/>
-              <w:right w:val="nil"/>
+              <w:right w:val="single" w:sz="4" w:space="0" w:color="auto"/>
             </w:tcBorders>
             <w:shd w:val="clear" w:color="000000" w:fill="1F3864"/>
             <w:vAlign w:val="center"/>
@@ -7042,7 +8277,7 @@
             <w:tcW w:w="1234" w:type="dxa"/>
             <w:tcBorders>
               <w:top w:val="single" w:sz="8" w:space="0" w:color="auto"/>
-              <w:left w:val="nil"/>
+              <w:left w:val="single" w:sz="4" w:space="0" w:color="auto"/>
               <w:bottom w:val="single" w:sz="8" w:space="0" w:color="auto"/>
               <w:right w:val="single" w:sz="8" w:space="0" w:color="auto"/>
             </w:tcBorders>
@@ -7074,7 +8309,7 @@
                 <w:szCs w:val="20"/>
                 <w:lang w:val="en-FI" w:eastAsia="en-FI"/>
               </w:rPr>
-              <w:t>Accuracy3</w:t>
+              <w:t>Accuracy</w:t>
             </w:r>
           </w:p>
         </w:tc>
@@ -7115,7 +8350,7 @@
                 <w:szCs w:val="20"/>
                 <w:lang w:val="en-FI" w:eastAsia="en-FI"/>
               </w:rPr>
-              <w:t>Sensitivity4</w:t>
+              <w:t>Sensitivity</w:t>
             </w:r>
           </w:p>
         </w:tc>
@@ -7156,7 +8391,7 @@
                 <w:szCs w:val="20"/>
                 <w:lang w:val="en-FI" w:eastAsia="en-FI"/>
               </w:rPr>
-              <w:t>Specificity5</w:t>
+              <w:t>Specificity</w:t>
             </w:r>
           </w:p>
         </w:tc>
@@ -11397,7 +12632,6 @@
     <w:p/>
     <w:p>
       <w:r>
-        <w:lastRenderedPageBreak/>
         <w:t xml:space="preserve">Prior to this </w:t>
       </w:r>
       <w:r>
@@ -11422,17 +12656,21 @@
         <w:t xml:space="preserve">making one model that would have the best classification performance. </w:t>
       </w:r>
     </w:p>
+    <w:p/>
+    <w:p/>
+    <w:p/>
     <w:p/>
     <w:p/>
     <w:p>
       <w:pPr>
         <w:pStyle w:val="Heading1"/>
       </w:pPr>
-      <w:bookmarkStart w:id="8" w:name="_Toc1317068"/>
-      <w:r>
+      <w:bookmarkStart w:id="9" w:name="_Toc2515014"/>
+      <w:r>
+        <w:lastRenderedPageBreak/>
         <w:t>Appendices</w:t>
       </w:r>
-      <w:bookmarkEnd w:id="8"/>
+      <w:bookmarkEnd w:id="9"/>
     </w:p>
     <w:p/>
     <w:p>
@@ -11458,7 +12696,7 @@
                     </pic:cNvPicPr>
                   </pic:nvPicPr>
                   <pic:blipFill rotWithShape="1">
-                    <a:blip r:embed="rId13">
+                    <a:blip r:embed="rId14">
                       <a:extLst>
                         <a:ext uri="{28A0092B-C50C-407E-A947-70E740481C1C}">
                           <a14:useLocalDpi xmlns:a14="http://schemas.microsoft.com/office/drawing/2010/main" val="0"/>
@@ -11498,7 +12736,13 @@
         <w:rPr>
           <w:b/>
         </w:rPr>
-        <w:t>Figure X</w:t>
+        <w:t xml:space="preserve">Figure </w:t>
+      </w:r>
+      <w:r>
+        <w:rPr>
+          <w:b/>
+        </w:rPr>
+        <w:t>6</w:t>
       </w:r>
       <w:r>
         <w:t>. Accuracy on FKNN FPCA</w:t>
@@ -11528,7 +12772,7 @@
                     </pic:cNvPicPr>
                   </pic:nvPicPr>
                   <pic:blipFill>
-                    <a:blip r:embed="rId14">
+                    <a:blip r:embed="rId15">
                       <a:extLst>
                         <a:ext uri="{28A0092B-C50C-407E-A947-70E740481C1C}">
                           <a14:useLocalDpi xmlns:a14="http://schemas.microsoft.com/office/drawing/2010/main" val="0"/>
@@ -11565,7 +12809,19 @@
         <w:rPr>
           <w:b/>
         </w:rPr>
-        <w:t>Figure X.</w:t>
+        <w:t xml:space="preserve">Figure </w:t>
+      </w:r>
+      <w:r>
+        <w:rPr>
+          <w:b/>
+        </w:rPr>
+        <w:t>7</w:t>
+      </w:r>
+      <w:r>
+        <w:rPr>
+          <w:b/>
+        </w:rPr>
+        <w:t>.</w:t>
       </w:r>
       <w:r>
         <w:t xml:space="preserve"> Specificity on FKNN FPCA</w:t>
@@ -11603,7 +12859,7 @@
                     </pic:cNvPicPr>
                   </pic:nvPicPr>
                   <pic:blipFill rotWithShape="1">
-                    <a:blip r:embed="rId15">
+                    <a:blip r:embed="rId16">
                       <a:extLst>
                         <a:ext uri="{28A0092B-C50C-407E-A947-70E740481C1C}">
                           <a14:useLocalDpi xmlns:a14="http://schemas.microsoft.com/office/drawing/2010/main" val="0"/>
@@ -11649,7 +12905,21 @@
           <w:b/>
           <w:noProof/>
         </w:rPr>
-        <w:t xml:space="preserve">Figure X. </w:t>
+        <w:t xml:space="preserve">Figure </w:t>
+      </w:r>
+      <w:r>
+        <w:rPr>
+          <w:b/>
+          <w:noProof/>
+        </w:rPr>
+        <w:t>8</w:t>
+      </w:r>
+      <w:r>
+        <w:rPr>
+          <w:b/>
+          <w:noProof/>
+        </w:rPr>
+        <w:t xml:space="preserve">. </w:t>
       </w:r>
       <w:r>
         <w:rPr>
@@ -11686,7 +12956,7 @@
                     </pic:cNvPicPr>
                   </pic:nvPicPr>
                   <pic:blipFill rotWithShape="1">
-                    <a:blip r:embed="rId16">
+                    <a:blip r:embed="rId17">
                       <a:extLst>
                         <a:ext uri="{28A0092B-C50C-407E-A947-70E740481C1C}">
                           <a14:useLocalDpi xmlns:a14="http://schemas.microsoft.com/office/drawing/2010/main" val="0"/>
@@ -11726,7 +12996,19 @@
         <w:rPr>
           <w:b/>
         </w:rPr>
-        <w:t xml:space="preserve">Figure X. </w:t>
+        <w:t xml:space="preserve">Figure </w:t>
+      </w:r>
+      <w:r>
+        <w:rPr>
+          <w:b/>
+        </w:rPr>
+        <w:t>9</w:t>
+      </w:r>
+      <w:r>
+        <w:rPr>
+          <w:b/>
+        </w:rPr>
+        <w:t xml:space="preserve">. </w:t>
       </w:r>
       <w:r>
         <w:t xml:space="preserve">Medium size decision tree </w:t>
@@ -11762,7 +13044,7 @@
                     </pic:cNvPicPr>
                   </pic:nvPicPr>
                   <pic:blipFill rotWithShape="1">
-                    <a:blip r:embed="rId17">
+                    <a:blip r:embed="rId18">
                       <a:extLst>
                         <a:ext uri="{28A0092B-C50C-407E-A947-70E740481C1C}">
                           <a14:useLocalDpi xmlns:a14="http://schemas.microsoft.com/office/drawing/2010/main" val="0"/>
@@ -11802,7 +13084,19 @@
         <w:rPr>
           <w:b/>
         </w:rPr>
-        <w:t xml:space="preserve">Figure X. </w:t>
+        <w:t xml:space="preserve">Figure </w:t>
+      </w:r>
+      <w:r>
+        <w:rPr>
+          <w:b/>
+        </w:rPr>
+        <w:t>10</w:t>
+      </w:r>
+      <w:r>
+        <w:rPr>
+          <w:b/>
+        </w:rPr>
+        <w:t xml:space="preserve">. </w:t>
       </w:r>
       <w:r>
         <w:t xml:space="preserve">Small decision tree </w:t>
@@ -11810,7 +13104,7 @@
     </w:p>
     <w:p/>
     <w:sectPr>
-      <w:headerReference w:type="default" r:id="rId18"/>
+      <w:headerReference w:type="default" r:id="rId19"/>
       <w:pgSz w:w="11906" w:h="16838"/>
       <w:pgMar w:top="1440" w:right="1440" w:bottom="1440" w:left="1440" w:header="708" w:footer="708" w:gutter="0"/>
       <w:cols w:space="708"/>
@@ -12973,7 +14267,7 @@
 </file>
 
 <file path=customXml/itemProps1.xml><?xml version="1.0" encoding="utf-8"?>
-<ds:datastoreItem xmlns:ds="http://schemas.openxmlformats.org/officeDocument/2006/customXml" ds:itemID="{DDB17E53-F1D9-46F0-920E-659F1FE20939}">
+<ds:datastoreItem xmlns:ds="http://schemas.openxmlformats.org/officeDocument/2006/customXml" ds:itemID="{A9690900-B336-46CB-A66E-508300191DB5}">
   <ds:schemaRefs>
     <ds:schemaRef ds:uri="http://schemas.openxmlformats.org/officeDocument/2006/bibliography"/>
   </ds:schemaRefs>

</xml_diff>